<commit_message>
Review from all other co-organisers
</commit_message>
<xml_diff>
--- a/MPM4CPS21-CfP.docx
+++ b/MPM4CPS21-CfP.docx
@@ -1,6 +1,6 @@
 
 <file path=word/document.xml><?xml version="1.0" encoding="utf-8"?>
-<w:document xmlns:wpc="http://schemas.microsoft.com/office/word/2010/wordprocessingCanvas" xmlns:cx="http://schemas.microsoft.com/office/drawing/2014/chartex" xmlns:mc="http://schemas.openxmlformats.org/markup-compatibility/2006" xmlns:o="urn:schemas-microsoft-com:office:office" xmlns:r="http://schemas.openxmlformats.org/officeDocument/2006/relationships" xmlns:m="http://schemas.openxmlformats.org/officeDocument/2006/math" xmlns:v="urn:schemas-microsoft-com:vml" xmlns:wp14="http://schemas.microsoft.com/office/word/2010/wordprocessingDrawing" xmlns:wp="http://schemas.openxmlformats.org/drawingml/2006/wordprocessingDrawing" xmlns:w10="urn:schemas-microsoft-com:office:word" xmlns:w="http://schemas.openxmlformats.org/wordprocessingml/2006/main" xmlns:w14="http://schemas.microsoft.com/office/word/2010/wordml" xmlns:w15="http://schemas.microsoft.com/office/word/2012/wordml" xmlns:w16se="http://schemas.microsoft.com/office/word/2015/wordml/symex" xmlns:wpg="http://schemas.microsoft.com/office/word/2010/wordprocessingGroup" xmlns:wpi="http://schemas.microsoft.com/office/word/2010/wordprocessingInk" xmlns:wne="http://schemas.microsoft.com/office/word/2006/wordml" xmlns:wps="http://schemas.microsoft.com/office/word/2010/wordprocessingShape" mc:Ignorable="w14 w15 w16se wp14">
+<w:document xmlns:wpc="http://schemas.microsoft.com/office/word/2010/wordprocessingCanvas" xmlns:cx="http://schemas.microsoft.com/office/drawing/2014/chartex" xmlns:cx1="http://schemas.microsoft.com/office/drawing/2015/9/8/chartex" xmlns:mc="http://schemas.openxmlformats.org/markup-compatibility/2006" xmlns:o="urn:schemas-microsoft-com:office:office" xmlns:r="http://schemas.openxmlformats.org/officeDocument/2006/relationships" xmlns:m="http://schemas.openxmlformats.org/officeDocument/2006/math" xmlns:v="urn:schemas-microsoft-com:vml" xmlns:wp14="http://schemas.microsoft.com/office/word/2010/wordprocessingDrawing" xmlns:wp="http://schemas.openxmlformats.org/drawingml/2006/wordprocessingDrawing" xmlns:w10="urn:schemas-microsoft-com:office:word" xmlns:w="http://schemas.openxmlformats.org/wordprocessingml/2006/main" xmlns:w14="http://schemas.microsoft.com/office/word/2010/wordml" xmlns:w15="http://schemas.microsoft.com/office/word/2012/wordml" xmlns:w16se="http://schemas.microsoft.com/office/word/2015/wordml/symex" xmlns:wpg="http://schemas.microsoft.com/office/word/2010/wordprocessingGroup" xmlns:wpi="http://schemas.microsoft.com/office/word/2010/wordprocessingInk" xmlns:wne="http://schemas.microsoft.com/office/word/2006/wordml" xmlns:wps="http://schemas.microsoft.com/office/word/2010/wordprocessingShape" mc:Ignorable="w14 w15 w16se wp14">
   <w:body>
     <w:p>
       <w:pPr>
@@ -13,7 +13,7 @@
         <w:rPr>
           <w:noProof/>
           <w:sz w:val="32"/>
-          <w:lang w:val="en-GB" w:eastAsia="en-GB"/>
+          <w:lang w:val="en-US" w:eastAsia="en-US"/>
         </w:rPr>
         <mc:AlternateContent>
           <mc:Choice Requires="wps">
@@ -53,14 +53,14 @@
                         </a:ln>
                         <a:extLst>
                           <a:ext uri="{909E8E84-426E-40dd-AFC4-6F175D3DCCD1}">
-                            <a14:hiddenFill xmlns:a14="http://schemas.microsoft.com/office/drawing/2010/main" xmlns:w="http://schemas.openxmlformats.org/wordprocessingml/2006/main" xmlns:w10="urn:schemas-microsoft-com:office:word" xmlns:v="urn:schemas-microsoft-com:vml" xmlns:o="urn:schemas-microsoft-com:office:office" xmlns:mv="urn:schemas-microsoft-com:mac:vml" xmlns:mo="http://schemas.microsoft.com/office/mac/office/2008/main" xmlns="" xmlns:w16cid="http://schemas.microsoft.com/office/word/2016/wordml/cid" xmlns:am3d="http://schemas.microsoft.com/office/drawing/2017/model3d" xmlns:aink="http://schemas.microsoft.com/office/drawing/2016/ink" xmlns:cx8="http://schemas.microsoft.com/office/drawing/2016/5/14/chartex" xmlns:cx7="http://schemas.microsoft.com/office/drawing/2016/5/13/chartex" xmlns:cx6="http://schemas.microsoft.com/office/drawing/2016/5/12/chartex" xmlns:cx5="http://schemas.microsoft.com/office/drawing/2016/5/11/chartex" xmlns:cx4="http://schemas.microsoft.com/office/drawing/2016/5/10/chartex" xmlns:cx3="http://schemas.microsoft.com/office/drawing/2016/5/9/chartex" xmlns:cx2="http://schemas.microsoft.com/office/drawing/2015/10/21/chartex" xmlns:cx1="http://schemas.microsoft.com/office/drawing/2015/9/8/chartex">
+                            <a14:hiddenFill xmlns:cx2="http://schemas.microsoft.com/office/drawing/2015/10/21/chartex" xmlns:cx3="http://schemas.microsoft.com/office/drawing/2016/5/9/chartex" xmlns:cx4="http://schemas.microsoft.com/office/drawing/2016/5/10/chartex" xmlns:cx5="http://schemas.microsoft.com/office/drawing/2016/5/11/chartex" xmlns:cx6="http://schemas.microsoft.com/office/drawing/2016/5/12/chartex" xmlns:cx7="http://schemas.microsoft.com/office/drawing/2016/5/13/chartex" xmlns:cx8="http://schemas.microsoft.com/office/drawing/2016/5/14/chartex" xmlns:aink="http://schemas.microsoft.com/office/drawing/2016/ink" xmlns:am3d="http://schemas.microsoft.com/office/drawing/2017/model3d" xmlns:w16cid="http://schemas.microsoft.com/office/word/2016/wordml/cid" xmlns="" xmlns:mo="http://schemas.microsoft.com/office/mac/office/2008/main" xmlns:mv="urn:schemas-microsoft-com:mac:vml" xmlns:o="urn:schemas-microsoft-com:office:office" xmlns:v="urn:schemas-microsoft-com:vml" xmlns:w10="urn:schemas-microsoft-com:office:word" xmlns:w="http://schemas.openxmlformats.org/wordprocessingml/2006/main" xmlns:a14="http://schemas.microsoft.com/office/drawing/2010/main">
                               <a:solidFill>
                                 <a:srgbClr val="FFFFFF"/>
                               </a:solidFill>
                             </a14:hiddenFill>
                           </a:ext>
                           <a:ext uri="{91240B29-F687-4f45-9708-019B960494DF}">
-                            <a14:hiddenLine xmlns:a14="http://schemas.microsoft.com/office/drawing/2010/main" xmlns:w="http://schemas.openxmlformats.org/wordprocessingml/2006/main" xmlns:w10="urn:schemas-microsoft-com:office:word" xmlns:v="urn:schemas-microsoft-com:vml" xmlns:o="urn:schemas-microsoft-com:office:office" xmlns:mv="urn:schemas-microsoft-com:mac:vml" xmlns:mo="http://schemas.microsoft.com/office/mac/office/2008/main" xmlns="" xmlns:w16cid="http://schemas.microsoft.com/office/word/2016/wordml/cid" xmlns:am3d="http://schemas.microsoft.com/office/drawing/2017/model3d" xmlns:aink="http://schemas.microsoft.com/office/drawing/2016/ink" xmlns:cx8="http://schemas.microsoft.com/office/drawing/2016/5/14/chartex" xmlns:cx7="http://schemas.microsoft.com/office/drawing/2016/5/13/chartex" xmlns:cx6="http://schemas.microsoft.com/office/drawing/2016/5/12/chartex" xmlns:cx5="http://schemas.microsoft.com/office/drawing/2016/5/11/chartex" xmlns:cx4="http://schemas.microsoft.com/office/drawing/2016/5/10/chartex" xmlns:cx3="http://schemas.microsoft.com/office/drawing/2016/5/9/chartex" xmlns:cx2="http://schemas.microsoft.com/office/drawing/2015/10/21/chartex" xmlns:cx1="http://schemas.microsoft.com/office/drawing/2015/9/8/chartex" w="9525">
+                            <a14:hiddenLine xmlns:cx2="http://schemas.microsoft.com/office/drawing/2015/10/21/chartex" xmlns:cx3="http://schemas.microsoft.com/office/drawing/2016/5/9/chartex" xmlns:cx4="http://schemas.microsoft.com/office/drawing/2016/5/10/chartex" xmlns:cx5="http://schemas.microsoft.com/office/drawing/2016/5/11/chartex" xmlns:cx6="http://schemas.microsoft.com/office/drawing/2016/5/12/chartex" xmlns:cx7="http://schemas.microsoft.com/office/drawing/2016/5/13/chartex" xmlns:cx8="http://schemas.microsoft.com/office/drawing/2016/5/14/chartex" xmlns:aink="http://schemas.microsoft.com/office/drawing/2016/ink" xmlns:am3d="http://schemas.microsoft.com/office/drawing/2017/model3d" xmlns:w16cid="http://schemas.microsoft.com/office/word/2016/wordml/cid" xmlns="" xmlns:mo="http://schemas.microsoft.com/office/mac/office/2008/main" xmlns:mv="urn:schemas-microsoft-com:mac:vml" xmlns:o="urn:schemas-microsoft-com:office:office" xmlns:v="urn:schemas-microsoft-com:vml" xmlns:w10="urn:schemas-microsoft-com:office:word" xmlns:w="http://schemas.openxmlformats.org/wordprocessingml/2006/main" xmlns:a14="http://schemas.microsoft.com/office/drawing/2010/main" w="9525">
                               <a:solidFill>
                                 <a:srgbClr val="000000"/>
                               </a:solidFill>
@@ -102,7 +102,19 @@
                                 <w:szCs w:val="40"/>
                                 <w:lang w:val="en-US"/>
                               </w:rPr>
-                              <w:t xml:space="preserve"> International Workshop on Multi-Paradigm Modeling</w:t>
+                              <w:t xml:space="preserve"> Inte</w:t>
+                            </w:r>
+                            <w:bookmarkStart w:id="0" w:name="_GoBack"/>
+                            <w:bookmarkEnd w:id="0"/>
+                            <w:r>
+                              <w:rPr>
+                                <w:rFonts w:asciiTheme="majorHAnsi" w:hAnsiTheme="majorHAnsi"/>
+                                <w:b/>
+                                <w:sz w:val="28"/>
+                                <w:szCs w:val="40"/>
+                                <w:lang w:val="en-US"/>
+                              </w:rPr>
+                              <w:t>rnational Workshop on Multi-Paradigm Modeling</w:t>
                             </w:r>
                           </w:p>
                           <w:p>
@@ -221,6 +233,7 @@
                               </w:rPr>
                               <w:t xml:space="preserve"> – Satellite event at </w:t>
                             </w:r>
+                            <w:proofErr w:type="spellStart"/>
                             <w:r>
                               <w:rPr>
                                 <w:rFonts w:asciiTheme="majorHAnsi" w:hAnsiTheme="majorHAnsi" w:cs="Arial"/>
@@ -244,6 +257,7 @@
                               </w:rPr>
                               <w:t>Dels</w:t>
                             </w:r>
+                            <w:proofErr w:type="spellEnd"/>
                             <w:r>
                               <w:rPr>
                                 <w:rFonts w:asciiTheme="majorHAnsi" w:hAnsiTheme="majorHAnsi" w:cs="Arial"/>
@@ -379,7 +393,19 @@
                           <w:szCs w:val="40"/>
                           <w:lang w:val="en-US"/>
                         </w:rPr>
-                        <w:t xml:space="preserve"> International Workshop on Multi-Paradigm Modeling</w:t>
+                        <w:t xml:space="preserve"> Inte</w:t>
+                      </w:r>
+                      <w:bookmarkStart w:id="1" w:name="_GoBack"/>
+                      <w:bookmarkEnd w:id="1"/>
+                      <w:r>
+                        <w:rPr>
+                          <w:rFonts w:asciiTheme="majorHAnsi" w:hAnsiTheme="majorHAnsi"/>
+                          <w:b/>
+                          <w:sz w:val="28"/>
+                          <w:szCs w:val="40"/>
+                          <w:lang w:val="en-US"/>
+                        </w:rPr>
+                        <w:t>rnational Workshop on Multi-Paradigm Modeling</w:t>
                       </w:r>
                     </w:p>
                     <w:p>
@@ -498,6 +524,7 @@
                         </w:rPr>
                         <w:t xml:space="preserve"> – Satellite event at </w:t>
                       </w:r>
+                      <w:proofErr w:type="spellStart"/>
                       <w:r>
                         <w:rPr>
                           <w:rFonts w:asciiTheme="majorHAnsi" w:hAnsiTheme="majorHAnsi" w:cs="Arial"/>
@@ -521,6 +548,7 @@
                         </w:rPr>
                         <w:t>Dels</w:t>
                       </w:r>
+                      <w:proofErr w:type="spellEnd"/>
                       <w:r>
                         <w:rPr>
                           <w:rFonts w:asciiTheme="majorHAnsi" w:hAnsiTheme="majorHAnsi" w:cs="Arial"/>
@@ -684,8 +712,19 @@
                 <w:sz w:val="17"/>
                 <w:szCs w:val="17"/>
               </w:rPr>
-              <w:t>Moussa Amrani</w:t>
-            </w:r>
+              <w:t xml:space="preserve">Moussa </w:t>
+            </w:r>
+            <w:proofErr w:type="spellStart"/>
+            <w:r>
+              <w:rPr>
+                <w:rFonts w:asciiTheme="majorHAnsi" w:hAnsiTheme="majorHAnsi"/>
+                <w:b/>
+                <w:sz w:val="17"/>
+                <w:szCs w:val="17"/>
+              </w:rPr>
+              <w:t>Amrani</w:t>
+            </w:r>
+            <w:proofErr w:type="spellEnd"/>
             <w:r>
               <w:rPr>
                 <w:rFonts w:asciiTheme="majorHAnsi" w:hAnsiTheme="majorHAnsi"/>
@@ -728,27 +767,88 @@
                 <w:sz w:val="17"/>
                 <w:szCs w:val="17"/>
               </w:rPr>
-              <w:t>Télécom ParisTech</w:t>
-            </w:r>
-          </w:p>
-          <w:p>
-            <w:pPr>
-              <w:rPr>
-                <w:rFonts w:asciiTheme="majorHAnsi" w:hAnsiTheme="majorHAnsi" w:cstheme="majorHAnsi"/>
-                <w:bCs/>
-                <w:sz w:val="17"/>
-                <w:szCs w:val="17"/>
-              </w:rPr>
-            </w:pPr>
-            <w:r>
-              <w:rPr>
-                <w:rFonts w:asciiTheme="majorHAnsi" w:hAnsiTheme="majorHAnsi" w:cstheme="majorHAnsi"/>
-                <w:b/>
-                <w:bCs/>
-                <w:sz w:val="17"/>
-                <w:szCs w:val="17"/>
-              </w:rPr>
-              <w:t>Julien Deantoni,</w:t>
+              <w:t xml:space="preserve">Télécom </w:t>
+            </w:r>
+            <w:proofErr w:type="spellStart"/>
+            <w:r>
+              <w:rPr>
+                <w:rFonts w:asciiTheme="majorHAnsi" w:hAnsiTheme="majorHAnsi"/>
+                <w:sz w:val="17"/>
+                <w:szCs w:val="17"/>
+              </w:rPr>
+              <w:t>ParisTech</w:t>
+            </w:r>
+            <w:proofErr w:type="spellEnd"/>
+          </w:p>
+          <w:p>
+            <w:pPr>
+              <w:ind w:left="284" w:hanging="284"/>
+              <w:rPr>
+                <w:rFonts w:asciiTheme="majorHAnsi" w:hAnsiTheme="majorHAnsi"/>
+                <w:sz w:val="17"/>
+                <w:szCs w:val="17"/>
+              </w:rPr>
+            </w:pPr>
+            <w:r>
+              <w:rPr>
+                <w:rFonts w:asciiTheme="majorHAnsi" w:hAnsiTheme="majorHAnsi"/>
+                <w:b/>
+                <w:sz w:val="17"/>
+                <w:szCs w:val="17"/>
+              </w:rPr>
+              <w:t xml:space="preserve">Moharram Challenger, </w:t>
+            </w:r>
+            <w:r>
+              <w:rPr>
+                <w:rFonts w:asciiTheme="majorHAnsi" w:hAnsiTheme="majorHAnsi" w:cstheme="majorHAnsi"/>
+                <w:bCs/>
+                <w:sz w:val="17"/>
+                <w:szCs w:val="17"/>
+                <w:lang w:val="en-GB"/>
+              </w:rPr>
+              <w:t>University of Antwerp</w:t>
+            </w:r>
+          </w:p>
+          <w:p>
+            <w:pPr>
+              <w:rPr>
+                <w:rFonts w:asciiTheme="majorHAnsi" w:hAnsiTheme="majorHAnsi" w:cstheme="majorHAnsi"/>
+                <w:bCs/>
+                <w:sz w:val="17"/>
+                <w:szCs w:val="17"/>
+              </w:rPr>
+            </w:pPr>
+            <w:r>
+              <w:rPr>
+                <w:rFonts w:asciiTheme="majorHAnsi" w:hAnsiTheme="majorHAnsi" w:cstheme="majorHAnsi"/>
+                <w:b/>
+                <w:bCs/>
+                <w:sz w:val="17"/>
+                <w:szCs w:val="17"/>
+              </w:rPr>
+              <w:t xml:space="preserve">Julien </w:t>
+            </w:r>
+            <w:proofErr w:type="spellStart"/>
+            <w:r>
+              <w:rPr>
+                <w:rFonts w:asciiTheme="majorHAnsi" w:hAnsiTheme="majorHAnsi" w:cstheme="majorHAnsi"/>
+                <w:b/>
+                <w:bCs/>
+                <w:sz w:val="17"/>
+                <w:szCs w:val="17"/>
+              </w:rPr>
+              <w:t>Deantoni</w:t>
+            </w:r>
+            <w:proofErr w:type="spellEnd"/>
+            <w:r>
+              <w:rPr>
+                <w:rFonts w:asciiTheme="majorHAnsi" w:hAnsiTheme="majorHAnsi" w:cstheme="majorHAnsi"/>
+                <w:b/>
+                <w:bCs/>
+                <w:sz w:val="17"/>
+                <w:szCs w:val="17"/>
+              </w:rPr>
+              <w:t>,</w:t>
             </w:r>
             <w:r>
               <w:rPr>
@@ -797,28 +897,60 @@
                 <w:szCs w:val="17"/>
                 <w:lang w:val="nl-BE"/>
               </w:rPr>
-              <w:t>Karlsruhe Institute of Technology</w:t>
-            </w:r>
-          </w:p>
-          <w:p>
-            <w:pPr>
+              <w:t xml:space="preserve">Karlsruhe </w:t>
+            </w:r>
+            <w:proofErr w:type="spellStart"/>
+            <w:r>
               <w:rPr>
                 <w:rFonts w:asciiTheme="majorHAnsi" w:hAnsiTheme="majorHAnsi"/>
                 <w:sz w:val="17"/>
                 <w:szCs w:val="17"/>
                 <w:lang w:val="nl-BE"/>
               </w:rPr>
-            </w:pPr>
-            <w:r>
-              <w:rPr>
-                <w:rFonts w:asciiTheme="majorHAnsi" w:hAnsiTheme="majorHAnsi"/>
-                <w:b/>
+              <w:t>Institute</w:t>
+            </w:r>
+            <w:proofErr w:type="spellEnd"/>
+            <w:r>
+              <w:rPr>
+                <w:rFonts w:asciiTheme="majorHAnsi" w:hAnsiTheme="majorHAnsi"/>
                 <w:sz w:val="17"/>
                 <w:szCs w:val="17"/>
                 <w:lang w:val="nl-BE"/>
               </w:rPr>
-              <w:t>Manuel Wimmer</w:t>
-            </w:r>
+              <w:t xml:space="preserve"> of Technology</w:t>
+            </w:r>
+          </w:p>
+          <w:p>
+            <w:pPr>
+              <w:rPr>
+                <w:rFonts w:asciiTheme="majorHAnsi" w:hAnsiTheme="majorHAnsi"/>
+                <w:sz w:val="17"/>
+                <w:szCs w:val="17"/>
+                <w:lang w:val="nl-BE"/>
+              </w:rPr>
+            </w:pPr>
+            <w:r>
+              <w:rPr>
+                <w:rFonts w:asciiTheme="majorHAnsi" w:hAnsiTheme="majorHAnsi"/>
+                <w:b/>
+                <w:sz w:val="17"/>
+                <w:szCs w:val="17"/>
+                <w:lang w:val="nl-BE"/>
+              </w:rPr>
+              <w:t xml:space="preserve">Manuel </w:t>
+            </w:r>
+            <w:proofErr w:type="spellStart"/>
+            <w:r>
+              <w:rPr>
+                <w:rFonts w:asciiTheme="majorHAnsi" w:hAnsiTheme="majorHAnsi"/>
+                <w:b/>
+                <w:sz w:val="17"/>
+                <w:szCs w:val="17"/>
+                <w:lang w:val="nl-BE"/>
+              </w:rPr>
+              <w:t>Wimmer</w:t>
+            </w:r>
+            <w:proofErr w:type="spellEnd"/>
             <w:r>
               <w:rPr>
                 <w:rFonts w:asciiTheme="majorHAnsi" w:hAnsiTheme="majorHAnsi"/>
@@ -843,7 +975,8 @@
           </w:p>
           <w:p>
             <w:pPr>
-              <w:ind w:left="284" w:hanging="284"/>
+              <w:spacing w:before="160"/>
+              <w:ind w:left="288" w:hanging="288"/>
               <w:rPr>
                 <w:rFonts w:asciiTheme="majorHAnsi" w:hAnsiTheme="majorHAnsi"/>
                 <w:b/>
@@ -890,8 +1023,21 @@
                 <w:szCs w:val="17"/>
                 <w:lang w:val="en-GB"/>
               </w:rPr>
-              <w:t>Hans Vangheluwe</w:t>
-            </w:r>
+              <w:t xml:space="preserve">Hans </w:t>
+            </w:r>
+            <w:proofErr w:type="spellStart"/>
+            <w:r>
+              <w:rPr>
+                <w:rFonts w:asciiTheme="majorHAnsi" w:hAnsiTheme="majorHAnsi" w:cstheme="majorHAnsi"/>
+                <w:b/>
+                <w:bCs/>
+                <w:sz w:val="17"/>
+                <w:szCs w:val="17"/>
+                <w:lang w:val="en-GB"/>
+              </w:rPr>
+              <w:t>Vangheluwe</w:t>
+            </w:r>
+            <w:proofErr w:type="spellEnd"/>
             <w:r>
               <w:rPr>
                 <w:rFonts w:asciiTheme="majorHAnsi" w:hAnsiTheme="majorHAnsi" w:cstheme="majorHAnsi"/>
@@ -981,17 +1127,40 @@
                 <w:szCs w:val="17"/>
                 <w:lang w:val="en-US"/>
               </w:rPr>
-              <w:t>Pieter J. Mosterman</w:t>
-            </w:r>
-            <w:r>
-              <w:rPr>
-                <w:rFonts w:asciiTheme="majorHAnsi" w:hAnsiTheme="majorHAnsi"/>
-                <w:sz w:val="17"/>
-                <w:szCs w:val="17"/>
-                <w:lang w:val="en-US"/>
-              </w:rPr>
-              <w:t>, The Mathworks</w:t>
-            </w:r>
+              <w:t xml:space="preserve">Pieter J. </w:t>
+            </w:r>
+            <w:proofErr w:type="spellStart"/>
+            <w:r>
+              <w:rPr>
+                <w:rFonts w:asciiTheme="majorHAnsi" w:hAnsiTheme="majorHAnsi"/>
+                <w:b/>
+                <w:sz w:val="17"/>
+                <w:szCs w:val="17"/>
+                <w:lang w:val="en-US"/>
+              </w:rPr>
+              <w:t>Mosterman</w:t>
+            </w:r>
+            <w:proofErr w:type="spellEnd"/>
+            <w:r>
+              <w:rPr>
+                <w:rFonts w:asciiTheme="majorHAnsi" w:hAnsiTheme="majorHAnsi"/>
+                <w:sz w:val="17"/>
+                <w:szCs w:val="17"/>
+                <w:lang w:val="en-US"/>
+              </w:rPr>
+              <w:t xml:space="preserve">, The </w:t>
+            </w:r>
+            <w:proofErr w:type="spellStart"/>
+            <w:r>
+              <w:rPr>
+                <w:rFonts w:asciiTheme="majorHAnsi" w:hAnsiTheme="majorHAnsi"/>
+                <w:sz w:val="17"/>
+                <w:szCs w:val="17"/>
+                <w:lang w:val="en-US"/>
+              </w:rPr>
+              <w:t>Mathworks</w:t>
+            </w:r>
+            <w:proofErr w:type="spellEnd"/>
           </w:p>
           <w:p>
             <w:pPr>
@@ -1056,7 +1225,25 @@
                 <w:sz w:val="17"/>
                 <w:szCs w:val="17"/>
               </w:rPr>
-              <w:t>, Universidade Nova de Lisboa</w:t>
+              <w:t xml:space="preserve">, </w:t>
+            </w:r>
+            <w:proofErr w:type="spellStart"/>
+            <w:r>
+              <w:rPr>
+                <w:rFonts w:asciiTheme="majorHAnsi" w:hAnsiTheme="majorHAnsi"/>
+                <w:sz w:val="17"/>
+                <w:szCs w:val="17"/>
+              </w:rPr>
+              <w:t>Universidade</w:t>
+            </w:r>
+            <w:proofErr w:type="spellEnd"/>
+            <w:r>
+              <w:rPr>
+                <w:rFonts w:asciiTheme="majorHAnsi" w:hAnsiTheme="majorHAnsi"/>
+                <w:sz w:val="17"/>
+                <w:szCs w:val="17"/>
+              </w:rPr>
+              <w:t xml:space="preserve"> Nova de Lisboa</w:t>
             </w:r>
           </w:p>
           <w:p>
@@ -1072,7 +1259,8 @@
           </w:p>
           <w:p>
             <w:pPr>
-              <w:ind w:left="284" w:hanging="284"/>
+              <w:spacing w:before="160"/>
+              <w:ind w:left="288" w:hanging="288"/>
               <w:rPr>
                 <w:rFonts w:asciiTheme="majorHAnsi" w:hAnsiTheme="majorHAnsi"/>
                 <w:b/>
@@ -1167,26 +1355,51 @@
                 <w:lang w:val="en-GB"/>
               </w:rPr>
             </w:pPr>
-            <w:r>
-              <w:rPr>
-                <w:rFonts w:asciiTheme="majorHAnsi" w:hAnsiTheme="majorHAnsi" w:cstheme="majorHAnsi"/>
-                <w:b/>
-                <w:bCs/>
-                <w:sz w:val="17"/>
-                <w:szCs w:val="17"/>
-                <w:lang w:val="en-GB"/>
-              </w:rPr>
-              <w:t xml:space="preserve">Shaukat Ali, </w:t>
-            </w:r>
-            <w:r>
-              <w:rPr>
-                <w:rFonts w:asciiTheme="majorHAnsi" w:hAnsiTheme="majorHAnsi" w:cstheme="majorHAnsi"/>
-                <w:bCs/>
-                <w:sz w:val="17"/>
-                <w:szCs w:val="17"/>
-                <w:lang w:val="en-GB"/>
-              </w:rPr>
-              <w:t>Simula Research Laboratory</w:t>
+            <w:proofErr w:type="spellStart"/>
+            <w:r>
+              <w:rPr>
+                <w:rFonts w:asciiTheme="majorHAnsi" w:hAnsiTheme="majorHAnsi" w:cstheme="majorHAnsi"/>
+                <w:b/>
+                <w:bCs/>
+                <w:sz w:val="17"/>
+                <w:szCs w:val="17"/>
+                <w:lang w:val="en-GB"/>
+              </w:rPr>
+              <w:t>Shaukat</w:t>
+            </w:r>
+            <w:proofErr w:type="spellEnd"/>
+            <w:r>
+              <w:rPr>
+                <w:rFonts w:asciiTheme="majorHAnsi" w:hAnsiTheme="majorHAnsi" w:cstheme="majorHAnsi"/>
+                <w:b/>
+                <w:bCs/>
+                <w:sz w:val="17"/>
+                <w:szCs w:val="17"/>
+                <w:lang w:val="en-GB"/>
+              </w:rPr>
+              <w:t xml:space="preserve"> Ali, </w:t>
+            </w:r>
+            <w:proofErr w:type="spellStart"/>
+            <w:r>
+              <w:rPr>
+                <w:rFonts w:asciiTheme="majorHAnsi" w:hAnsiTheme="majorHAnsi" w:cstheme="majorHAnsi"/>
+                <w:bCs/>
+                <w:sz w:val="17"/>
+                <w:szCs w:val="17"/>
+                <w:lang w:val="en-GB"/>
+              </w:rPr>
+              <w:t>Simula</w:t>
+            </w:r>
+            <w:proofErr w:type="spellEnd"/>
+            <w:r>
+              <w:rPr>
+                <w:rFonts w:asciiTheme="majorHAnsi" w:hAnsiTheme="majorHAnsi" w:cstheme="majorHAnsi"/>
+                <w:bCs/>
+                <w:sz w:val="17"/>
+                <w:szCs w:val="17"/>
+                <w:lang w:val="en-GB"/>
+              </w:rPr>
+              <w:t xml:space="preserve"> Research Laboratory</w:t>
             </w:r>
           </w:p>
           <w:p>
@@ -1256,145 +1469,313 @@
               </w:rPr>
               <w:t xml:space="preserve">Frédéric Boulanger, </w:t>
             </w:r>
-            <w:r>
-              <w:rPr>
-                <w:rFonts w:asciiTheme="majorHAnsi" w:hAnsiTheme="majorHAnsi" w:cstheme="majorHAnsi"/>
-                <w:bCs/>
-                <w:sz w:val="17"/>
-                <w:szCs w:val="17"/>
-              </w:rPr>
-              <w:t>CentraleSupélec and Laboratoire de Recherche en Informatique (LRI)</w:t>
-            </w:r>
-          </w:p>
-          <w:p>
-            <w:pPr>
-              <w:rPr>
-                <w:rFonts w:asciiTheme="majorHAnsi" w:hAnsiTheme="majorHAnsi" w:cstheme="majorHAnsi"/>
-                <w:b/>
-                <w:bCs/>
-                <w:sz w:val="17"/>
-                <w:szCs w:val="17"/>
-                <w:lang w:val="en-GB"/>
-              </w:rPr>
-            </w:pPr>
-            <w:r>
-              <w:rPr>
-                <w:rFonts w:asciiTheme="majorHAnsi" w:hAnsiTheme="majorHAnsi" w:cstheme="majorHAnsi"/>
-                <w:b/>
-                <w:bCs/>
-                <w:sz w:val="17"/>
-                <w:szCs w:val="17"/>
-                <w:lang w:val="en-GB"/>
-              </w:rPr>
-              <w:t xml:space="preserve">Loli Burgueño, </w:t>
-            </w:r>
-            <w:r>
-              <w:rPr>
-                <w:rFonts w:asciiTheme="majorHAnsi" w:hAnsiTheme="majorHAnsi" w:cstheme="majorHAnsi"/>
-                <w:bCs/>
-                <w:sz w:val="17"/>
-                <w:szCs w:val="17"/>
-                <w:lang w:val="en-GB"/>
-              </w:rPr>
-              <w:t>Open University of Catalunia</w:t>
-            </w:r>
-          </w:p>
-          <w:p>
-            <w:pPr>
-              <w:rPr>
-                <w:rFonts w:asciiTheme="majorHAnsi" w:hAnsiTheme="majorHAnsi" w:cstheme="majorHAnsi"/>
-                <w:bCs/>
-                <w:sz w:val="17"/>
-                <w:szCs w:val="17"/>
-                <w:lang w:val="en-GB"/>
-              </w:rPr>
-            </w:pPr>
-            <w:r>
-              <w:rPr>
-                <w:rFonts w:asciiTheme="majorHAnsi" w:hAnsiTheme="majorHAnsi" w:cstheme="majorHAnsi"/>
-                <w:b/>
-                <w:bCs/>
-                <w:sz w:val="17"/>
-                <w:szCs w:val="17"/>
-                <w:lang w:val="en-GB"/>
-              </w:rPr>
-              <w:t xml:space="preserve">Antonio Cicchetti, </w:t>
-            </w:r>
-            <w:r>
-              <w:rPr>
-                <w:rFonts w:asciiTheme="majorHAnsi" w:hAnsiTheme="majorHAnsi" w:cstheme="majorHAnsi"/>
-                <w:bCs/>
-                <w:sz w:val="17"/>
-                <w:szCs w:val="17"/>
-                <w:lang w:val="en-GB"/>
-              </w:rPr>
-              <w:t>Mälardalen Research and Technology Centre (MRTC)</w:t>
-            </w:r>
-          </w:p>
-          <w:p>
-            <w:pPr>
-              <w:rPr>
-                <w:rFonts w:asciiTheme="majorHAnsi" w:hAnsiTheme="majorHAnsi" w:cstheme="majorHAnsi"/>
-                <w:b/>
-                <w:bCs/>
-                <w:sz w:val="17"/>
-                <w:szCs w:val="17"/>
-                <w:lang w:val="en-GB"/>
-              </w:rPr>
-            </w:pPr>
-            <w:r>
-              <w:rPr>
-                <w:rFonts w:asciiTheme="majorHAnsi" w:hAnsiTheme="majorHAnsi" w:cstheme="majorHAnsi"/>
-                <w:b/>
-                <w:bCs/>
-                <w:sz w:val="17"/>
-                <w:szCs w:val="17"/>
-                <w:lang w:val="en-GB"/>
-              </w:rPr>
-              <w:t xml:space="preserve">Federico Ciccozzi, </w:t>
-            </w:r>
-            <w:r>
-              <w:rPr>
-                <w:rFonts w:asciiTheme="majorHAnsi" w:hAnsiTheme="majorHAnsi" w:cstheme="majorHAnsi"/>
-                <w:bCs/>
-                <w:sz w:val="17"/>
-                <w:szCs w:val="17"/>
-                <w:lang w:val="en-GB"/>
-              </w:rPr>
-              <w:t>Mälardalen University</w:t>
-            </w:r>
-          </w:p>
-          <w:p>
-            <w:pPr>
-              <w:rPr>
-                <w:rFonts w:asciiTheme="majorHAnsi" w:hAnsiTheme="majorHAnsi" w:cstheme="majorHAnsi"/>
-                <w:bCs/>
-                <w:sz w:val="17"/>
-                <w:szCs w:val="17"/>
-                <w:lang w:val="en-GB"/>
-              </w:rPr>
-            </w:pPr>
-            <w:r>
-              <w:rPr>
-                <w:rFonts w:asciiTheme="majorHAnsi" w:hAnsiTheme="majorHAnsi" w:cstheme="majorHAnsi"/>
-                <w:b/>
-                <w:bCs/>
-                <w:sz w:val="17"/>
-                <w:szCs w:val="17"/>
-                <w:lang w:val="en-GB"/>
-              </w:rPr>
-              <w:t xml:space="preserve">Andrea d'Ambrogio, </w:t>
-            </w:r>
-            <w:r>
-              <w:rPr>
-                <w:rFonts w:asciiTheme="majorHAnsi" w:hAnsiTheme="majorHAnsi" w:cstheme="majorHAnsi"/>
-                <w:bCs/>
-                <w:sz w:val="17"/>
-                <w:szCs w:val="17"/>
-                <w:lang w:val="en-GB"/>
-              </w:rPr>
-              <w:t>University of Rome Tor Vergata</w:t>
-            </w:r>
+            <w:proofErr w:type="spellStart"/>
+            <w:r>
+              <w:rPr>
+                <w:rFonts w:asciiTheme="majorHAnsi" w:hAnsiTheme="majorHAnsi" w:cstheme="majorHAnsi"/>
+                <w:bCs/>
+                <w:sz w:val="17"/>
+                <w:szCs w:val="17"/>
+              </w:rPr>
+              <w:t>CentraleSupélec</w:t>
+            </w:r>
+            <w:proofErr w:type="spellEnd"/>
+            <w:r>
+              <w:rPr>
+                <w:rFonts w:asciiTheme="majorHAnsi" w:hAnsiTheme="majorHAnsi" w:cstheme="majorHAnsi"/>
+                <w:bCs/>
+                <w:sz w:val="17"/>
+                <w:szCs w:val="17"/>
+              </w:rPr>
+              <w:t xml:space="preserve"> and Laboratoire de Recherche en Informatique (LRI)</w:t>
+            </w:r>
+          </w:p>
+          <w:p>
+            <w:pPr>
+              <w:rPr>
+                <w:rFonts w:asciiTheme="majorHAnsi" w:hAnsiTheme="majorHAnsi" w:cstheme="majorHAnsi"/>
+                <w:b/>
+                <w:bCs/>
+                <w:sz w:val="17"/>
+                <w:szCs w:val="17"/>
+                <w:lang w:val="en-GB"/>
+              </w:rPr>
+            </w:pPr>
+            <w:proofErr w:type="spellStart"/>
+            <w:r>
+              <w:rPr>
+                <w:rFonts w:asciiTheme="majorHAnsi" w:hAnsiTheme="majorHAnsi" w:cstheme="majorHAnsi"/>
+                <w:b/>
+                <w:bCs/>
+                <w:sz w:val="17"/>
+                <w:szCs w:val="17"/>
+                <w:lang w:val="en-GB"/>
+              </w:rPr>
+              <w:t>Loli</w:t>
+            </w:r>
+            <w:proofErr w:type="spellEnd"/>
+            <w:r>
+              <w:rPr>
+                <w:rFonts w:asciiTheme="majorHAnsi" w:hAnsiTheme="majorHAnsi" w:cstheme="majorHAnsi"/>
+                <w:b/>
+                <w:bCs/>
+                <w:sz w:val="17"/>
+                <w:szCs w:val="17"/>
+                <w:lang w:val="en-GB"/>
+              </w:rPr>
+              <w:t xml:space="preserve"> </w:t>
+            </w:r>
+            <w:proofErr w:type="spellStart"/>
+            <w:r>
+              <w:rPr>
+                <w:rFonts w:asciiTheme="majorHAnsi" w:hAnsiTheme="majorHAnsi" w:cstheme="majorHAnsi"/>
+                <w:b/>
+                <w:bCs/>
+                <w:sz w:val="17"/>
+                <w:szCs w:val="17"/>
+                <w:lang w:val="en-GB"/>
+              </w:rPr>
+              <w:t>Burgueño</w:t>
+            </w:r>
+            <w:proofErr w:type="spellEnd"/>
+            <w:r>
+              <w:rPr>
+                <w:rFonts w:asciiTheme="majorHAnsi" w:hAnsiTheme="majorHAnsi" w:cstheme="majorHAnsi"/>
+                <w:b/>
+                <w:bCs/>
+                <w:sz w:val="17"/>
+                <w:szCs w:val="17"/>
+                <w:lang w:val="en-GB"/>
+              </w:rPr>
+              <w:t xml:space="preserve">, </w:t>
+            </w:r>
+            <w:r>
+              <w:rPr>
+                <w:rFonts w:asciiTheme="majorHAnsi" w:hAnsiTheme="majorHAnsi" w:cstheme="majorHAnsi"/>
+                <w:bCs/>
+                <w:sz w:val="17"/>
+                <w:szCs w:val="17"/>
+                <w:lang w:val="en-GB"/>
+              </w:rPr>
+              <w:t xml:space="preserve">Open University of </w:t>
+            </w:r>
+            <w:proofErr w:type="spellStart"/>
+            <w:r>
+              <w:rPr>
+                <w:rFonts w:asciiTheme="majorHAnsi" w:hAnsiTheme="majorHAnsi" w:cstheme="majorHAnsi"/>
+                <w:bCs/>
+                <w:sz w:val="17"/>
+                <w:szCs w:val="17"/>
+                <w:lang w:val="en-GB"/>
+              </w:rPr>
+              <w:t>Catalunia</w:t>
+            </w:r>
+            <w:proofErr w:type="spellEnd"/>
+          </w:p>
+          <w:p>
+            <w:pPr>
+              <w:rPr>
+                <w:rFonts w:asciiTheme="majorHAnsi" w:hAnsiTheme="majorHAnsi" w:cstheme="majorHAnsi"/>
+                <w:bCs/>
+                <w:sz w:val="17"/>
+                <w:szCs w:val="17"/>
+                <w:lang w:val="en-GB"/>
+              </w:rPr>
+            </w:pPr>
+            <w:r>
+              <w:rPr>
+                <w:rFonts w:asciiTheme="majorHAnsi" w:hAnsiTheme="majorHAnsi" w:cstheme="majorHAnsi"/>
+                <w:b/>
+                <w:bCs/>
+                <w:sz w:val="17"/>
+                <w:szCs w:val="17"/>
+                <w:lang w:val="en-GB"/>
+              </w:rPr>
+              <w:t xml:space="preserve">Antonio </w:t>
+            </w:r>
+            <w:proofErr w:type="spellStart"/>
+            <w:r>
+              <w:rPr>
+                <w:rFonts w:asciiTheme="majorHAnsi" w:hAnsiTheme="majorHAnsi" w:cstheme="majorHAnsi"/>
+                <w:b/>
+                <w:bCs/>
+                <w:sz w:val="17"/>
+                <w:szCs w:val="17"/>
+                <w:lang w:val="en-GB"/>
+              </w:rPr>
+              <w:t>Cicchetti</w:t>
+            </w:r>
+            <w:proofErr w:type="spellEnd"/>
+            <w:r>
+              <w:rPr>
+                <w:rFonts w:asciiTheme="majorHAnsi" w:hAnsiTheme="majorHAnsi" w:cstheme="majorHAnsi"/>
+                <w:b/>
+                <w:bCs/>
+                <w:sz w:val="17"/>
+                <w:szCs w:val="17"/>
+                <w:lang w:val="en-GB"/>
+              </w:rPr>
+              <w:t xml:space="preserve">, </w:t>
+            </w:r>
+            <w:proofErr w:type="spellStart"/>
+            <w:r>
+              <w:rPr>
+                <w:rFonts w:asciiTheme="majorHAnsi" w:hAnsiTheme="majorHAnsi" w:cstheme="majorHAnsi"/>
+                <w:bCs/>
+                <w:sz w:val="17"/>
+                <w:szCs w:val="17"/>
+                <w:lang w:val="en-GB"/>
+              </w:rPr>
+              <w:t>Mälardalen</w:t>
+            </w:r>
+            <w:proofErr w:type="spellEnd"/>
+            <w:r>
+              <w:rPr>
+                <w:rFonts w:asciiTheme="majorHAnsi" w:hAnsiTheme="majorHAnsi" w:cstheme="majorHAnsi"/>
+                <w:bCs/>
+                <w:sz w:val="17"/>
+                <w:szCs w:val="17"/>
+                <w:lang w:val="en-GB"/>
+              </w:rPr>
+              <w:t xml:space="preserve"> Research and Technology Centre (MRTC)</w:t>
+            </w:r>
+          </w:p>
+          <w:p>
+            <w:pPr>
+              <w:rPr>
+                <w:rFonts w:asciiTheme="majorHAnsi" w:hAnsiTheme="majorHAnsi" w:cstheme="majorHAnsi"/>
+                <w:b/>
+                <w:bCs/>
+                <w:sz w:val="17"/>
+                <w:szCs w:val="17"/>
+                <w:lang w:val="en-GB"/>
+              </w:rPr>
+            </w:pPr>
+            <w:r>
+              <w:rPr>
+                <w:rFonts w:asciiTheme="majorHAnsi" w:hAnsiTheme="majorHAnsi" w:cstheme="majorHAnsi"/>
+                <w:b/>
+                <w:bCs/>
+                <w:sz w:val="17"/>
+                <w:szCs w:val="17"/>
+                <w:lang w:val="en-GB"/>
+              </w:rPr>
+              <w:t xml:space="preserve">Federico </w:t>
+            </w:r>
+            <w:proofErr w:type="spellStart"/>
+            <w:r>
+              <w:rPr>
+                <w:rFonts w:asciiTheme="majorHAnsi" w:hAnsiTheme="majorHAnsi" w:cstheme="majorHAnsi"/>
+                <w:b/>
+                <w:bCs/>
+                <w:sz w:val="17"/>
+                <w:szCs w:val="17"/>
+                <w:lang w:val="en-GB"/>
+              </w:rPr>
+              <w:t>Ciccozzi</w:t>
+            </w:r>
+            <w:proofErr w:type="spellEnd"/>
+            <w:r>
+              <w:rPr>
+                <w:rFonts w:asciiTheme="majorHAnsi" w:hAnsiTheme="majorHAnsi" w:cstheme="majorHAnsi"/>
+                <w:b/>
+                <w:bCs/>
+                <w:sz w:val="17"/>
+                <w:szCs w:val="17"/>
+                <w:lang w:val="en-GB"/>
+              </w:rPr>
+              <w:t xml:space="preserve">, </w:t>
+            </w:r>
+            <w:proofErr w:type="spellStart"/>
+            <w:r>
+              <w:rPr>
+                <w:rFonts w:asciiTheme="majorHAnsi" w:hAnsiTheme="majorHAnsi" w:cstheme="majorHAnsi"/>
+                <w:bCs/>
+                <w:sz w:val="17"/>
+                <w:szCs w:val="17"/>
+                <w:lang w:val="en-GB"/>
+              </w:rPr>
+              <w:t>Mälardalen</w:t>
+            </w:r>
+            <w:proofErr w:type="spellEnd"/>
+            <w:r>
+              <w:rPr>
+                <w:rFonts w:asciiTheme="majorHAnsi" w:hAnsiTheme="majorHAnsi" w:cstheme="majorHAnsi"/>
+                <w:bCs/>
+                <w:sz w:val="17"/>
+                <w:szCs w:val="17"/>
+                <w:lang w:val="en-GB"/>
+              </w:rPr>
+              <w:t xml:space="preserve"> University</w:t>
+            </w:r>
+          </w:p>
+          <w:p>
+            <w:pPr>
+              <w:rPr>
+                <w:rFonts w:asciiTheme="majorHAnsi" w:hAnsiTheme="majorHAnsi" w:cstheme="majorHAnsi"/>
+                <w:bCs/>
+                <w:sz w:val="17"/>
+                <w:szCs w:val="17"/>
+                <w:lang w:val="en-GB"/>
+              </w:rPr>
+            </w:pPr>
+            <w:r>
+              <w:rPr>
+                <w:rFonts w:asciiTheme="majorHAnsi" w:hAnsiTheme="majorHAnsi" w:cstheme="majorHAnsi"/>
+                <w:b/>
+                <w:bCs/>
+                <w:sz w:val="17"/>
+                <w:szCs w:val="17"/>
+                <w:lang w:val="en-GB"/>
+              </w:rPr>
+              <w:t xml:space="preserve">Andrea </w:t>
+            </w:r>
+            <w:proofErr w:type="spellStart"/>
+            <w:r>
+              <w:rPr>
+                <w:rFonts w:asciiTheme="majorHAnsi" w:hAnsiTheme="majorHAnsi" w:cstheme="majorHAnsi"/>
+                <w:b/>
+                <w:bCs/>
+                <w:sz w:val="17"/>
+                <w:szCs w:val="17"/>
+                <w:lang w:val="en-GB"/>
+              </w:rPr>
+              <w:t>d'Ambrogio</w:t>
+            </w:r>
+            <w:proofErr w:type="spellEnd"/>
+            <w:r>
+              <w:rPr>
+                <w:rFonts w:asciiTheme="majorHAnsi" w:hAnsiTheme="majorHAnsi" w:cstheme="majorHAnsi"/>
+                <w:b/>
+                <w:bCs/>
+                <w:sz w:val="17"/>
+                <w:szCs w:val="17"/>
+                <w:lang w:val="en-GB"/>
+              </w:rPr>
+              <w:t xml:space="preserve">, </w:t>
+            </w:r>
+            <w:r>
+              <w:rPr>
+                <w:rFonts w:asciiTheme="majorHAnsi" w:hAnsiTheme="majorHAnsi" w:cstheme="majorHAnsi"/>
+                <w:bCs/>
+                <w:sz w:val="17"/>
+                <w:szCs w:val="17"/>
+                <w:lang w:val="en-GB"/>
+              </w:rPr>
+              <w:t xml:space="preserve">University of Rome Tor </w:t>
+            </w:r>
+            <w:proofErr w:type="spellStart"/>
+            <w:r>
+              <w:rPr>
+                <w:rFonts w:asciiTheme="majorHAnsi" w:hAnsiTheme="majorHAnsi" w:cstheme="majorHAnsi"/>
+                <w:bCs/>
+                <w:sz w:val="17"/>
+                <w:szCs w:val="17"/>
+                <w:lang w:val="en-GB"/>
+              </w:rPr>
+              <w:t>Vergata</w:t>
+            </w:r>
+            <w:proofErr w:type="spellEnd"/>
           </w:p>
           <w:p>
             <w:pPr>
@@ -1416,36 +1797,91 @@
               </w:rPr>
               <w:t xml:space="preserve">Juan de Lara, </w:t>
             </w:r>
-            <w:r>
-              <w:rPr>
-                <w:rFonts w:asciiTheme="majorHAnsi" w:hAnsiTheme="majorHAnsi" w:cstheme="majorHAnsi"/>
-                <w:bCs/>
-                <w:sz w:val="17"/>
-                <w:szCs w:val="17"/>
-              </w:rPr>
-              <w:t>Universidad Autónoma de Madrid</w:t>
-            </w:r>
-          </w:p>
-          <w:p>
-            <w:pPr>
-              <w:rPr>
-                <w:rFonts w:asciiTheme="majorHAnsi" w:hAnsiTheme="majorHAnsi" w:cstheme="majorHAnsi"/>
-                <w:bCs/>
-                <w:sz w:val="17"/>
-                <w:szCs w:val="17"/>
-                <w:lang w:val="en-GB"/>
-              </w:rPr>
-            </w:pPr>
-            <w:r>
-              <w:rPr>
-                <w:rFonts w:asciiTheme="majorHAnsi" w:hAnsiTheme="majorHAnsi" w:cstheme="majorHAnsi"/>
-                <w:b/>
-                <w:bCs/>
-                <w:sz w:val="17"/>
-                <w:szCs w:val="17"/>
-                <w:lang w:val="en-GB"/>
-              </w:rPr>
-              <w:t xml:space="preserve">Joachim Denil, </w:t>
+            <w:proofErr w:type="spellStart"/>
+            <w:r>
+              <w:rPr>
+                <w:rFonts w:asciiTheme="majorHAnsi" w:hAnsiTheme="majorHAnsi" w:cstheme="majorHAnsi"/>
+                <w:bCs/>
+                <w:sz w:val="17"/>
+                <w:szCs w:val="17"/>
+              </w:rPr>
+              <w:t>Universidad</w:t>
+            </w:r>
+            <w:proofErr w:type="spellEnd"/>
+            <w:r>
+              <w:rPr>
+                <w:rFonts w:asciiTheme="majorHAnsi" w:hAnsiTheme="majorHAnsi" w:cstheme="majorHAnsi"/>
+                <w:bCs/>
+                <w:sz w:val="17"/>
+                <w:szCs w:val="17"/>
+              </w:rPr>
+              <w:t xml:space="preserve"> </w:t>
+            </w:r>
+            <w:proofErr w:type="spellStart"/>
+            <w:r>
+              <w:rPr>
+                <w:rFonts w:asciiTheme="majorHAnsi" w:hAnsiTheme="majorHAnsi" w:cstheme="majorHAnsi"/>
+                <w:bCs/>
+                <w:sz w:val="17"/>
+                <w:szCs w:val="17"/>
+              </w:rPr>
+              <w:t>Autónoma</w:t>
+            </w:r>
+            <w:proofErr w:type="spellEnd"/>
+            <w:r>
+              <w:rPr>
+                <w:rFonts w:asciiTheme="majorHAnsi" w:hAnsiTheme="majorHAnsi" w:cstheme="majorHAnsi"/>
+                <w:bCs/>
+                <w:sz w:val="17"/>
+                <w:szCs w:val="17"/>
+              </w:rPr>
+              <w:t xml:space="preserve"> de Madrid</w:t>
+            </w:r>
+          </w:p>
+          <w:p>
+            <w:pPr>
+              <w:rPr>
+                <w:rFonts w:asciiTheme="majorHAnsi" w:hAnsiTheme="majorHAnsi" w:cstheme="majorHAnsi"/>
+                <w:bCs/>
+                <w:sz w:val="17"/>
+                <w:szCs w:val="17"/>
+                <w:lang w:val="en-GB"/>
+              </w:rPr>
+            </w:pPr>
+            <w:r>
+              <w:rPr>
+                <w:rFonts w:asciiTheme="majorHAnsi" w:hAnsiTheme="majorHAnsi" w:cstheme="majorHAnsi"/>
+                <w:b/>
+                <w:bCs/>
+                <w:sz w:val="17"/>
+                <w:szCs w:val="17"/>
+                <w:lang w:val="en-GB"/>
+              </w:rPr>
+              <w:t xml:space="preserve">Joachim </w:t>
+            </w:r>
+            <w:proofErr w:type="spellStart"/>
+            <w:r>
+              <w:rPr>
+                <w:rFonts w:asciiTheme="majorHAnsi" w:hAnsiTheme="majorHAnsi" w:cstheme="majorHAnsi"/>
+                <w:b/>
+                <w:bCs/>
+                <w:sz w:val="17"/>
+                <w:szCs w:val="17"/>
+                <w:lang w:val="en-GB"/>
+              </w:rPr>
+              <w:t>Denil</w:t>
+            </w:r>
+            <w:proofErr w:type="spellEnd"/>
+            <w:r>
+              <w:rPr>
+                <w:rFonts w:asciiTheme="majorHAnsi" w:hAnsiTheme="majorHAnsi" w:cstheme="majorHAnsi"/>
+                <w:b/>
+                <w:bCs/>
+                <w:sz w:val="17"/>
+                <w:szCs w:val="17"/>
+                <w:lang w:val="en-GB"/>
+              </w:rPr>
+              <w:t xml:space="preserve">, </w:t>
             </w:r>
             <w:r>
               <w:rPr>
@@ -1477,40 +1913,124 @@
                 <w:szCs w:val="17"/>
                 <w:lang w:val="en-GB"/>
               </w:rPr>
-              <w:t>Ada Diaconescu</w:t>
-            </w:r>
-            <w:r>
-              <w:rPr>
-                <w:rFonts w:asciiTheme="majorHAnsi" w:hAnsiTheme="majorHAnsi" w:cstheme="majorHAnsi"/>
-                <w:bCs/>
-                <w:sz w:val="17"/>
-                <w:szCs w:val="17"/>
-                <w:lang w:val="en-GB"/>
-              </w:rPr>
-              <w:t>, Télécom ParisTech</w:t>
-            </w:r>
-          </w:p>
-          <w:p>
-            <w:pPr>
-              <w:rPr>
-                <w:rFonts w:asciiTheme="majorHAnsi" w:hAnsiTheme="majorHAnsi" w:cstheme="majorHAnsi"/>
-                <w:b/>
-                <w:bCs/>
-                <w:sz w:val="17"/>
-                <w:szCs w:val="17"/>
-                <w:lang w:val="en-GB"/>
-              </w:rPr>
-            </w:pPr>
-            <w:r>
-              <w:rPr>
-                <w:rFonts w:asciiTheme="majorHAnsi" w:hAnsiTheme="majorHAnsi" w:cstheme="majorHAnsi"/>
-                <w:b/>
-                <w:bCs/>
-                <w:sz w:val="17"/>
-                <w:szCs w:val="17"/>
-                <w:lang w:val="en-GB"/>
-              </w:rPr>
-              <w:t xml:space="preserve">Juergen Dingel, </w:t>
+              <w:t xml:space="preserve">Ada </w:t>
+            </w:r>
+            <w:proofErr w:type="spellStart"/>
+            <w:r>
+              <w:rPr>
+                <w:rFonts w:asciiTheme="majorHAnsi" w:hAnsiTheme="majorHAnsi" w:cstheme="majorHAnsi"/>
+                <w:b/>
+                <w:bCs/>
+                <w:sz w:val="17"/>
+                <w:szCs w:val="17"/>
+                <w:lang w:val="en-GB"/>
+              </w:rPr>
+              <w:t>Diaconescu</w:t>
+            </w:r>
+            <w:proofErr w:type="spellEnd"/>
+            <w:r>
+              <w:rPr>
+                <w:rFonts w:asciiTheme="majorHAnsi" w:hAnsiTheme="majorHAnsi" w:cstheme="majorHAnsi"/>
+                <w:bCs/>
+                <w:sz w:val="17"/>
+                <w:szCs w:val="17"/>
+                <w:lang w:val="en-GB"/>
+              </w:rPr>
+              <w:t xml:space="preserve">, </w:t>
+            </w:r>
+            <w:proofErr w:type="spellStart"/>
+            <w:r>
+              <w:rPr>
+                <w:rFonts w:asciiTheme="majorHAnsi" w:hAnsiTheme="majorHAnsi" w:cstheme="majorHAnsi"/>
+                <w:bCs/>
+                <w:sz w:val="17"/>
+                <w:szCs w:val="17"/>
+                <w:lang w:val="en-GB"/>
+              </w:rPr>
+              <w:t>Télécom</w:t>
+            </w:r>
+            <w:proofErr w:type="spellEnd"/>
+            <w:r>
+              <w:rPr>
+                <w:rFonts w:asciiTheme="majorHAnsi" w:hAnsiTheme="majorHAnsi" w:cstheme="majorHAnsi"/>
+                <w:bCs/>
+                <w:sz w:val="17"/>
+                <w:szCs w:val="17"/>
+                <w:lang w:val="en-GB"/>
+              </w:rPr>
+              <w:t xml:space="preserve"> </w:t>
+            </w:r>
+            <w:proofErr w:type="spellStart"/>
+            <w:r>
+              <w:rPr>
+                <w:rFonts w:asciiTheme="majorHAnsi" w:hAnsiTheme="majorHAnsi" w:cstheme="majorHAnsi"/>
+                <w:bCs/>
+                <w:sz w:val="17"/>
+                <w:szCs w:val="17"/>
+                <w:lang w:val="en-GB"/>
+              </w:rPr>
+              <w:t>ParisTech</w:t>
+            </w:r>
+            <w:proofErr w:type="spellEnd"/>
+          </w:p>
+          <w:p>
+            <w:pPr>
+              <w:rPr>
+                <w:rFonts w:asciiTheme="majorHAnsi" w:hAnsiTheme="majorHAnsi" w:cstheme="majorHAnsi"/>
+                <w:b/>
+                <w:bCs/>
+                <w:sz w:val="17"/>
+                <w:szCs w:val="17"/>
+                <w:lang w:val="en-GB"/>
+              </w:rPr>
+            </w:pPr>
+            <w:proofErr w:type="spellStart"/>
+            <w:r>
+              <w:rPr>
+                <w:rFonts w:asciiTheme="majorHAnsi" w:hAnsiTheme="majorHAnsi" w:cstheme="majorHAnsi"/>
+                <w:b/>
+                <w:bCs/>
+                <w:sz w:val="17"/>
+                <w:szCs w:val="17"/>
+                <w:lang w:val="en-GB"/>
+              </w:rPr>
+              <w:t>Juergen</w:t>
+            </w:r>
+            <w:proofErr w:type="spellEnd"/>
+            <w:r>
+              <w:rPr>
+                <w:rFonts w:asciiTheme="majorHAnsi" w:hAnsiTheme="majorHAnsi" w:cstheme="majorHAnsi"/>
+                <w:b/>
+                <w:bCs/>
+                <w:sz w:val="17"/>
+                <w:szCs w:val="17"/>
+                <w:lang w:val="en-GB"/>
+              </w:rPr>
+              <w:t xml:space="preserve"> </w:t>
+            </w:r>
+            <w:proofErr w:type="spellStart"/>
+            <w:r>
+              <w:rPr>
+                <w:rFonts w:asciiTheme="majorHAnsi" w:hAnsiTheme="majorHAnsi" w:cstheme="majorHAnsi"/>
+                <w:b/>
+                <w:bCs/>
+                <w:sz w:val="17"/>
+                <w:szCs w:val="17"/>
+                <w:lang w:val="en-GB"/>
+              </w:rPr>
+              <w:t>Dingel</w:t>
+            </w:r>
+            <w:proofErr w:type="spellEnd"/>
+            <w:r>
+              <w:rPr>
+                <w:rFonts w:asciiTheme="majorHAnsi" w:hAnsiTheme="majorHAnsi" w:cstheme="majorHAnsi"/>
+                <w:b/>
+                <w:bCs/>
+                <w:sz w:val="17"/>
+                <w:szCs w:val="17"/>
+                <w:lang w:val="en-GB"/>
+              </w:rPr>
+              <w:t xml:space="preserve">, </w:t>
             </w:r>
             <w:r>
               <w:rPr>
@@ -1533,58 +2053,152 @@
                 <w:lang w:val="en-GB"/>
               </w:rPr>
             </w:pPr>
-            <w:r>
-              <w:rPr>
-                <w:rFonts w:asciiTheme="majorHAnsi" w:hAnsiTheme="majorHAnsi" w:cstheme="majorHAnsi"/>
-                <w:b/>
-                <w:bCs/>
-                <w:sz w:val="17"/>
-                <w:szCs w:val="17"/>
-                <w:lang w:val="en-GB"/>
-              </w:rPr>
-              <w:t xml:space="preserve">Ferhat Erata, </w:t>
-            </w:r>
-            <w:r>
-              <w:rPr>
-                <w:rFonts w:asciiTheme="majorHAnsi" w:hAnsiTheme="majorHAnsi" w:cstheme="majorHAnsi"/>
-                <w:bCs/>
-                <w:sz w:val="17"/>
-                <w:szCs w:val="17"/>
-                <w:lang w:val="en-GB"/>
-              </w:rPr>
-              <w:t>UNIT Information Technologies R&amp;D Ltd.</w:t>
-            </w:r>
-          </w:p>
-          <w:p>
-            <w:pPr>
-              <w:rPr>
-                <w:rFonts w:asciiTheme="majorHAnsi" w:hAnsiTheme="majorHAnsi" w:cstheme="majorHAnsi"/>
-                <w:bCs/>
-                <w:sz w:val="17"/>
-                <w:szCs w:val="17"/>
-                <w:lang w:val="en-GB"/>
-              </w:rPr>
-            </w:pPr>
-            <w:r>
-              <w:rPr>
-                <w:rFonts w:asciiTheme="majorHAnsi" w:hAnsiTheme="majorHAnsi" w:cstheme="majorHAnsi"/>
-                <w:b/>
-                <w:bCs/>
-                <w:sz w:val="17"/>
-                <w:szCs w:val="17"/>
-                <w:lang w:val="en-GB"/>
-              </w:rPr>
-              <w:t xml:space="preserve">Rahele Eslampanah, </w:t>
-            </w:r>
-            <w:r>
-              <w:rPr>
-                <w:rFonts w:asciiTheme="majorHAnsi" w:hAnsiTheme="majorHAnsi" w:cstheme="majorHAnsi"/>
-                <w:bCs/>
-                <w:sz w:val="17"/>
-                <w:szCs w:val="17"/>
-                <w:lang w:val="en-GB"/>
-              </w:rPr>
-              <w:t>Izmir University of Economics</w:t>
+            <w:proofErr w:type="spellStart"/>
+            <w:r>
+              <w:rPr>
+                <w:rFonts w:asciiTheme="majorHAnsi" w:hAnsiTheme="majorHAnsi" w:cstheme="majorHAnsi"/>
+                <w:b/>
+                <w:bCs/>
+                <w:sz w:val="17"/>
+                <w:szCs w:val="17"/>
+                <w:lang w:val="en-GB"/>
+              </w:rPr>
+              <w:t>Ferhat</w:t>
+            </w:r>
+            <w:proofErr w:type="spellEnd"/>
+            <w:r>
+              <w:rPr>
+                <w:rFonts w:asciiTheme="majorHAnsi" w:hAnsiTheme="majorHAnsi" w:cstheme="majorHAnsi"/>
+                <w:b/>
+                <w:bCs/>
+                <w:sz w:val="17"/>
+                <w:szCs w:val="17"/>
+                <w:lang w:val="en-GB"/>
+              </w:rPr>
+              <w:t xml:space="preserve"> </w:t>
+            </w:r>
+            <w:proofErr w:type="spellStart"/>
+            <w:r>
+              <w:rPr>
+                <w:rFonts w:asciiTheme="majorHAnsi" w:hAnsiTheme="majorHAnsi" w:cstheme="majorHAnsi"/>
+                <w:b/>
+                <w:bCs/>
+                <w:sz w:val="17"/>
+                <w:szCs w:val="17"/>
+                <w:lang w:val="en-GB"/>
+              </w:rPr>
+              <w:t>Erata</w:t>
+            </w:r>
+            <w:proofErr w:type="spellEnd"/>
+            <w:r>
+              <w:rPr>
+                <w:rFonts w:asciiTheme="majorHAnsi" w:hAnsiTheme="majorHAnsi" w:cstheme="majorHAnsi"/>
+                <w:b/>
+                <w:bCs/>
+                <w:sz w:val="17"/>
+                <w:szCs w:val="17"/>
+                <w:lang w:val="en-GB"/>
+              </w:rPr>
+              <w:t xml:space="preserve">, </w:t>
+            </w:r>
+            <w:r>
+              <w:rPr>
+                <w:rFonts w:asciiTheme="majorHAnsi" w:hAnsiTheme="majorHAnsi" w:cstheme="majorHAnsi"/>
+                <w:bCs/>
+                <w:sz w:val="17"/>
+                <w:szCs w:val="17"/>
+                <w:lang w:val="en-GB"/>
+              </w:rPr>
+              <w:t xml:space="preserve">UNIT </w:t>
+            </w:r>
+            <w:r>
+              <w:rPr>
+                <w:rFonts w:asciiTheme="majorHAnsi" w:hAnsiTheme="majorHAnsi" w:cstheme="majorHAnsi"/>
+                <w:bCs/>
+                <w:sz w:val="17"/>
+                <w:szCs w:val="17"/>
+                <w:lang w:val="en-GB"/>
+              </w:rPr>
+              <w:t>IT</w:t>
+            </w:r>
+            <w:r>
+              <w:rPr>
+                <w:rFonts w:asciiTheme="majorHAnsi" w:hAnsiTheme="majorHAnsi" w:cstheme="majorHAnsi"/>
+                <w:bCs/>
+                <w:sz w:val="17"/>
+                <w:szCs w:val="17"/>
+                <w:lang w:val="en-GB"/>
+              </w:rPr>
+              <w:t xml:space="preserve"> R&amp;D Ltd.</w:t>
+            </w:r>
+          </w:p>
+          <w:p>
+            <w:pPr>
+              <w:rPr>
+                <w:rFonts w:asciiTheme="majorHAnsi" w:hAnsiTheme="majorHAnsi" w:cstheme="majorHAnsi"/>
+                <w:bCs/>
+                <w:sz w:val="17"/>
+                <w:szCs w:val="17"/>
+                <w:lang w:val="en-GB"/>
+              </w:rPr>
+            </w:pPr>
+            <w:proofErr w:type="spellStart"/>
+            <w:r>
+              <w:rPr>
+                <w:rFonts w:asciiTheme="majorHAnsi" w:hAnsiTheme="majorHAnsi" w:cstheme="majorHAnsi"/>
+                <w:b/>
+                <w:bCs/>
+                <w:sz w:val="17"/>
+                <w:szCs w:val="17"/>
+                <w:lang w:val="en-GB"/>
+              </w:rPr>
+              <w:t>Rahele</w:t>
+            </w:r>
+            <w:proofErr w:type="spellEnd"/>
+            <w:r>
+              <w:rPr>
+                <w:rFonts w:asciiTheme="majorHAnsi" w:hAnsiTheme="majorHAnsi" w:cstheme="majorHAnsi"/>
+                <w:b/>
+                <w:bCs/>
+                <w:sz w:val="17"/>
+                <w:szCs w:val="17"/>
+                <w:lang w:val="en-GB"/>
+              </w:rPr>
+              <w:t xml:space="preserve"> </w:t>
+            </w:r>
+            <w:proofErr w:type="spellStart"/>
+            <w:r>
+              <w:rPr>
+                <w:rFonts w:asciiTheme="majorHAnsi" w:hAnsiTheme="majorHAnsi" w:cstheme="majorHAnsi"/>
+                <w:b/>
+                <w:bCs/>
+                <w:sz w:val="17"/>
+                <w:szCs w:val="17"/>
+                <w:lang w:val="en-GB"/>
+              </w:rPr>
+              <w:t>Eslampanah</w:t>
+            </w:r>
+            <w:proofErr w:type="spellEnd"/>
+            <w:r>
+              <w:rPr>
+                <w:rFonts w:asciiTheme="majorHAnsi" w:hAnsiTheme="majorHAnsi" w:cstheme="majorHAnsi"/>
+                <w:b/>
+                <w:bCs/>
+                <w:sz w:val="17"/>
+                <w:szCs w:val="17"/>
+                <w:lang w:val="en-GB"/>
+              </w:rPr>
+              <w:t xml:space="preserve">, </w:t>
+            </w:r>
+            <w:r>
+              <w:rPr>
+                <w:rFonts w:asciiTheme="majorHAnsi" w:hAnsiTheme="majorHAnsi" w:cstheme="majorHAnsi"/>
+                <w:bCs/>
+                <w:sz w:val="17"/>
+                <w:szCs w:val="17"/>
+                <w:lang w:val="en-GB"/>
+              </w:rPr>
+              <w:t>University of Antwerp</w:t>
             </w:r>
           </w:p>
           <w:p>
@@ -1608,38 +2222,96 @@
               </w:rPr>
               <w:t xml:space="preserve">Holger Giese, </w:t>
             </w:r>
-            <w:r>
-              <w:rPr>
-                <w:rFonts w:asciiTheme="majorHAnsi" w:hAnsiTheme="majorHAnsi" w:cstheme="majorHAnsi"/>
-                <w:bCs/>
-                <w:sz w:val="17"/>
-                <w:szCs w:val="17"/>
-                <w:lang w:val="en-GB"/>
-              </w:rPr>
-              <w:t>Hasso Plattner Institute for Digital Engineering </w:t>
-            </w:r>
-          </w:p>
-          <w:p>
-            <w:pPr>
-              <w:rPr>
-                <w:rFonts w:asciiTheme="majorHAnsi" w:hAnsiTheme="majorHAnsi" w:cstheme="majorHAnsi"/>
-                <w:b/>
-                <w:bCs/>
-                <w:sz w:val="17"/>
-                <w:szCs w:val="17"/>
-                <w:lang w:val="en-GB"/>
-              </w:rPr>
-            </w:pPr>
-            <w:r>
-              <w:rPr>
-                <w:rFonts w:asciiTheme="majorHAnsi" w:hAnsiTheme="majorHAnsi" w:cstheme="majorHAnsi"/>
-                <w:b/>
-                <w:bCs/>
-                <w:sz w:val="17"/>
-                <w:szCs w:val="17"/>
-                <w:lang w:val="en-GB"/>
-              </w:rPr>
-              <w:t xml:space="preserve">Martin Gogolla, </w:t>
+            <w:proofErr w:type="spellStart"/>
+            <w:r>
+              <w:rPr>
+                <w:rFonts w:asciiTheme="majorHAnsi" w:hAnsiTheme="majorHAnsi" w:cstheme="majorHAnsi"/>
+                <w:bCs/>
+                <w:sz w:val="17"/>
+                <w:szCs w:val="17"/>
+                <w:lang w:val="en-GB"/>
+              </w:rPr>
+              <w:t>Hasso</w:t>
+            </w:r>
+            <w:proofErr w:type="spellEnd"/>
+            <w:r>
+              <w:rPr>
+                <w:rFonts w:asciiTheme="majorHAnsi" w:hAnsiTheme="majorHAnsi" w:cstheme="majorHAnsi"/>
+                <w:bCs/>
+                <w:sz w:val="17"/>
+                <w:szCs w:val="17"/>
+                <w:lang w:val="en-GB"/>
+              </w:rPr>
+              <w:t xml:space="preserve"> </w:t>
+            </w:r>
+            <w:proofErr w:type="spellStart"/>
+            <w:r>
+              <w:rPr>
+                <w:rFonts w:asciiTheme="majorHAnsi" w:hAnsiTheme="majorHAnsi" w:cstheme="majorHAnsi"/>
+                <w:bCs/>
+                <w:sz w:val="17"/>
+                <w:szCs w:val="17"/>
+                <w:lang w:val="en-GB"/>
+              </w:rPr>
+              <w:t>Plattner</w:t>
+            </w:r>
+            <w:proofErr w:type="spellEnd"/>
+            <w:r>
+              <w:rPr>
+                <w:rFonts w:asciiTheme="majorHAnsi" w:hAnsiTheme="majorHAnsi" w:cstheme="majorHAnsi"/>
+                <w:bCs/>
+                <w:sz w:val="17"/>
+                <w:szCs w:val="17"/>
+                <w:lang w:val="en-GB"/>
+              </w:rPr>
+              <w:t xml:space="preserve"> Institute for Digital Engineering </w:t>
+            </w:r>
+          </w:p>
+          <w:p>
+            <w:pPr>
+              <w:rPr>
+                <w:rFonts w:asciiTheme="majorHAnsi" w:hAnsiTheme="majorHAnsi" w:cstheme="majorHAnsi"/>
+                <w:b/>
+                <w:bCs/>
+                <w:sz w:val="17"/>
+                <w:szCs w:val="17"/>
+                <w:lang w:val="en-GB"/>
+              </w:rPr>
+            </w:pPr>
+            <w:r>
+              <w:rPr>
+                <w:rFonts w:asciiTheme="majorHAnsi" w:hAnsiTheme="majorHAnsi" w:cstheme="majorHAnsi"/>
+                <w:b/>
+                <w:bCs/>
+                <w:sz w:val="17"/>
+                <w:szCs w:val="17"/>
+                <w:lang w:val="en-GB"/>
+              </w:rPr>
+              <w:t xml:space="preserve">Martin </w:t>
+            </w:r>
+            <w:proofErr w:type="spellStart"/>
+            <w:r>
+              <w:rPr>
+                <w:rFonts w:asciiTheme="majorHAnsi" w:hAnsiTheme="majorHAnsi" w:cstheme="majorHAnsi"/>
+                <w:b/>
+                <w:bCs/>
+                <w:sz w:val="17"/>
+                <w:szCs w:val="17"/>
+                <w:lang w:val="en-GB"/>
+              </w:rPr>
+              <w:t>Gogolla</w:t>
+            </w:r>
+            <w:proofErr w:type="spellEnd"/>
+            <w:r>
+              <w:rPr>
+                <w:rFonts w:asciiTheme="majorHAnsi" w:hAnsiTheme="majorHAnsi" w:cstheme="majorHAnsi"/>
+                <w:b/>
+                <w:bCs/>
+                <w:sz w:val="17"/>
+                <w:szCs w:val="17"/>
+                <w:lang w:val="en-GB"/>
+              </w:rPr>
+              <w:t xml:space="preserve">, </w:t>
             </w:r>
             <w:r>
               <w:rPr>
@@ -1682,63 +2354,76 @@
                 <w:szCs w:val="17"/>
                 <w:lang w:val="en-GB"/>
               </w:rPr>
-              <w:t>Universidad Autónoma de Madrid</w:t>
-            </w:r>
-          </w:p>
-          <w:p>
-            <w:pPr>
-              <w:rPr>
-                <w:rFonts w:asciiTheme="majorHAnsi" w:hAnsiTheme="majorHAnsi" w:cstheme="majorHAnsi"/>
-                <w:b/>
-                <w:bCs/>
-                <w:sz w:val="17"/>
-                <w:szCs w:val="17"/>
-                <w:lang w:val="en-GB"/>
-              </w:rPr>
-            </w:pPr>
-            <w:r>
-              <w:rPr>
-                <w:rFonts w:asciiTheme="majorHAnsi" w:hAnsiTheme="majorHAnsi" w:cstheme="majorHAnsi"/>
-                <w:b/>
-                <w:bCs/>
-                <w:sz w:val="17"/>
-                <w:szCs w:val="17"/>
-                <w:lang w:val="en-GB"/>
-              </w:rPr>
-              <w:t xml:space="preserve">Robert Heinrich, </w:t>
-            </w:r>
-            <w:r>
-              <w:rPr>
-                <w:rFonts w:asciiTheme="majorHAnsi" w:hAnsiTheme="majorHAnsi" w:cstheme="majorHAnsi"/>
-                <w:bCs/>
-                <w:sz w:val="17"/>
-                <w:szCs w:val="17"/>
-                <w:lang w:val="en-GB"/>
-              </w:rPr>
-              <w:t>Karlsruhe Institute of Technology</w:t>
-            </w:r>
-          </w:p>
-          <w:p>
-            <w:pPr>
-              <w:rPr>
-                <w:rFonts w:asciiTheme="majorHAnsi" w:hAnsiTheme="majorHAnsi" w:cstheme="majorHAnsi"/>
-                <w:b/>
-                <w:bCs/>
-                <w:sz w:val="17"/>
-                <w:szCs w:val="17"/>
-                <w:lang w:val="en-GB"/>
-              </w:rPr>
-            </w:pPr>
-            <w:r>
-              <w:rPr>
-                <w:rFonts w:asciiTheme="majorHAnsi" w:hAnsiTheme="majorHAnsi" w:cstheme="majorHAnsi"/>
-                <w:b/>
-                <w:bCs/>
-                <w:sz w:val="17"/>
-                <w:szCs w:val="17"/>
-                <w:lang w:val="en-GB"/>
-              </w:rPr>
-              <w:t xml:space="preserve">Sebastian Herzig, </w:t>
+              <w:t xml:space="preserve">Universidad </w:t>
+            </w:r>
+            <w:proofErr w:type="spellStart"/>
+            <w:r>
+              <w:rPr>
+                <w:rFonts w:asciiTheme="majorHAnsi" w:hAnsiTheme="majorHAnsi" w:cstheme="majorHAnsi"/>
+                <w:bCs/>
+                <w:sz w:val="17"/>
+                <w:szCs w:val="17"/>
+                <w:lang w:val="en-GB"/>
+              </w:rPr>
+              <w:t>Autónoma</w:t>
+            </w:r>
+            <w:proofErr w:type="spellEnd"/>
+            <w:r>
+              <w:rPr>
+                <w:rFonts w:asciiTheme="majorHAnsi" w:hAnsiTheme="majorHAnsi" w:cstheme="majorHAnsi"/>
+                <w:bCs/>
+                <w:sz w:val="17"/>
+                <w:szCs w:val="17"/>
+                <w:lang w:val="en-GB"/>
+              </w:rPr>
+              <w:t xml:space="preserve"> de Madrid</w:t>
+            </w:r>
+          </w:p>
+          <w:p>
+            <w:pPr>
+              <w:rPr>
+                <w:rFonts w:asciiTheme="majorHAnsi" w:hAnsiTheme="majorHAnsi" w:cstheme="majorHAnsi"/>
+                <w:b/>
+                <w:bCs/>
+                <w:sz w:val="17"/>
+                <w:szCs w:val="17"/>
+                <w:lang w:val="en-GB"/>
+              </w:rPr>
+            </w:pPr>
+            <w:r>
+              <w:rPr>
+                <w:rFonts w:asciiTheme="majorHAnsi" w:hAnsiTheme="majorHAnsi" w:cstheme="majorHAnsi"/>
+                <w:b/>
+                <w:bCs/>
+                <w:sz w:val="17"/>
+                <w:szCs w:val="17"/>
+                <w:lang w:val="en-GB"/>
+              </w:rPr>
+              <w:t xml:space="preserve">Sebastian </w:t>
+            </w:r>
+            <w:proofErr w:type="spellStart"/>
+            <w:r>
+              <w:rPr>
+                <w:rFonts w:asciiTheme="majorHAnsi" w:hAnsiTheme="majorHAnsi" w:cstheme="majorHAnsi"/>
+                <w:b/>
+                <w:bCs/>
+                <w:sz w:val="17"/>
+                <w:szCs w:val="17"/>
+                <w:lang w:val="en-GB"/>
+              </w:rPr>
+              <w:t>Herzig</w:t>
+            </w:r>
+            <w:proofErr w:type="spellEnd"/>
+            <w:r>
+              <w:rPr>
+                <w:rFonts w:asciiTheme="majorHAnsi" w:hAnsiTheme="majorHAnsi" w:cstheme="majorHAnsi"/>
+                <w:b/>
+                <w:bCs/>
+                <w:sz w:val="17"/>
+                <w:szCs w:val="17"/>
+                <w:lang w:val="en-GB"/>
+              </w:rPr>
+              <w:t xml:space="preserve">, </w:t>
             </w:r>
             <w:r>
               <w:rPr>
@@ -1771,7 +2456,31 @@
                 <w:szCs w:val="17"/>
                 <w:lang w:val="en-GB"/>
               </w:rPr>
-              <w:t xml:space="preserve">Gabor Karsai, </w:t>
+              <w:t xml:space="preserve">Gabor </w:t>
+            </w:r>
+            <w:proofErr w:type="spellStart"/>
+            <w:r>
+              <w:rPr>
+                <w:rFonts w:asciiTheme="majorHAnsi" w:hAnsiTheme="majorHAnsi" w:cstheme="majorHAnsi"/>
+                <w:b/>
+                <w:bCs/>
+                <w:sz w:val="17"/>
+                <w:szCs w:val="17"/>
+                <w:lang w:val="en-GB"/>
+              </w:rPr>
+              <w:t>Karsai</w:t>
+            </w:r>
+            <w:proofErr w:type="spellEnd"/>
+            <w:r>
+              <w:rPr>
+                <w:rFonts w:asciiTheme="majorHAnsi" w:hAnsiTheme="majorHAnsi" w:cstheme="majorHAnsi"/>
+                <w:b/>
+                <w:bCs/>
+                <w:sz w:val="17"/>
+                <w:szCs w:val="17"/>
+                <w:lang w:val="en-GB"/>
+              </w:rPr>
+              <w:t xml:space="preserve">, </w:t>
             </w:r>
             <w:r>
               <w:rPr>
@@ -1803,7 +2512,31 @@
                 <w:szCs w:val="17"/>
                 <w:lang w:val="en-GB"/>
               </w:rPr>
-              <w:t xml:space="preserve">Thomas Kühne, </w:t>
+              <w:t xml:space="preserve">Thomas </w:t>
+            </w:r>
+            <w:proofErr w:type="spellStart"/>
+            <w:r>
+              <w:rPr>
+                <w:rFonts w:asciiTheme="majorHAnsi" w:hAnsiTheme="majorHAnsi" w:cstheme="majorHAnsi"/>
+                <w:b/>
+                <w:bCs/>
+                <w:sz w:val="17"/>
+                <w:szCs w:val="17"/>
+                <w:lang w:val="en-GB"/>
+              </w:rPr>
+              <w:t>Kühne</w:t>
+            </w:r>
+            <w:proofErr w:type="spellEnd"/>
+            <w:r>
+              <w:rPr>
+                <w:rFonts w:asciiTheme="majorHAnsi" w:hAnsiTheme="majorHAnsi" w:cstheme="majorHAnsi"/>
+                <w:b/>
+                <w:bCs/>
+                <w:sz w:val="17"/>
+                <w:szCs w:val="17"/>
+                <w:lang w:val="en-GB"/>
+              </w:rPr>
+              <w:t xml:space="preserve">, </w:t>
             </w:r>
             <w:r>
               <w:rPr>
@@ -1868,8 +2601,33 @@
                 <w:szCs w:val="17"/>
                 <w:lang w:val="en-GB"/>
               </w:rPr>
-              <w:t xml:space="preserve">Levi Lúcio, </w:t>
-            </w:r>
+              <w:t xml:space="preserve">Levi </w:t>
+            </w:r>
+            <w:proofErr w:type="spellStart"/>
+            <w:r>
+              <w:rPr>
+                <w:rFonts w:asciiTheme="majorHAnsi" w:hAnsiTheme="majorHAnsi" w:cstheme="majorHAnsi"/>
+                <w:b/>
+                <w:bCs/>
+                <w:sz w:val="17"/>
+                <w:szCs w:val="17"/>
+                <w:lang w:val="en-GB"/>
+              </w:rPr>
+              <w:t>Lúcio</w:t>
+            </w:r>
+            <w:proofErr w:type="spellEnd"/>
+            <w:r>
+              <w:rPr>
+                <w:rFonts w:asciiTheme="majorHAnsi" w:hAnsiTheme="majorHAnsi" w:cstheme="majorHAnsi"/>
+                <w:b/>
+                <w:bCs/>
+                <w:sz w:val="17"/>
+                <w:szCs w:val="17"/>
+                <w:lang w:val="en-GB"/>
+              </w:rPr>
+              <w:t xml:space="preserve">, </w:t>
+            </w:r>
+            <w:proofErr w:type="spellStart"/>
             <w:r>
               <w:rPr>
                 <w:rFonts w:asciiTheme="majorHAnsi" w:hAnsiTheme="majorHAnsi" w:cstheme="majorHAnsi"/>
@@ -1880,6 +2638,7 @@
               </w:rPr>
               <w:t>Fortiss</w:t>
             </w:r>
+            <w:proofErr w:type="spellEnd"/>
           </w:p>
           <w:p>
             <w:pPr>
@@ -1933,7 +2692,31 @@
                 <w:szCs w:val="17"/>
                 <w:lang w:val="en-GB"/>
               </w:rPr>
-              <w:t xml:space="preserve">Oksana Nikiforova, </w:t>
+              <w:t xml:space="preserve">Oksana </w:t>
+            </w:r>
+            <w:proofErr w:type="spellStart"/>
+            <w:r>
+              <w:rPr>
+                <w:rFonts w:asciiTheme="majorHAnsi" w:hAnsiTheme="majorHAnsi" w:cstheme="majorHAnsi"/>
+                <w:b/>
+                <w:bCs/>
+                <w:sz w:val="17"/>
+                <w:szCs w:val="17"/>
+                <w:lang w:val="en-GB"/>
+              </w:rPr>
+              <w:t>Nikiforova</w:t>
+            </w:r>
+            <w:proofErr w:type="spellEnd"/>
+            <w:r>
+              <w:rPr>
+                <w:rFonts w:asciiTheme="majorHAnsi" w:hAnsiTheme="majorHAnsi" w:cstheme="majorHAnsi"/>
+                <w:b/>
+                <w:bCs/>
+                <w:sz w:val="17"/>
+                <w:szCs w:val="17"/>
+                <w:lang w:val="en-GB"/>
+              </w:rPr>
+              <w:t xml:space="preserve">, </w:t>
             </w:r>
             <w:r>
               <w:rPr>
@@ -1965,8 +2748,21 @@
                 <w:szCs w:val="17"/>
                 <w:lang w:val="en-GB"/>
               </w:rPr>
-              <w:t>Patrizio Pelliccione</w:t>
-            </w:r>
+              <w:t xml:space="preserve">Patrizio </w:t>
+            </w:r>
+            <w:proofErr w:type="spellStart"/>
+            <w:r>
+              <w:rPr>
+                <w:rFonts w:asciiTheme="majorHAnsi" w:hAnsiTheme="majorHAnsi" w:cstheme="majorHAnsi"/>
+                <w:b/>
+                <w:bCs/>
+                <w:sz w:val="17"/>
+                <w:szCs w:val="17"/>
+                <w:lang w:val="en-GB"/>
+              </w:rPr>
+              <w:t>Pelliccione</w:t>
+            </w:r>
+            <w:proofErr w:type="spellEnd"/>
             <w:r>
               <w:rPr>
                 <w:rFonts w:asciiTheme="majorHAnsi" w:hAnsiTheme="majorHAnsi" w:cstheme="majorHAnsi"/>
@@ -2007,7 +2803,31 @@
                 <w:szCs w:val="17"/>
                 <w:lang w:val="en-GB"/>
               </w:rPr>
-              <w:t xml:space="preserve">Ahsan Qamar, </w:t>
+              <w:t xml:space="preserve">Ahsan </w:t>
+            </w:r>
+            <w:proofErr w:type="spellStart"/>
+            <w:r>
+              <w:rPr>
+                <w:rFonts w:asciiTheme="majorHAnsi" w:hAnsiTheme="majorHAnsi" w:cstheme="majorHAnsi"/>
+                <w:b/>
+                <w:bCs/>
+                <w:sz w:val="17"/>
+                <w:szCs w:val="17"/>
+                <w:lang w:val="en-GB"/>
+              </w:rPr>
+              <w:t>Qamar</w:t>
+            </w:r>
+            <w:proofErr w:type="spellEnd"/>
+            <w:r>
+              <w:rPr>
+                <w:rFonts w:asciiTheme="majorHAnsi" w:hAnsiTheme="majorHAnsi" w:cstheme="majorHAnsi"/>
+                <w:b/>
+                <w:bCs/>
+                <w:sz w:val="17"/>
+                <w:szCs w:val="17"/>
+                <w:lang w:val="en-GB"/>
+              </w:rPr>
+              <w:t xml:space="preserve">, </w:t>
             </w:r>
             <w:r>
               <w:rPr>
@@ -2031,82 +2851,216 @@
                 <w:lang w:val="en-GB"/>
               </w:rPr>
             </w:pPr>
-            <w:r>
-              <w:rPr>
-                <w:rFonts w:asciiTheme="majorHAnsi" w:hAnsiTheme="majorHAnsi" w:cstheme="majorHAnsi"/>
-                <w:b/>
-                <w:bCs/>
-                <w:sz w:val="17"/>
-                <w:szCs w:val="17"/>
-                <w:lang w:val="en-GB"/>
-              </w:rPr>
-              <w:t xml:space="preserve">Akshay Rajhans, </w:t>
-            </w:r>
-            <w:r>
-              <w:rPr>
-                <w:rFonts w:asciiTheme="majorHAnsi" w:hAnsiTheme="majorHAnsi" w:cstheme="majorHAnsi"/>
-                <w:bCs/>
-                <w:sz w:val="17"/>
-                <w:szCs w:val="17"/>
-                <w:lang w:val="en-GB"/>
-              </w:rPr>
-              <w:t>The Mathworks</w:t>
-            </w:r>
-          </w:p>
-          <w:p>
-            <w:pPr>
-              <w:rPr>
-                <w:rFonts w:asciiTheme="majorHAnsi" w:hAnsiTheme="majorHAnsi" w:cstheme="majorHAnsi"/>
-                <w:b/>
-                <w:bCs/>
-                <w:sz w:val="17"/>
-                <w:szCs w:val="17"/>
-                <w:lang w:val="en-GB"/>
-              </w:rPr>
-            </w:pPr>
-            <w:r>
-              <w:rPr>
-                <w:rFonts w:asciiTheme="majorHAnsi" w:hAnsiTheme="majorHAnsi" w:cstheme="majorHAnsi"/>
-                <w:b/>
-                <w:bCs/>
-                <w:sz w:val="17"/>
-                <w:szCs w:val="17"/>
-                <w:lang w:val="en-GB"/>
-              </w:rPr>
-              <w:t xml:space="preserve">Arend Rensink, </w:t>
-            </w:r>
-            <w:r>
-              <w:rPr>
-                <w:rFonts w:asciiTheme="majorHAnsi" w:hAnsiTheme="majorHAnsi" w:cstheme="majorHAnsi"/>
-                <w:bCs/>
-                <w:sz w:val="17"/>
-                <w:szCs w:val="17"/>
-                <w:lang w:val="en-GB"/>
-              </w:rPr>
-              <w:t>Universiteit Twente</w:t>
-            </w:r>
-          </w:p>
-          <w:p>
-            <w:pPr>
-              <w:rPr>
-                <w:rFonts w:asciiTheme="majorHAnsi" w:hAnsiTheme="majorHAnsi" w:cstheme="majorHAnsi"/>
-                <w:b/>
-                <w:bCs/>
-                <w:sz w:val="17"/>
-                <w:szCs w:val="17"/>
-                <w:lang w:val="en-GB"/>
-              </w:rPr>
-            </w:pPr>
-            <w:r>
-              <w:rPr>
-                <w:rFonts w:asciiTheme="majorHAnsi" w:hAnsiTheme="majorHAnsi" w:cstheme="majorHAnsi"/>
-                <w:b/>
-                <w:bCs/>
-                <w:sz w:val="17"/>
-                <w:szCs w:val="17"/>
-                <w:lang w:val="en-GB"/>
-              </w:rPr>
-              <w:t xml:space="preserve">Rick Salay, </w:t>
+            <w:proofErr w:type="spellStart"/>
+            <w:r>
+              <w:rPr>
+                <w:rFonts w:asciiTheme="majorHAnsi" w:hAnsiTheme="majorHAnsi" w:cstheme="majorHAnsi"/>
+                <w:b/>
+                <w:bCs/>
+                <w:sz w:val="17"/>
+                <w:szCs w:val="17"/>
+                <w:lang w:val="en-GB"/>
+              </w:rPr>
+              <w:t>Akshay</w:t>
+            </w:r>
+            <w:proofErr w:type="spellEnd"/>
+            <w:r>
+              <w:rPr>
+                <w:rFonts w:asciiTheme="majorHAnsi" w:hAnsiTheme="majorHAnsi" w:cstheme="majorHAnsi"/>
+                <w:b/>
+                <w:bCs/>
+                <w:sz w:val="17"/>
+                <w:szCs w:val="17"/>
+                <w:lang w:val="en-GB"/>
+              </w:rPr>
+              <w:t xml:space="preserve"> </w:t>
+            </w:r>
+            <w:proofErr w:type="spellStart"/>
+            <w:r>
+              <w:rPr>
+                <w:rFonts w:asciiTheme="majorHAnsi" w:hAnsiTheme="majorHAnsi" w:cstheme="majorHAnsi"/>
+                <w:b/>
+                <w:bCs/>
+                <w:sz w:val="17"/>
+                <w:szCs w:val="17"/>
+                <w:lang w:val="en-GB"/>
+              </w:rPr>
+              <w:t>Rajhans</w:t>
+            </w:r>
+            <w:proofErr w:type="spellEnd"/>
+            <w:r>
+              <w:rPr>
+                <w:rFonts w:asciiTheme="majorHAnsi" w:hAnsiTheme="majorHAnsi" w:cstheme="majorHAnsi"/>
+                <w:b/>
+                <w:bCs/>
+                <w:sz w:val="17"/>
+                <w:szCs w:val="17"/>
+                <w:lang w:val="en-GB"/>
+              </w:rPr>
+              <w:t xml:space="preserve">, </w:t>
+            </w:r>
+            <w:r>
+              <w:rPr>
+                <w:rFonts w:asciiTheme="majorHAnsi" w:hAnsiTheme="majorHAnsi" w:cstheme="majorHAnsi"/>
+                <w:bCs/>
+                <w:sz w:val="17"/>
+                <w:szCs w:val="17"/>
+                <w:lang w:val="en-GB"/>
+              </w:rPr>
+              <w:t xml:space="preserve">The </w:t>
+            </w:r>
+            <w:proofErr w:type="spellStart"/>
+            <w:r>
+              <w:rPr>
+                <w:rFonts w:asciiTheme="majorHAnsi" w:hAnsiTheme="majorHAnsi" w:cstheme="majorHAnsi"/>
+                <w:bCs/>
+                <w:sz w:val="17"/>
+                <w:szCs w:val="17"/>
+                <w:lang w:val="en-GB"/>
+              </w:rPr>
+              <w:t>Mathworks</w:t>
+            </w:r>
+            <w:proofErr w:type="spellEnd"/>
+          </w:p>
+          <w:p>
+            <w:pPr>
+              <w:rPr>
+                <w:rFonts w:asciiTheme="majorHAnsi" w:hAnsiTheme="majorHAnsi" w:cstheme="majorHAnsi"/>
+                <w:b/>
+                <w:bCs/>
+                <w:sz w:val="17"/>
+                <w:szCs w:val="17"/>
+                <w:lang w:val="en-GB"/>
+              </w:rPr>
+            </w:pPr>
+            <w:proofErr w:type="spellStart"/>
+            <w:r>
+              <w:rPr>
+                <w:rFonts w:asciiTheme="majorHAnsi" w:hAnsiTheme="majorHAnsi" w:cstheme="majorHAnsi"/>
+                <w:b/>
+                <w:bCs/>
+                <w:sz w:val="17"/>
+                <w:szCs w:val="17"/>
+                <w:lang w:val="en-GB"/>
+              </w:rPr>
+              <w:t>Arend</w:t>
+            </w:r>
+            <w:proofErr w:type="spellEnd"/>
+            <w:r>
+              <w:rPr>
+                <w:rFonts w:asciiTheme="majorHAnsi" w:hAnsiTheme="majorHAnsi" w:cstheme="majorHAnsi"/>
+                <w:b/>
+                <w:bCs/>
+                <w:sz w:val="17"/>
+                <w:szCs w:val="17"/>
+                <w:lang w:val="en-GB"/>
+              </w:rPr>
+              <w:t xml:space="preserve"> </w:t>
+            </w:r>
+            <w:proofErr w:type="spellStart"/>
+            <w:r>
+              <w:rPr>
+                <w:rFonts w:asciiTheme="majorHAnsi" w:hAnsiTheme="majorHAnsi" w:cstheme="majorHAnsi"/>
+                <w:b/>
+                <w:bCs/>
+                <w:sz w:val="17"/>
+                <w:szCs w:val="17"/>
+                <w:lang w:val="en-GB"/>
+              </w:rPr>
+              <w:t>Rensink</w:t>
+            </w:r>
+            <w:proofErr w:type="spellEnd"/>
+            <w:r>
+              <w:rPr>
+                <w:rFonts w:asciiTheme="majorHAnsi" w:hAnsiTheme="majorHAnsi" w:cstheme="majorHAnsi"/>
+                <w:b/>
+                <w:bCs/>
+                <w:sz w:val="17"/>
+                <w:szCs w:val="17"/>
+                <w:lang w:val="en-GB"/>
+              </w:rPr>
+              <w:t xml:space="preserve">, </w:t>
+            </w:r>
+            <w:proofErr w:type="spellStart"/>
+            <w:r>
+              <w:rPr>
+                <w:rFonts w:asciiTheme="majorHAnsi" w:hAnsiTheme="majorHAnsi" w:cstheme="majorHAnsi"/>
+                <w:bCs/>
+                <w:sz w:val="17"/>
+                <w:szCs w:val="17"/>
+                <w:lang w:val="en-GB"/>
+              </w:rPr>
+              <w:t>Universiteit</w:t>
+            </w:r>
+            <w:proofErr w:type="spellEnd"/>
+            <w:r>
+              <w:rPr>
+                <w:rFonts w:asciiTheme="majorHAnsi" w:hAnsiTheme="majorHAnsi" w:cstheme="majorHAnsi"/>
+                <w:bCs/>
+                <w:sz w:val="17"/>
+                <w:szCs w:val="17"/>
+                <w:lang w:val="en-GB"/>
+              </w:rPr>
+              <w:t xml:space="preserve"> </w:t>
+            </w:r>
+            <w:proofErr w:type="spellStart"/>
+            <w:r>
+              <w:rPr>
+                <w:rFonts w:asciiTheme="majorHAnsi" w:hAnsiTheme="majorHAnsi" w:cstheme="majorHAnsi"/>
+                <w:bCs/>
+                <w:sz w:val="17"/>
+                <w:szCs w:val="17"/>
+                <w:lang w:val="en-GB"/>
+              </w:rPr>
+              <w:t>Twente</w:t>
+            </w:r>
+            <w:proofErr w:type="spellEnd"/>
+          </w:p>
+          <w:p>
+            <w:pPr>
+              <w:rPr>
+                <w:rFonts w:asciiTheme="majorHAnsi" w:hAnsiTheme="majorHAnsi" w:cstheme="majorHAnsi"/>
+                <w:b/>
+                <w:bCs/>
+                <w:sz w:val="17"/>
+                <w:szCs w:val="17"/>
+                <w:lang w:val="en-GB"/>
+              </w:rPr>
+            </w:pPr>
+            <w:r>
+              <w:rPr>
+                <w:rFonts w:asciiTheme="majorHAnsi" w:hAnsiTheme="majorHAnsi" w:cstheme="majorHAnsi"/>
+                <w:b/>
+                <w:bCs/>
+                <w:sz w:val="17"/>
+                <w:szCs w:val="17"/>
+                <w:lang w:val="en-GB"/>
+              </w:rPr>
+              <w:t xml:space="preserve">Rick </w:t>
+            </w:r>
+            <w:proofErr w:type="spellStart"/>
+            <w:r>
+              <w:rPr>
+                <w:rFonts w:asciiTheme="majorHAnsi" w:hAnsiTheme="majorHAnsi" w:cstheme="majorHAnsi"/>
+                <w:b/>
+                <w:bCs/>
+                <w:sz w:val="17"/>
+                <w:szCs w:val="17"/>
+                <w:lang w:val="en-GB"/>
+              </w:rPr>
+              <w:t>Salay</w:t>
+            </w:r>
+            <w:proofErr w:type="spellEnd"/>
+            <w:r>
+              <w:rPr>
+                <w:rFonts w:asciiTheme="majorHAnsi" w:hAnsiTheme="majorHAnsi" w:cstheme="majorHAnsi"/>
+                <w:b/>
+                <w:bCs/>
+                <w:sz w:val="17"/>
+                <w:szCs w:val="17"/>
+                <w:lang w:val="en-GB"/>
+              </w:rPr>
+              <w:t xml:space="preserve">, </w:t>
             </w:r>
             <w:r>
               <w:rPr>
@@ -2138,39 +3092,99 @@
                 <w:szCs w:val="17"/>
                 <w:lang w:val="en-GB"/>
               </w:rPr>
-              <w:t xml:space="preserve">Bran Selic, </w:t>
-            </w:r>
-            <w:r>
-              <w:rPr>
-                <w:rFonts w:asciiTheme="majorHAnsi" w:hAnsiTheme="majorHAnsi" w:cstheme="majorHAnsi"/>
-                <w:bCs/>
-                <w:sz w:val="17"/>
-                <w:szCs w:val="17"/>
-                <w:lang w:val="en-GB"/>
-              </w:rPr>
-              <w:t>Malina Software Corporation</w:t>
-            </w:r>
-          </w:p>
-          <w:p>
-            <w:pPr>
-              <w:rPr>
-                <w:rFonts w:asciiTheme="majorHAnsi" w:hAnsiTheme="majorHAnsi" w:cstheme="majorHAnsi"/>
-                <w:bCs/>
-                <w:sz w:val="17"/>
-                <w:szCs w:val="17"/>
-                <w:lang w:val="en-GB"/>
-              </w:rPr>
-            </w:pPr>
-            <w:r>
-              <w:rPr>
-                <w:rFonts w:asciiTheme="majorHAnsi" w:hAnsiTheme="majorHAnsi" w:cstheme="majorHAnsi"/>
-                <w:b/>
-                <w:bCs/>
-                <w:sz w:val="17"/>
-                <w:szCs w:val="17"/>
-                <w:lang w:val="en-GB"/>
-              </w:rPr>
-              <w:t xml:space="preserve">Martin Törngren, </w:t>
+              <w:t xml:space="preserve">Bran </w:t>
+            </w:r>
+            <w:proofErr w:type="spellStart"/>
+            <w:r>
+              <w:rPr>
+                <w:rFonts w:asciiTheme="majorHAnsi" w:hAnsiTheme="majorHAnsi" w:cstheme="majorHAnsi"/>
+                <w:b/>
+                <w:bCs/>
+                <w:sz w:val="17"/>
+                <w:szCs w:val="17"/>
+                <w:lang w:val="en-GB"/>
+              </w:rPr>
+              <w:t>Selic</w:t>
+            </w:r>
+            <w:proofErr w:type="spellEnd"/>
+            <w:r>
+              <w:rPr>
+                <w:rFonts w:asciiTheme="majorHAnsi" w:hAnsiTheme="majorHAnsi" w:cstheme="majorHAnsi"/>
+                <w:b/>
+                <w:bCs/>
+                <w:sz w:val="17"/>
+                <w:szCs w:val="17"/>
+                <w:lang w:val="en-GB"/>
+              </w:rPr>
+              <w:t xml:space="preserve">, </w:t>
+            </w:r>
+            <w:proofErr w:type="spellStart"/>
+            <w:r>
+              <w:rPr>
+                <w:rFonts w:asciiTheme="majorHAnsi" w:hAnsiTheme="majorHAnsi" w:cstheme="majorHAnsi"/>
+                <w:bCs/>
+                <w:sz w:val="17"/>
+                <w:szCs w:val="17"/>
+                <w:lang w:val="en-GB"/>
+              </w:rPr>
+              <w:t>Malina</w:t>
+            </w:r>
+            <w:proofErr w:type="spellEnd"/>
+            <w:r>
+              <w:rPr>
+                <w:rFonts w:asciiTheme="majorHAnsi" w:hAnsiTheme="majorHAnsi" w:cstheme="majorHAnsi"/>
+                <w:bCs/>
+                <w:sz w:val="17"/>
+                <w:szCs w:val="17"/>
+                <w:lang w:val="en-GB"/>
+              </w:rPr>
+              <w:t xml:space="preserve"> Software Corporation</w:t>
+            </w:r>
+          </w:p>
+          <w:p>
+            <w:pPr>
+              <w:rPr>
+                <w:rFonts w:asciiTheme="majorHAnsi" w:hAnsiTheme="majorHAnsi" w:cstheme="majorHAnsi"/>
+                <w:bCs/>
+                <w:sz w:val="17"/>
+                <w:szCs w:val="17"/>
+                <w:lang w:val="en-GB"/>
+              </w:rPr>
+            </w:pPr>
+            <w:r>
+              <w:rPr>
+                <w:rFonts w:asciiTheme="majorHAnsi" w:hAnsiTheme="majorHAnsi" w:cstheme="majorHAnsi"/>
+                <w:b/>
+                <w:bCs/>
+                <w:sz w:val="17"/>
+                <w:szCs w:val="17"/>
+                <w:lang w:val="en-GB"/>
+              </w:rPr>
+              <w:t xml:space="preserve">Martin </w:t>
+            </w:r>
+            <w:proofErr w:type="spellStart"/>
+            <w:r>
+              <w:rPr>
+                <w:rFonts w:asciiTheme="majorHAnsi" w:hAnsiTheme="majorHAnsi" w:cstheme="majorHAnsi"/>
+                <w:b/>
+                <w:bCs/>
+                <w:sz w:val="17"/>
+                <w:szCs w:val="17"/>
+                <w:lang w:val="en-GB"/>
+              </w:rPr>
+              <w:t>Törngren</w:t>
+            </w:r>
+            <w:proofErr w:type="spellEnd"/>
+            <w:r>
+              <w:rPr>
+                <w:rFonts w:asciiTheme="majorHAnsi" w:hAnsiTheme="majorHAnsi" w:cstheme="majorHAnsi"/>
+                <w:b/>
+                <w:bCs/>
+                <w:sz w:val="17"/>
+                <w:szCs w:val="17"/>
+                <w:lang w:val="en-GB"/>
+              </w:rPr>
+              <w:t xml:space="preserve">, </w:t>
             </w:r>
             <w:r>
               <w:rPr>
@@ -2203,39 +3217,88 @@
                 <w:szCs w:val="17"/>
                 <w:lang w:val="en-GB"/>
               </w:rPr>
-              <w:t xml:space="preserve">Antonio Vallecillo, </w:t>
-            </w:r>
-            <w:r>
-              <w:rPr>
-                <w:rFonts w:asciiTheme="majorHAnsi" w:hAnsiTheme="majorHAnsi" w:cstheme="majorHAnsi"/>
-                <w:bCs/>
-                <w:sz w:val="17"/>
-                <w:szCs w:val="17"/>
-                <w:lang w:val="en-GB"/>
-              </w:rPr>
-              <w:t>Universidad de Málaga</w:t>
-            </w:r>
-          </w:p>
-          <w:p>
-            <w:pPr>
-              <w:rPr>
-                <w:rFonts w:asciiTheme="majorHAnsi" w:hAnsiTheme="majorHAnsi" w:cstheme="majorHAnsi"/>
-                <w:bCs/>
-                <w:sz w:val="17"/>
-                <w:szCs w:val="17"/>
-                <w:lang w:val="en-GB"/>
-              </w:rPr>
-            </w:pPr>
-            <w:r>
-              <w:rPr>
-                <w:rFonts w:asciiTheme="majorHAnsi" w:hAnsiTheme="majorHAnsi" w:cstheme="majorHAnsi"/>
-                <w:b/>
-                <w:bCs/>
-                <w:sz w:val="17"/>
-                <w:szCs w:val="17"/>
-                <w:lang w:val="en-GB"/>
-              </w:rPr>
-              <w:t xml:space="preserve">Tijs van der Storm, </w:t>
+              <w:t xml:space="preserve">Antonio </w:t>
+            </w:r>
+            <w:proofErr w:type="spellStart"/>
+            <w:r>
+              <w:rPr>
+                <w:rFonts w:asciiTheme="majorHAnsi" w:hAnsiTheme="majorHAnsi" w:cstheme="majorHAnsi"/>
+                <w:b/>
+                <w:bCs/>
+                <w:sz w:val="17"/>
+                <w:szCs w:val="17"/>
+                <w:lang w:val="en-GB"/>
+              </w:rPr>
+              <w:t>Vallecillo</w:t>
+            </w:r>
+            <w:proofErr w:type="spellEnd"/>
+            <w:r>
+              <w:rPr>
+                <w:rFonts w:asciiTheme="majorHAnsi" w:hAnsiTheme="majorHAnsi" w:cstheme="majorHAnsi"/>
+                <w:b/>
+                <w:bCs/>
+                <w:sz w:val="17"/>
+                <w:szCs w:val="17"/>
+                <w:lang w:val="en-GB"/>
+              </w:rPr>
+              <w:t xml:space="preserve">, </w:t>
+            </w:r>
+            <w:r>
+              <w:rPr>
+                <w:rFonts w:asciiTheme="majorHAnsi" w:hAnsiTheme="majorHAnsi" w:cstheme="majorHAnsi"/>
+                <w:bCs/>
+                <w:sz w:val="17"/>
+                <w:szCs w:val="17"/>
+                <w:lang w:val="en-GB"/>
+              </w:rPr>
+              <w:t xml:space="preserve">Universidad de </w:t>
+            </w:r>
+            <w:proofErr w:type="spellStart"/>
+            <w:r>
+              <w:rPr>
+                <w:rFonts w:asciiTheme="majorHAnsi" w:hAnsiTheme="majorHAnsi" w:cstheme="majorHAnsi"/>
+                <w:bCs/>
+                <w:sz w:val="17"/>
+                <w:szCs w:val="17"/>
+                <w:lang w:val="en-GB"/>
+              </w:rPr>
+              <w:t>Málaga</w:t>
+            </w:r>
+            <w:proofErr w:type="spellEnd"/>
+          </w:p>
+          <w:p>
+            <w:pPr>
+              <w:rPr>
+                <w:rFonts w:asciiTheme="majorHAnsi" w:hAnsiTheme="majorHAnsi" w:cstheme="majorHAnsi"/>
+                <w:bCs/>
+                <w:sz w:val="17"/>
+                <w:szCs w:val="17"/>
+                <w:lang w:val="en-GB"/>
+              </w:rPr>
+            </w:pPr>
+            <w:proofErr w:type="spellStart"/>
+            <w:r>
+              <w:rPr>
+                <w:rFonts w:asciiTheme="majorHAnsi" w:hAnsiTheme="majorHAnsi" w:cstheme="majorHAnsi"/>
+                <w:b/>
+                <w:bCs/>
+                <w:sz w:val="17"/>
+                <w:szCs w:val="17"/>
+                <w:lang w:val="en-GB"/>
+              </w:rPr>
+              <w:t>Tijs</w:t>
+            </w:r>
+            <w:proofErr w:type="spellEnd"/>
+            <w:r>
+              <w:rPr>
+                <w:rFonts w:asciiTheme="majorHAnsi" w:hAnsiTheme="majorHAnsi" w:cstheme="majorHAnsi"/>
+                <w:b/>
+                <w:bCs/>
+                <w:sz w:val="17"/>
+                <w:szCs w:val="17"/>
+                <w:lang w:val="en-GB"/>
+              </w:rPr>
+              <w:t xml:space="preserve"> van der Storm, </w:t>
             </w:r>
             <w:r>
               <w:rPr>
@@ -2268,7 +3331,31 @@
                 <w:szCs w:val="17"/>
                 <w:lang w:val="en-GB"/>
               </w:rPr>
-              <w:t xml:space="preserve">Daniel Varró, </w:t>
+              <w:t xml:space="preserve">Daniel </w:t>
+            </w:r>
+            <w:proofErr w:type="spellStart"/>
+            <w:r>
+              <w:rPr>
+                <w:rFonts w:asciiTheme="majorHAnsi" w:hAnsiTheme="majorHAnsi" w:cstheme="majorHAnsi"/>
+                <w:b/>
+                <w:bCs/>
+                <w:sz w:val="17"/>
+                <w:szCs w:val="17"/>
+                <w:lang w:val="en-GB"/>
+              </w:rPr>
+              <w:t>Varró</w:t>
+            </w:r>
+            <w:proofErr w:type="spellEnd"/>
+            <w:r>
+              <w:rPr>
+                <w:rFonts w:asciiTheme="majorHAnsi" w:hAnsiTheme="majorHAnsi" w:cstheme="majorHAnsi"/>
+                <w:b/>
+                <w:bCs/>
+                <w:sz w:val="17"/>
+                <w:szCs w:val="17"/>
+                <w:lang w:val="en-GB"/>
+              </w:rPr>
+              <w:t xml:space="preserve">, </w:t>
             </w:r>
             <w:r>
               <w:rPr>
@@ -2300,7 +3387,31 @@
                 <w:szCs w:val="17"/>
                 <w:lang w:val="en-GB"/>
               </w:rPr>
-              <w:t xml:space="preserve">Clark Verbrugge, </w:t>
+              <w:t xml:space="preserve">Clark </w:t>
+            </w:r>
+            <w:proofErr w:type="spellStart"/>
+            <w:r>
+              <w:rPr>
+                <w:rFonts w:asciiTheme="majorHAnsi" w:hAnsiTheme="majorHAnsi" w:cstheme="majorHAnsi"/>
+                <w:b/>
+                <w:bCs/>
+                <w:sz w:val="17"/>
+                <w:szCs w:val="17"/>
+                <w:lang w:val="en-GB"/>
+              </w:rPr>
+              <w:t>Verbrugge</w:t>
+            </w:r>
+            <w:proofErr w:type="spellEnd"/>
+            <w:r>
+              <w:rPr>
+                <w:rFonts w:asciiTheme="majorHAnsi" w:hAnsiTheme="majorHAnsi" w:cstheme="majorHAnsi"/>
+                <w:b/>
+                <w:bCs/>
+                <w:sz w:val="17"/>
+                <w:szCs w:val="17"/>
+                <w:lang w:val="en-GB"/>
+              </w:rPr>
+              <w:t xml:space="preserve">, </w:t>
             </w:r>
             <w:r>
               <w:rPr>
@@ -2333,7 +3444,31 @@
                 <w:szCs w:val="17"/>
                 <w:lang w:val="en-GB"/>
               </w:rPr>
-              <w:t xml:space="preserve">Andreas Wortmann, </w:t>
+              <w:t xml:space="preserve">Andreas </w:t>
+            </w:r>
+            <w:proofErr w:type="spellStart"/>
+            <w:r>
+              <w:rPr>
+                <w:rFonts w:asciiTheme="majorHAnsi" w:hAnsiTheme="majorHAnsi" w:cstheme="majorHAnsi"/>
+                <w:b/>
+                <w:bCs/>
+                <w:sz w:val="17"/>
+                <w:szCs w:val="17"/>
+                <w:lang w:val="en-GB"/>
+              </w:rPr>
+              <w:t>Wortmann</w:t>
+            </w:r>
+            <w:proofErr w:type="spellEnd"/>
+            <w:r>
+              <w:rPr>
+                <w:rFonts w:asciiTheme="majorHAnsi" w:hAnsiTheme="majorHAnsi" w:cstheme="majorHAnsi"/>
+                <w:b/>
+                <w:bCs/>
+                <w:sz w:val="17"/>
+                <w:szCs w:val="17"/>
+                <w:lang w:val="en-GB"/>
+              </w:rPr>
+              <w:t xml:space="preserve">, </w:t>
             </w:r>
             <w:r>
               <w:rPr>
@@ -2368,15 +3503,27 @@
               </w:rPr>
               <w:t xml:space="preserve">Tao Yue, </w:t>
             </w:r>
-            <w:r>
-              <w:rPr>
-                <w:rFonts w:asciiTheme="majorHAnsi" w:hAnsiTheme="majorHAnsi" w:cstheme="majorHAnsi"/>
-                <w:bCs/>
-                <w:sz w:val="17"/>
-                <w:szCs w:val="17"/>
-                <w:lang w:val="en-GB"/>
-              </w:rPr>
-              <w:t>Simula Research Laboratory</w:t>
+            <w:proofErr w:type="spellStart"/>
+            <w:r>
+              <w:rPr>
+                <w:rFonts w:asciiTheme="majorHAnsi" w:hAnsiTheme="majorHAnsi" w:cstheme="majorHAnsi"/>
+                <w:bCs/>
+                <w:sz w:val="17"/>
+                <w:szCs w:val="17"/>
+                <w:lang w:val="en-GB"/>
+              </w:rPr>
+              <w:t>Simula</w:t>
+            </w:r>
+            <w:proofErr w:type="spellEnd"/>
+            <w:r>
+              <w:rPr>
+                <w:rFonts w:asciiTheme="majorHAnsi" w:hAnsiTheme="majorHAnsi" w:cstheme="majorHAnsi"/>
+                <w:bCs/>
+                <w:sz w:val="17"/>
+                <w:szCs w:val="17"/>
+                <w:lang w:val="en-GB"/>
+              </w:rPr>
+              <w:t xml:space="preserve"> Research Laboratory</w:t>
             </w:r>
           </w:p>
           <w:p>
@@ -2389,16 +3536,29 @@
                 <w:lang w:val="en-GB"/>
               </w:rPr>
             </w:pPr>
-            <w:r>
-              <w:rPr>
-                <w:rFonts w:asciiTheme="majorHAnsi" w:hAnsiTheme="majorHAnsi" w:cstheme="majorHAnsi"/>
-                <w:b/>
-                <w:bCs/>
-                <w:sz w:val="17"/>
-                <w:szCs w:val="17"/>
-                <w:lang w:val="en-GB"/>
-              </w:rPr>
-              <w:t xml:space="preserve">Justyna Zander, </w:t>
+            <w:proofErr w:type="spellStart"/>
+            <w:r>
+              <w:rPr>
+                <w:rFonts w:asciiTheme="majorHAnsi" w:hAnsiTheme="majorHAnsi" w:cstheme="majorHAnsi"/>
+                <w:b/>
+                <w:bCs/>
+                <w:sz w:val="17"/>
+                <w:szCs w:val="17"/>
+                <w:lang w:val="en-GB"/>
+              </w:rPr>
+              <w:t>Justyna</w:t>
+            </w:r>
+            <w:proofErr w:type="spellEnd"/>
+            <w:r>
+              <w:rPr>
+                <w:rFonts w:asciiTheme="majorHAnsi" w:hAnsiTheme="majorHAnsi" w:cstheme="majorHAnsi"/>
+                <w:b/>
+                <w:bCs/>
+                <w:sz w:val="17"/>
+                <w:szCs w:val="17"/>
+                <w:lang w:val="en-GB"/>
+              </w:rPr>
+              <w:t xml:space="preserve"> Zander, </w:t>
             </w:r>
             <w:r>
               <w:rPr>
@@ -3319,7 +4479,7 @@
           </w:p>
           <w:p>
             <w:pPr>
-              <w:spacing w:before="60" w:after="120"/>
+              <w:spacing w:before="120"/>
               <w:outlineLvl w:val="0"/>
               <w:rPr>
                 <w:rFonts w:asciiTheme="majorHAnsi" w:hAnsiTheme="majorHAnsi"/>
@@ -3468,12 +4628,10 @@
               </w:rPr>
               <w:t>18-19 October 2021</w:t>
             </w:r>
-            <w:bookmarkStart w:id="0" w:name="_GoBack"/>
-            <w:bookmarkEnd w:id="0"/>
-          </w:p>
-          <w:p>
-            <w:pPr>
-              <w:spacing w:before="60" w:after="120"/>
+          </w:p>
+          <w:p>
+            <w:pPr>
+              <w:spacing w:before="120"/>
               <w:outlineLvl w:val="0"/>
               <w:rPr>
                 <w:rFonts w:asciiTheme="majorHAnsi" w:hAnsiTheme="majorHAnsi"/>
@@ -3518,6 +4676,7 @@
               </w:rPr>
               <w:t xml:space="preserve"> </w:t>
             </w:r>
+            <w:proofErr w:type="spellStart"/>
             <w:r>
               <w:rPr>
                 <w:rFonts w:asciiTheme="majorHAnsi" w:hAnsiTheme="majorHAnsi"/>
@@ -3536,6 +4695,7 @@
               </w:rPr>
               <w:t>air</w:t>
             </w:r>
+            <w:proofErr w:type="spellEnd"/>
             <w:r>
               <w:rPr>
                 <w:rFonts w:asciiTheme="majorHAnsi" w:hAnsiTheme="majorHAnsi"/>
@@ -3911,7 +5071,29 @@
                 <w:szCs w:val="20"/>
                 <w:lang w:val="en-US"/>
               </w:rPr>
-              <w:t xml:space="preserve"> Examplar description</w:t>
+              <w:t xml:space="preserve"> </w:t>
+            </w:r>
+            <w:proofErr w:type="spellStart"/>
+            <w:r>
+              <w:rPr>
+                <w:rFonts w:asciiTheme="majorHAnsi" w:hAnsiTheme="majorHAnsi"/>
+                <w:b/>
+                <w:sz w:val="18"/>
+                <w:szCs w:val="20"/>
+                <w:lang w:val="en-US"/>
+              </w:rPr>
+              <w:t>Examplar</w:t>
+            </w:r>
+            <w:proofErr w:type="spellEnd"/>
+            <w:r>
+              <w:rPr>
+                <w:rFonts w:asciiTheme="majorHAnsi" w:hAnsiTheme="majorHAnsi"/>
+                <w:b/>
+                <w:sz w:val="18"/>
+                <w:szCs w:val="20"/>
+                <w:lang w:val="en-US"/>
+              </w:rPr>
+              <w:t xml:space="preserve"> description</w:t>
             </w:r>
             <w:r>
               <w:rPr>
@@ -3976,7 +5158,27 @@
                 <w:szCs w:val="20"/>
                 <w:lang w:val="en-US"/>
               </w:rPr>
-              <w:t>; authors submitting examplars will eventually be invited to contribute to a Special Issue</w:t>
+              <w:t xml:space="preserve">; authors submitting </w:t>
+            </w:r>
+            <w:proofErr w:type="spellStart"/>
+            <w:r>
+              <w:rPr>
+                <w:rFonts w:asciiTheme="majorHAnsi" w:hAnsiTheme="majorHAnsi"/>
+                <w:sz w:val="18"/>
+                <w:szCs w:val="20"/>
+                <w:lang w:val="en-US"/>
+              </w:rPr>
+              <w:t>examplars</w:t>
+            </w:r>
+            <w:proofErr w:type="spellEnd"/>
+            <w:r>
+              <w:rPr>
+                <w:rFonts w:asciiTheme="majorHAnsi" w:hAnsiTheme="majorHAnsi"/>
+                <w:sz w:val="18"/>
+                <w:szCs w:val="20"/>
+                <w:lang w:val="en-US"/>
+              </w:rPr>
+              <w:t xml:space="preserve"> will eventually be invited to contribute to a Special Issue</w:t>
             </w:r>
             <w:r>
               <w:rPr>
@@ -4010,7 +5212,7 @@
 </file>
 
 <file path=word/endnotes.xml><?xml version="1.0" encoding="utf-8"?>
-<w:endnotes xmlns:wpc="http://schemas.microsoft.com/office/word/2010/wordprocessingCanvas" xmlns:cx="http://schemas.microsoft.com/office/drawing/2014/chartex" xmlns:mc="http://schemas.openxmlformats.org/markup-compatibility/2006" xmlns:o="urn:schemas-microsoft-com:office:office" xmlns:r="http://schemas.openxmlformats.org/officeDocument/2006/relationships" xmlns:m="http://schemas.openxmlformats.org/officeDocument/2006/math" xmlns:v="urn:schemas-microsoft-com:vml" xmlns:wp14="http://schemas.microsoft.com/office/word/2010/wordprocessingDrawing" xmlns:wp="http://schemas.openxmlformats.org/drawingml/2006/wordprocessingDrawing" xmlns:w10="urn:schemas-microsoft-com:office:word" xmlns:w="http://schemas.openxmlformats.org/wordprocessingml/2006/main" xmlns:w14="http://schemas.microsoft.com/office/word/2010/wordml" xmlns:w15="http://schemas.microsoft.com/office/word/2012/wordml" xmlns:w16se="http://schemas.microsoft.com/office/word/2015/wordml/symex" xmlns:wpg="http://schemas.microsoft.com/office/word/2010/wordprocessingGroup" xmlns:wpi="http://schemas.microsoft.com/office/word/2010/wordprocessingInk" xmlns:wne="http://schemas.microsoft.com/office/word/2006/wordml" xmlns:wps="http://schemas.microsoft.com/office/word/2010/wordprocessingShape" mc:Ignorable="w14 w15 w16se wp14">
+<w:endnotes xmlns:wpc="http://schemas.microsoft.com/office/word/2010/wordprocessingCanvas" xmlns:cx="http://schemas.microsoft.com/office/drawing/2014/chartex" xmlns:cx1="http://schemas.microsoft.com/office/drawing/2015/9/8/chartex" xmlns:mc="http://schemas.openxmlformats.org/markup-compatibility/2006" xmlns:o="urn:schemas-microsoft-com:office:office" xmlns:r="http://schemas.openxmlformats.org/officeDocument/2006/relationships" xmlns:m="http://schemas.openxmlformats.org/officeDocument/2006/math" xmlns:v="urn:schemas-microsoft-com:vml" xmlns:wp14="http://schemas.microsoft.com/office/word/2010/wordprocessingDrawing" xmlns:wp="http://schemas.openxmlformats.org/drawingml/2006/wordprocessingDrawing" xmlns:w10="urn:schemas-microsoft-com:office:word" xmlns:w="http://schemas.openxmlformats.org/wordprocessingml/2006/main" xmlns:w14="http://schemas.microsoft.com/office/word/2010/wordml" xmlns:w15="http://schemas.microsoft.com/office/word/2012/wordml" xmlns:w16se="http://schemas.microsoft.com/office/word/2015/wordml/symex" xmlns:wpg="http://schemas.microsoft.com/office/word/2010/wordprocessingGroup" xmlns:wpi="http://schemas.microsoft.com/office/word/2010/wordprocessingInk" xmlns:wne="http://schemas.microsoft.com/office/word/2006/wordml" xmlns:wps="http://schemas.microsoft.com/office/word/2010/wordprocessingShape" mc:Ignorable="w14 w15 w16se wp14">
   <w:endnote w:type="separator" w:id="-1">
     <w:p>
       <w:r>
@@ -4029,7 +5231,7 @@
 </file>
 
 <file path=word/footnotes.xml><?xml version="1.0" encoding="utf-8"?>
-<w:footnotes xmlns:wpc="http://schemas.microsoft.com/office/word/2010/wordprocessingCanvas" xmlns:cx="http://schemas.microsoft.com/office/drawing/2014/chartex" xmlns:mc="http://schemas.openxmlformats.org/markup-compatibility/2006" xmlns:o="urn:schemas-microsoft-com:office:office" xmlns:r="http://schemas.openxmlformats.org/officeDocument/2006/relationships" xmlns:m="http://schemas.openxmlformats.org/officeDocument/2006/math" xmlns:v="urn:schemas-microsoft-com:vml" xmlns:wp14="http://schemas.microsoft.com/office/word/2010/wordprocessingDrawing" xmlns:wp="http://schemas.openxmlformats.org/drawingml/2006/wordprocessingDrawing" xmlns:w10="urn:schemas-microsoft-com:office:word" xmlns:w="http://schemas.openxmlformats.org/wordprocessingml/2006/main" xmlns:w14="http://schemas.microsoft.com/office/word/2010/wordml" xmlns:w15="http://schemas.microsoft.com/office/word/2012/wordml" xmlns:w16se="http://schemas.microsoft.com/office/word/2015/wordml/symex" xmlns:wpg="http://schemas.microsoft.com/office/word/2010/wordprocessingGroup" xmlns:wpi="http://schemas.microsoft.com/office/word/2010/wordprocessingInk" xmlns:wne="http://schemas.microsoft.com/office/word/2006/wordml" xmlns:wps="http://schemas.microsoft.com/office/word/2010/wordprocessingShape" mc:Ignorable="w14 w15 w16se wp14">
+<w:footnotes xmlns:wpc="http://schemas.microsoft.com/office/word/2010/wordprocessingCanvas" xmlns:cx="http://schemas.microsoft.com/office/drawing/2014/chartex" xmlns:cx1="http://schemas.microsoft.com/office/drawing/2015/9/8/chartex" xmlns:mc="http://schemas.openxmlformats.org/markup-compatibility/2006" xmlns:o="urn:schemas-microsoft-com:office:office" xmlns:r="http://schemas.openxmlformats.org/officeDocument/2006/relationships" xmlns:m="http://schemas.openxmlformats.org/officeDocument/2006/math" xmlns:v="urn:schemas-microsoft-com:vml" xmlns:wp14="http://schemas.microsoft.com/office/word/2010/wordprocessingDrawing" xmlns:wp="http://schemas.openxmlformats.org/drawingml/2006/wordprocessingDrawing" xmlns:w10="urn:schemas-microsoft-com:office:word" xmlns:w="http://schemas.openxmlformats.org/wordprocessingml/2006/main" xmlns:w14="http://schemas.microsoft.com/office/word/2010/wordml" xmlns:w15="http://schemas.microsoft.com/office/word/2012/wordml" xmlns:w16se="http://schemas.microsoft.com/office/word/2015/wordml/symex" xmlns:wpg="http://schemas.microsoft.com/office/word/2010/wordprocessingGroup" xmlns:wpi="http://schemas.microsoft.com/office/word/2010/wordprocessingInk" xmlns:wne="http://schemas.microsoft.com/office/word/2006/wordml" xmlns:wps="http://schemas.microsoft.com/office/word/2010/wordprocessingShape" mc:Ignorable="w14 w15 w16se wp14">
   <w:footnote w:type="separator" w:id="-1">
     <w:p>
       <w:r>
@@ -4048,7 +5250,7 @@
 </file>
 
 <file path=word/header1.xml><?xml version="1.0" encoding="utf-8"?>
-<w:hdr xmlns:wpc="http://schemas.microsoft.com/office/word/2010/wordprocessingCanvas" xmlns:cx="http://schemas.microsoft.com/office/drawing/2014/chartex" xmlns:mc="http://schemas.openxmlformats.org/markup-compatibility/2006" xmlns:o="urn:schemas-microsoft-com:office:office" xmlns:r="http://schemas.openxmlformats.org/officeDocument/2006/relationships" xmlns:m="http://schemas.openxmlformats.org/officeDocument/2006/math" xmlns:v="urn:schemas-microsoft-com:vml" xmlns:wp14="http://schemas.microsoft.com/office/word/2010/wordprocessingDrawing" xmlns:wp="http://schemas.openxmlformats.org/drawingml/2006/wordprocessingDrawing" xmlns:w10="urn:schemas-microsoft-com:office:word" xmlns:w="http://schemas.openxmlformats.org/wordprocessingml/2006/main" xmlns:w14="http://schemas.microsoft.com/office/word/2010/wordml" xmlns:w15="http://schemas.microsoft.com/office/word/2012/wordml" xmlns:w16se="http://schemas.microsoft.com/office/word/2015/wordml/symex" xmlns:wpg="http://schemas.microsoft.com/office/word/2010/wordprocessingGroup" xmlns:wpi="http://schemas.microsoft.com/office/word/2010/wordprocessingInk" xmlns:wne="http://schemas.microsoft.com/office/word/2006/wordml" xmlns:wps="http://schemas.microsoft.com/office/word/2010/wordprocessingShape" mc:Ignorable="w14 w15 w16se wp14">
+<w:hdr xmlns:wpc="http://schemas.microsoft.com/office/word/2010/wordprocessingCanvas" xmlns:cx="http://schemas.microsoft.com/office/drawing/2014/chartex" xmlns:cx1="http://schemas.microsoft.com/office/drawing/2015/9/8/chartex" xmlns:mc="http://schemas.openxmlformats.org/markup-compatibility/2006" xmlns:o="urn:schemas-microsoft-com:office:office" xmlns:r="http://schemas.openxmlformats.org/officeDocument/2006/relationships" xmlns:m="http://schemas.openxmlformats.org/officeDocument/2006/math" xmlns:v="urn:schemas-microsoft-com:vml" xmlns:wp14="http://schemas.microsoft.com/office/word/2010/wordprocessingDrawing" xmlns:wp="http://schemas.openxmlformats.org/drawingml/2006/wordprocessingDrawing" xmlns:w10="urn:schemas-microsoft-com:office:word" xmlns:w="http://schemas.openxmlformats.org/wordprocessingml/2006/main" xmlns:w14="http://schemas.microsoft.com/office/word/2010/wordml" xmlns:w15="http://schemas.microsoft.com/office/word/2012/wordml" xmlns:w16se="http://schemas.microsoft.com/office/word/2015/wordml/symex" xmlns:wpg="http://schemas.microsoft.com/office/word/2010/wordprocessingGroup" xmlns:wpi="http://schemas.microsoft.com/office/word/2010/wordprocessingInk" xmlns:wne="http://schemas.microsoft.com/office/word/2006/wordml" xmlns:wps="http://schemas.microsoft.com/office/word/2010/wordprocessingShape" mc:Ignorable="w14 w15 w16se wp14">
   <w:p>
     <w:pPr>
       <w:pStyle w:val="Header"/>
@@ -4117,7 +5319,7 @@
 </file>
 
 <file path=word/numbering.xml><?xml version="1.0" encoding="utf-8"?>
-<w:numbering xmlns:wpc="http://schemas.microsoft.com/office/word/2010/wordprocessingCanvas" xmlns:cx="http://schemas.microsoft.com/office/drawing/2014/chartex" xmlns:mc="http://schemas.openxmlformats.org/markup-compatibility/2006" xmlns:o="urn:schemas-microsoft-com:office:office" xmlns:r="http://schemas.openxmlformats.org/officeDocument/2006/relationships" xmlns:m="http://schemas.openxmlformats.org/officeDocument/2006/math" xmlns:v="urn:schemas-microsoft-com:vml" xmlns:wp14="http://schemas.microsoft.com/office/word/2010/wordprocessingDrawing" xmlns:wp="http://schemas.openxmlformats.org/drawingml/2006/wordprocessingDrawing" xmlns:w10="urn:schemas-microsoft-com:office:word" xmlns:w="http://schemas.openxmlformats.org/wordprocessingml/2006/main" xmlns:w14="http://schemas.microsoft.com/office/word/2010/wordml" xmlns:w15="http://schemas.microsoft.com/office/word/2012/wordml" xmlns:w16se="http://schemas.microsoft.com/office/word/2015/wordml/symex" xmlns:wpg="http://schemas.microsoft.com/office/word/2010/wordprocessingGroup" xmlns:wpi="http://schemas.microsoft.com/office/word/2010/wordprocessingInk" xmlns:wne="http://schemas.microsoft.com/office/word/2006/wordml" xmlns:wps="http://schemas.microsoft.com/office/word/2010/wordprocessingShape" mc:Ignorable="w14 w15 w16se wp14">
+<w:numbering xmlns:wpc="http://schemas.microsoft.com/office/word/2010/wordprocessingCanvas" xmlns:cx="http://schemas.microsoft.com/office/drawing/2014/chartex" xmlns:cx1="http://schemas.microsoft.com/office/drawing/2015/9/8/chartex" xmlns:mc="http://schemas.openxmlformats.org/markup-compatibility/2006" xmlns:o="urn:schemas-microsoft-com:office:office" xmlns:r="http://schemas.openxmlformats.org/officeDocument/2006/relationships" xmlns:m="http://schemas.openxmlformats.org/officeDocument/2006/math" xmlns:v="urn:schemas-microsoft-com:vml" xmlns:wp14="http://schemas.microsoft.com/office/word/2010/wordprocessingDrawing" xmlns:wp="http://schemas.openxmlformats.org/drawingml/2006/wordprocessingDrawing" xmlns:w10="urn:schemas-microsoft-com:office:word" xmlns:w="http://schemas.openxmlformats.org/wordprocessingml/2006/main" xmlns:w14="http://schemas.microsoft.com/office/word/2010/wordml" xmlns:w15="http://schemas.microsoft.com/office/word/2012/wordml" xmlns:w16se="http://schemas.microsoft.com/office/word/2015/wordml/symex" xmlns:wpg="http://schemas.microsoft.com/office/word/2010/wordprocessingGroup" xmlns:wpi="http://schemas.microsoft.com/office/word/2010/wordprocessingInk" xmlns:wne="http://schemas.microsoft.com/office/word/2006/wordml" xmlns:wps="http://schemas.microsoft.com/office/word/2010/wordprocessingShape" mc:Ignorable="w14 w15 w16se wp14">
   <w:abstractNum w:abstractNumId="0" w15:restartNumberingAfterBreak="0">
     <w:nsid w:val="02065726"/>
     <w:multiLevelType w:val="hybridMultilevel"/>
@@ -5566,11 +6768,23 @@
       </w:tblBorders>
     </w:tblPr>
   </w:style>
+  <w:style w:type="character" w:styleId="FollowedHyperlink">
+    <w:name w:val="FollowedHyperlink"/>
+    <w:basedOn w:val="DefaultParagraphFont"/>
+    <w:uiPriority w:val="99"/>
+    <w:semiHidden/>
+    <w:unhideWhenUsed/>
+    <w:rsid w:val="00701D30"/>
+    <w:rPr>
+      <w:color w:val="800080" w:themeColor="followedHyperlink"/>
+      <w:u w:val="single"/>
+    </w:rPr>
+  </w:style>
 </w:styles>
 </file>
 
 <file path=word/glossary/document.xml><?xml version="1.0" encoding="utf-8"?>
-<w:glossaryDocument xmlns:wpc="http://schemas.microsoft.com/office/word/2010/wordprocessingCanvas" xmlns:cx="http://schemas.microsoft.com/office/drawing/2014/chartex" xmlns:mc="http://schemas.openxmlformats.org/markup-compatibility/2006" xmlns:o="urn:schemas-microsoft-com:office:office" xmlns:r="http://schemas.openxmlformats.org/officeDocument/2006/relationships" xmlns:m="http://schemas.openxmlformats.org/officeDocument/2006/math" xmlns:v="urn:schemas-microsoft-com:vml" xmlns:wp14="http://schemas.microsoft.com/office/word/2010/wordprocessingDrawing" xmlns:wp="http://schemas.openxmlformats.org/drawingml/2006/wordprocessingDrawing" xmlns:w10="urn:schemas-microsoft-com:office:word" xmlns:w="http://schemas.openxmlformats.org/wordprocessingml/2006/main" xmlns:w14="http://schemas.microsoft.com/office/word/2010/wordml" xmlns:w15="http://schemas.microsoft.com/office/word/2012/wordml" xmlns:w16se="http://schemas.microsoft.com/office/word/2015/wordml/symex" xmlns:wpg="http://schemas.microsoft.com/office/word/2010/wordprocessingGroup" xmlns:wpi="http://schemas.microsoft.com/office/word/2010/wordprocessingInk" xmlns:wne="http://schemas.microsoft.com/office/word/2006/wordml" xmlns:wps="http://schemas.microsoft.com/office/word/2010/wordprocessingShape" mc:Ignorable="w14 w15 w16se wp14">
+<w:glossaryDocument xmlns:wpc="http://schemas.microsoft.com/office/word/2010/wordprocessingCanvas" xmlns:cx="http://schemas.microsoft.com/office/drawing/2014/chartex" xmlns:cx1="http://schemas.microsoft.com/office/drawing/2015/9/8/chartex" xmlns:mc="http://schemas.openxmlformats.org/markup-compatibility/2006" xmlns:o="urn:schemas-microsoft-com:office:office" xmlns:r="http://schemas.openxmlformats.org/officeDocument/2006/relationships" xmlns:m="http://schemas.openxmlformats.org/officeDocument/2006/math" xmlns:v="urn:schemas-microsoft-com:vml" xmlns:wp14="http://schemas.microsoft.com/office/word/2010/wordprocessingDrawing" xmlns:wp="http://schemas.openxmlformats.org/drawingml/2006/wordprocessingDrawing" xmlns:w10="urn:schemas-microsoft-com:office:word" xmlns:w="http://schemas.openxmlformats.org/wordprocessingml/2006/main" xmlns:w14="http://schemas.microsoft.com/office/word/2010/wordml" xmlns:w15="http://schemas.microsoft.com/office/word/2012/wordml" xmlns:w16se="http://schemas.microsoft.com/office/word/2015/wordml/symex" xmlns:wpg="http://schemas.microsoft.com/office/word/2010/wordprocessingGroup" xmlns:wpi="http://schemas.microsoft.com/office/word/2010/wordprocessingInk" xmlns:wne="http://schemas.microsoft.com/office/word/2006/wordml" xmlns:wps="http://schemas.microsoft.com/office/word/2010/wordprocessingShape" mc:Ignorable="w14 w15 w16se wp14">
   <w:docParts>
     <w:docPart>
       <w:docPartPr>
@@ -5668,14 +6882,14 @@
     <w:charset w:val="00"/>
     <w:family w:val="roman"/>
     <w:pitch w:val="variable"/>
-    <w:sig w:usb0="E0002EFF" w:usb1="C0007843" w:usb2="00000009" w:usb3="00000000" w:csb0="000001FF" w:csb1="00000000"/>
+    <w:sig w:usb0="E0002EFF" w:usb1="C000785B" w:usb2="00000009" w:usb3="00000000" w:csb0="000001FF" w:csb1="00000000"/>
   </w:font>
   <w:font w:name="Courier New">
     <w:panose1 w:val="02070309020205020404"/>
     <w:charset w:val="00"/>
     <w:family w:val="modern"/>
     <w:pitch w:val="fixed"/>
-    <w:sig w:usb0="E0002AFF" w:usb1="C0007843" w:usb2="00000009" w:usb3="00000000" w:csb0="000001FF" w:csb1="00000000"/>
+    <w:sig w:usb0="E0002EFF" w:usb1="C0007843" w:usb2="00000009" w:usb3="00000000" w:csb0="000001FF" w:csb1="00000000"/>
   </w:font>
   <w:font w:name="Symbol">
     <w:panose1 w:val="05050102010706020507"/>
@@ -5689,34 +6903,34 @@
     <w:charset w:val="00"/>
     <w:family w:val="swiss"/>
     <w:pitch w:val="variable"/>
-    <w:sig w:usb0="E00002FF" w:usb1="4000ACFF" w:usb2="00000001" w:usb3="00000000" w:csb0="0000019F" w:csb1="00000000"/>
+    <w:sig w:usb0="E0002EFF" w:usb1="C000247B" w:usb2="00000009" w:usb3="00000000" w:csb0="000001FF" w:csb1="00000000"/>
   </w:font>
   <w:font w:name="MS Mincho">
-    <w:altName w:val="ＭＳ 明朝"/>
+    <w:altName w:val="Yu Gothic UI"/>
     <w:panose1 w:val="02020609040205080304"/>
     <w:charset w:val="80"/>
     <w:family w:val="modern"/>
     <w:pitch w:val="fixed"/>
     <w:sig w:usb0="E00002FF" w:usb1="6AC7FDFB" w:usb2="08000012" w:usb3="00000000" w:csb0="0002009F" w:csb1="00000000"/>
   </w:font>
+  <w:font w:name="Arial">
+    <w:panose1 w:val="020B0604020202020204"/>
+    <w:charset w:val="00"/>
+    <w:family w:val="swiss"/>
+    <w:pitch w:val="variable"/>
+    <w:sig w:usb0="E0002EFF" w:usb1="C000785B" w:usb2="00000009" w:usb3="00000000" w:csb0="000001FF" w:csb1="00000000"/>
+  </w:font>
   <w:font w:name="Cambria">
     <w:panose1 w:val="02040503050406030204"/>
     <w:charset w:val="00"/>
     <w:family w:val="roman"/>
     <w:pitch w:val="variable"/>
-    <w:sig w:usb0="E00002FF" w:usb1="400004FF" w:usb2="00000000" w:usb3="00000000" w:csb0="0000019F" w:csb1="00000000"/>
+    <w:sig w:usb0="E00006FF" w:usb1="420024FF" w:usb2="02000000" w:usb3="00000000" w:csb0="0000019F" w:csb1="00000000"/>
   </w:font>
   <w:font w:name="Lucida Grande">
     <w:charset w:val="01"/>
     <w:family w:val="roman"/>
     <w:pitch w:val="variable"/>
-  </w:font>
-  <w:font w:name="Arial">
-    <w:panose1 w:val="020B0604020202020204"/>
-    <w:charset w:val="00"/>
-    <w:family w:val="swiss"/>
-    <w:pitch w:val="variable"/>
-    <w:sig w:usb0="E0002AFF" w:usb1="C0007843" w:usb2="00000009" w:usb3="00000000" w:csb0="000001FF" w:csb1="00000000"/>
   </w:font>
   <w:font w:name="MS Gothic">
     <w:altName w:val="ＭＳ ゴシック"/>
@@ -5728,7 +6942,6 @@
   </w:font>
   <w:font w:name="Yu Mincho">
     <w:altName w:val="游明朝"/>
-    <w:panose1 w:val="02020400000000000000"/>
     <w:charset w:val="80"/>
     <w:family w:val="roman"/>
     <w:pitch w:val="variable"/>
@@ -5747,7 +6960,7 @@
     <w:charset w:val="00"/>
     <w:family w:val="swiss"/>
     <w:pitch w:val="variable"/>
-    <w:sig w:usb0="A00002EF" w:usb1="4000207B" w:usb2="00000000" w:usb3="00000000" w:csb0="0000019F" w:csb1="00000000"/>
+    <w:sig w:usb0="E0002AFF" w:usb1="C000247B" w:usb2="00000009" w:usb3="00000000" w:csb0="000001FF" w:csb1="00000000"/>
   </w:font>
 </w:fonts>
 </file>
@@ -5755,6 +6968,7 @@
 <file path=word/glossary/settings.xml><?xml version="1.0" encoding="utf-8"?>
 <w:settings xmlns:mc="http://schemas.openxmlformats.org/markup-compatibility/2006" xmlns:o="urn:schemas-microsoft-com:office:office" xmlns:r="http://schemas.openxmlformats.org/officeDocument/2006/relationships" xmlns:m="http://schemas.openxmlformats.org/officeDocument/2006/math" xmlns:v="urn:schemas-microsoft-com:vml" xmlns:w10="urn:schemas-microsoft-com:office:word" xmlns:w="http://schemas.openxmlformats.org/wordprocessingml/2006/main" xmlns:w14="http://schemas.microsoft.com/office/word/2010/wordml" xmlns:w15="http://schemas.microsoft.com/office/word/2012/wordml" xmlns:w16se="http://schemas.microsoft.com/office/word/2015/wordml/symex" xmlns:sl="http://schemas.openxmlformats.org/schemaLibrary/2006/main" mc:Ignorable="w14 w15 w16se">
   <w:view w:val="normal"/>
+  <w:revisionView w:inkAnnotations="0"/>
   <w:defaultTabStop w:val="708"/>
   <w:hyphenationZone w:val="425"/>
   <w:characterSpacingControl w:val="doNotCompress"/>
@@ -5775,6 +6989,7 @@
     <w:rsid w:val="00655DB6"/>
     <w:rsid w:val="006E1A2E"/>
     <w:rsid w:val="00772C15"/>
+    <w:rsid w:val="00894B4F"/>
     <w:rsid w:val="009153D1"/>
     <w:rsid w:val="00975154"/>
     <w:rsid w:val="009B6CF9"/>
@@ -5802,7 +7017,7 @@
     <m:intLim m:val="subSup"/>
     <m:naryLim m:val="undOvr"/>
   </m:mathPr>
-  <w:themeFontLang w:val="en-US" w:eastAsia="ja-JP"/>
+  <w:themeFontLang w:val="en-US" w:eastAsia="ja-JP" w:bidi="ar-SA"/>
   <w:clrSchemeMapping w:bg1="light1" w:t1="dark1" w:bg2="light2" w:t2="dark2" w:accent1="accent1" w:accent2="accent2" w:accent3="accent3" w:accent4="accent4" w:accent5="accent5" w:accent6="accent6" w:hyperlink="hyperlink" w:followedHyperlink="followedHyperlink"/>
   <w:doNotAutoCompressPictures/>
   <w:decimalSymbol w:val="."/>
@@ -6575,7 +7790,7 @@
 </file>
 
 <file path=customXml/itemProps1.xml><?xml version="1.0" encoding="utf-8"?>
-<ds:datastoreItem xmlns:ds="http://schemas.openxmlformats.org/officeDocument/2006/customXml" ds:itemID="{223FFC00-C9F7-407F-A0C1-9D109CFC65C8}">
+<ds:datastoreItem xmlns:ds="http://schemas.openxmlformats.org/officeDocument/2006/customXml" ds:itemID="{6D651AE0-37C8-4E58-BC96-53BC3D3EAB38}">
   <ds:schemaRefs>
     <ds:schemaRef ds:uri="http://schemas.openxmlformats.org/officeDocument/2006/bibliography"/>
   </ds:schemaRefs>

</xml_diff>

<commit_message>
Updated CfP according to remarks
</commit_message>
<xml_diff>
--- a/MPM4CPS21-CfP.docx
+++ b/MPM4CPS21-CfP.docx
@@ -1,6 +1,6 @@
 
 <file path=word/document.xml><?xml version="1.0" encoding="utf-8"?>
-<w:document xmlns:wpc="http://schemas.microsoft.com/office/word/2010/wordprocessingCanvas" xmlns:cx="http://schemas.microsoft.com/office/drawing/2014/chartex" xmlns:cx1="http://schemas.microsoft.com/office/drawing/2015/9/8/chartex" xmlns:mc="http://schemas.openxmlformats.org/markup-compatibility/2006" xmlns:o="urn:schemas-microsoft-com:office:office" xmlns:r="http://schemas.openxmlformats.org/officeDocument/2006/relationships" xmlns:m="http://schemas.openxmlformats.org/officeDocument/2006/math" xmlns:v="urn:schemas-microsoft-com:vml" xmlns:wp14="http://schemas.microsoft.com/office/word/2010/wordprocessingDrawing" xmlns:wp="http://schemas.openxmlformats.org/drawingml/2006/wordprocessingDrawing" xmlns:w10="urn:schemas-microsoft-com:office:word" xmlns:w="http://schemas.openxmlformats.org/wordprocessingml/2006/main" xmlns:w14="http://schemas.microsoft.com/office/word/2010/wordml" xmlns:w15="http://schemas.microsoft.com/office/word/2012/wordml" xmlns:w16se="http://schemas.microsoft.com/office/word/2015/wordml/symex" xmlns:wpg="http://schemas.microsoft.com/office/word/2010/wordprocessingGroup" xmlns:wpi="http://schemas.microsoft.com/office/word/2010/wordprocessingInk" xmlns:wne="http://schemas.microsoft.com/office/word/2006/wordml" xmlns:wps="http://schemas.microsoft.com/office/word/2010/wordprocessingShape" mc:Ignorable="w14 w15 w16se wp14">
+<w:document xmlns:wpc="http://schemas.microsoft.com/office/word/2010/wordprocessingCanvas" xmlns:cx="http://schemas.microsoft.com/office/drawing/2014/chartex" xmlns:mc="http://schemas.openxmlformats.org/markup-compatibility/2006" xmlns:o="urn:schemas-microsoft-com:office:office" xmlns:r="http://schemas.openxmlformats.org/officeDocument/2006/relationships" xmlns:m="http://schemas.openxmlformats.org/officeDocument/2006/math" xmlns:v="urn:schemas-microsoft-com:vml" xmlns:wp14="http://schemas.microsoft.com/office/word/2010/wordprocessingDrawing" xmlns:wp="http://schemas.openxmlformats.org/drawingml/2006/wordprocessingDrawing" xmlns:w10="urn:schemas-microsoft-com:office:word" xmlns:w="http://schemas.openxmlformats.org/wordprocessingml/2006/main" xmlns:w14="http://schemas.microsoft.com/office/word/2010/wordml" xmlns:w15="http://schemas.microsoft.com/office/word/2012/wordml" xmlns:w16se="http://schemas.microsoft.com/office/word/2015/wordml/symex" xmlns:wpg="http://schemas.microsoft.com/office/word/2010/wordprocessingGroup" xmlns:wpi="http://schemas.microsoft.com/office/word/2010/wordprocessingInk" xmlns:wne="http://schemas.microsoft.com/office/word/2006/wordml" xmlns:wps="http://schemas.microsoft.com/office/word/2010/wordprocessingShape" mc:Ignorable="w14 w15 w16se wp14">
   <w:body>
     <w:p>
       <w:pPr>
@@ -13,7 +13,7 @@
         <w:rPr>
           <w:noProof/>
           <w:sz w:val="32"/>
-          <w:lang w:val="en-US" w:eastAsia="en-US"/>
+          <w:lang w:val="en-GB" w:eastAsia="en-GB"/>
         </w:rPr>
         <mc:AlternateContent>
           <mc:Choice Requires="wps">
@@ -53,14 +53,14 @@
                         </a:ln>
                         <a:extLst>
                           <a:ext uri="{909E8E84-426E-40dd-AFC4-6F175D3DCCD1}">
-                            <a14:hiddenFill xmlns:cx2="http://schemas.microsoft.com/office/drawing/2015/10/21/chartex" xmlns:cx3="http://schemas.microsoft.com/office/drawing/2016/5/9/chartex" xmlns:cx4="http://schemas.microsoft.com/office/drawing/2016/5/10/chartex" xmlns:cx5="http://schemas.microsoft.com/office/drawing/2016/5/11/chartex" xmlns:cx6="http://schemas.microsoft.com/office/drawing/2016/5/12/chartex" xmlns:cx7="http://schemas.microsoft.com/office/drawing/2016/5/13/chartex" xmlns:cx8="http://schemas.microsoft.com/office/drawing/2016/5/14/chartex" xmlns:aink="http://schemas.microsoft.com/office/drawing/2016/ink" xmlns:am3d="http://schemas.microsoft.com/office/drawing/2017/model3d" xmlns:w16cid="http://schemas.microsoft.com/office/word/2016/wordml/cid" xmlns="" xmlns:mo="http://schemas.microsoft.com/office/mac/office/2008/main" xmlns:mv="urn:schemas-microsoft-com:mac:vml" xmlns:o="urn:schemas-microsoft-com:office:office" xmlns:v="urn:schemas-microsoft-com:vml" xmlns:w10="urn:schemas-microsoft-com:office:word" xmlns:w="http://schemas.openxmlformats.org/wordprocessingml/2006/main" xmlns:a14="http://schemas.microsoft.com/office/drawing/2010/main">
+                            <a14:hiddenFill xmlns:a14="http://schemas.microsoft.com/office/drawing/2010/main" xmlns:w="http://schemas.openxmlformats.org/wordprocessingml/2006/main" xmlns:w10="urn:schemas-microsoft-com:office:word" xmlns:v="urn:schemas-microsoft-com:vml" xmlns:o="urn:schemas-microsoft-com:office:office" xmlns:mv="urn:schemas-microsoft-com:mac:vml" xmlns:mo="http://schemas.microsoft.com/office/mac/office/2008/main" xmlns="" xmlns:w16cid="http://schemas.microsoft.com/office/word/2016/wordml/cid" xmlns:am3d="http://schemas.microsoft.com/office/drawing/2017/model3d" xmlns:aink="http://schemas.microsoft.com/office/drawing/2016/ink" xmlns:cx8="http://schemas.microsoft.com/office/drawing/2016/5/14/chartex" xmlns:cx7="http://schemas.microsoft.com/office/drawing/2016/5/13/chartex" xmlns:cx6="http://schemas.microsoft.com/office/drawing/2016/5/12/chartex" xmlns:cx5="http://schemas.microsoft.com/office/drawing/2016/5/11/chartex" xmlns:cx4="http://schemas.microsoft.com/office/drawing/2016/5/10/chartex" xmlns:cx3="http://schemas.microsoft.com/office/drawing/2016/5/9/chartex" xmlns:cx2="http://schemas.microsoft.com/office/drawing/2015/10/21/chartex" xmlns:cx1="http://schemas.microsoft.com/office/drawing/2015/9/8/chartex">
                               <a:solidFill>
                                 <a:srgbClr val="FFFFFF"/>
                               </a:solidFill>
                             </a14:hiddenFill>
                           </a:ext>
                           <a:ext uri="{91240B29-F687-4f45-9708-019B960494DF}">
-                            <a14:hiddenLine xmlns:cx2="http://schemas.microsoft.com/office/drawing/2015/10/21/chartex" xmlns:cx3="http://schemas.microsoft.com/office/drawing/2016/5/9/chartex" xmlns:cx4="http://schemas.microsoft.com/office/drawing/2016/5/10/chartex" xmlns:cx5="http://schemas.microsoft.com/office/drawing/2016/5/11/chartex" xmlns:cx6="http://schemas.microsoft.com/office/drawing/2016/5/12/chartex" xmlns:cx7="http://schemas.microsoft.com/office/drawing/2016/5/13/chartex" xmlns:cx8="http://schemas.microsoft.com/office/drawing/2016/5/14/chartex" xmlns:aink="http://schemas.microsoft.com/office/drawing/2016/ink" xmlns:am3d="http://schemas.microsoft.com/office/drawing/2017/model3d" xmlns:w16cid="http://schemas.microsoft.com/office/word/2016/wordml/cid" xmlns="" xmlns:mo="http://schemas.microsoft.com/office/mac/office/2008/main" xmlns:mv="urn:schemas-microsoft-com:mac:vml" xmlns:o="urn:schemas-microsoft-com:office:office" xmlns:v="urn:schemas-microsoft-com:vml" xmlns:w10="urn:schemas-microsoft-com:office:word" xmlns:w="http://schemas.openxmlformats.org/wordprocessingml/2006/main" xmlns:a14="http://schemas.microsoft.com/office/drawing/2010/main" w="9525">
+                            <a14:hiddenLine xmlns:a14="http://schemas.microsoft.com/office/drawing/2010/main" xmlns:w="http://schemas.openxmlformats.org/wordprocessingml/2006/main" xmlns:w10="urn:schemas-microsoft-com:office:word" xmlns:v="urn:schemas-microsoft-com:vml" xmlns:o="urn:schemas-microsoft-com:office:office" xmlns:mv="urn:schemas-microsoft-com:mac:vml" xmlns:mo="http://schemas.microsoft.com/office/mac/office/2008/main" xmlns="" xmlns:w16cid="http://schemas.microsoft.com/office/word/2016/wordml/cid" xmlns:am3d="http://schemas.microsoft.com/office/drawing/2017/model3d" xmlns:aink="http://schemas.microsoft.com/office/drawing/2016/ink" xmlns:cx8="http://schemas.microsoft.com/office/drawing/2016/5/14/chartex" xmlns:cx7="http://schemas.microsoft.com/office/drawing/2016/5/13/chartex" xmlns:cx6="http://schemas.microsoft.com/office/drawing/2016/5/12/chartex" xmlns:cx5="http://schemas.microsoft.com/office/drawing/2016/5/11/chartex" xmlns:cx4="http://schemas.microsoft.com/office/drawing/2016/5/10/chartex" xmlns:cx3="http://schemas.microsoft.com/office/drawing/2016/5/9/chartex" xmlns:cx2="http://schemas.microsoft.com/office/drawing/2015/10/21/chartex" xmlns:cx1="http://schemas.microsoft.com/office/drawing/2015/9/8/chartex" w="9525">
                               <a:solidFill>
                                 <a:srgbClr val="000000"/>
                               </a:solidFill>
@@ -102,19 +102,7 @@
                                 <w:szCs w:val="40"/>
                                 <w:lang w:val="en-US"/>
                               </w:rPr>
-                              <w:t xml:space="preserve"> Inte</w:t>
-                            </w:r>
-                            <w:bookmarkStart w:id="0" w:name="_GoBack"/>
-                            <w:bookmarkEnd w:id="0"/>
-                            <w:r>
-                              <w:rPr>
-                                <w:rFonts w:asciiTheme="majorHAnsi" w:hAnsiTheme="majorHAnsi"/>
-                                <w:b/>
-                                <w:sz w:val="28"/>
-                                <w:szCs w:val="40"/>
-                                <w:lang w:val="en-US"/>
-                              </w:rPr>
-                              <w:t>rnational Workshop on Multi-Paradigm Modeling</w:t>
+                              <w:t xml:space="preserve"> International Workshop on Multi-Paradigm Modeling</w:t>
                             </w:r>
                           </w:p>
                           <w:p>
@@ -233,7 +221,6 @@
                               </w:rPr>
                               <w:t xml:space="preserve"> – Satellite event at </w:t>
                             </w:r>
-                            <w:proofErr w:type="spellStart"/>
                             <w:r>
                               <w:rPr>
                                 <w:rFonts w:asciiTheme="majorHAnsi" w:hAnsiTheme="majorHAnsi" w:cs="Arial"/>
@@ -257,7 +244,6 @@
                               </w:rPr>
                               <w:t>Dels</w:t>
                             </w:r>
-                            <w:proofErr w:type="spellEnd"/>
                             <w:r>
                               <w:rPr>
                                 <w:rFonts w:asciiTheme="majorHAnsi" w:hAnsiTheme="majorHAnsi" w:cs="Arial"/>
@@ -355,7 +341,7 @@
               </wp:anchor>
             </w:drawing>
           </mc:Choice>
-          <mc:Fallback>
+          <mc:Fallback xmlns:cx1="http://schemas.microsoft.com/office/drawing/2015/9/8/chartex">
             <w:pict>
               <v:shapetype w14:anchorId="7C8FBD3D" id="_x0000_t202" coordsize="21600,21600" o:spt="202" path="m,l,21600r21600,l21600,xe">
                 <v:stroke joinstyle="miter"/>
@@ -672,14 +658,12 @@
               <w:rPr>
                 <w:rFonts w:asciiTheme="majorHAnsi" w:hAnsiTheme="majorHAnsi"/>
                 <w:b/>
-                <w:lang w:val="en-US"/>
-              </w:rPr>
-            </w:pPr>
-            <w:r>
-              <w:rPr>
-                <w:rFonts w:asciiTheme="majorHAnsi" w:hAnsiTheme="majorHAnsi"/>
-                <w:b/>
-                <w:lang w:val="en-US"/>
+              </w:rPr>
+            </w:pPr>
+            <w:r>
+              <w:rPr>
+                <w:rFonts w:asciiTheme="majorHAnsi" w:hAnsiTheme="majorHAnsi"/>
+                <w:b/>
               </w:rPr>
               <w:t>Organizing Committee</w:t>
             </w:r>
@@ -692,7 +676,6 @@
                 <w:b/>
                 <w:sz w:val="6"/>
                 <w:szCs w:val="6"/>
-                <w:lang w:val="en-US"/>
               </w:rPr>
             </w:pPr>
           </w:p>
@@ -712,19 +695,8 @@
                 <w:sz w:val="17"/>
                 <w:szCs w:val="17"/>
               </w:rPr>
-              <w:t xml:space="preserve">Moussa </w:t>
-            </w:r>
-            <w:proofErr w:type="spellStart"/>
-            <w:r>
-              <w:rPr>
-                <w:rFonts w:asciiTheme="majorHAnsi" w:hAnsiTheme="majorHAnsi"/>
-                <w:b/>
-                <w:sz w:val="17"/>
-                <w:szCs w:val="17"/>
-              </w:rPr>
-              <w:t>Amrani</w:t>
-            </w:r>
-            <w:proofErr w:type="spellEnd"/>
+              <w:t>Moussa Amrani</w:t>
+            </w:r>
             <w:r>
               <w:rPr>
                 <w:rFonts w:asciiTheme="majorHAnsi" w:hAnsiTheme="majorHAnsi"/>
@@ -767,18 +739,8 @@
                 <w:sz w:val="17"/>
                 <w:szCs w:val="17"/>
               </w:rPr>
-              <w:t xml:space="preserve">Télécom </w:t>
-            </w:r>
-            <w:proofErr w:type="spellStart"/>
-            <w:r>
-              <w:rPr>
-                <w:rFonts w:asciiTheme="majorHAnsi" w:hAnsiTheme="majorHAnsi"/>
-                <w:sz w:val="17"/>
-                <w:szCs w:val="17"/>
-              </w:rPr>
-              <w:t>ParisTech</w:t>
-            </w:r>
-            <w:proofErr w:type="spellEnd"/>
+              <w:t>Télécom ParisTech</w:t>
+            </w:r>
           </w:p>
           <w:p>
             <w:pPr>
@@ -787,14 +749,16 @@
                 <w:rFonts w:asciiTheme="majorHAnsi" w:hAnsiTheme="majorHAnsi"/>
                 <w:sz w:val="17"/>
                 <w:szCs w:val="17"/>
-              </w:rPr>
-            </w:pPr>
-            <w:r>
-              <w:rPr>
-                <w:rFonts w:asciiTheme="majorHAnsi" w:hAnsiTheme="majorHAnsi"/>
-                <w:b/>
-                <w:sz w:val="17"/>
-                <w:szCs w:val="17"/>
+                <w:lang w:val="en-GB"/>
+              </w:rPr>
+            </w:pPr>
+            <w:r>
+              <w:rPr>
+                <w:rFonts w:asciiTheme="majorHAnsi" w:hAnsiTheme="majorHAnsi"/>
+                <w:b/>
+                <w:sz w:val="17"/>
+                <w:szCs w:val="17"/>
+                <w:lang w:val="en-GB"/>
               </w:rPr>
               <w:t xml:space="preserve">Moharram Challenger, </w:t>
             </w:r>
@@ -816,47 +780,28 @@
                 <w:bCs/>
                 <w:sz w:val="17"/>
                 <w:szCs w:val="17"/>
-              </w:rPr>
-            </w:pPr>
-            <w:r>
-              <w:rPr>
-                <w:rFonts w:asciiTheme="majorHAnsi" w:hAnsiTheme="majorHAnsi" w:cstheme="majorHAnsi"/>
-                <w:b/>
-                <w:bCs/>
-                <w:sz w:val="17"/>
-                <w:szCs w:val="17"/>
-              </w:rPr>
-              <w:t xml:space="preserve">Julien </w:t>
-            </w:r>
-            <w:proofErr w:type="spellStart"/>
-            <w:r>
-              <w:rPr>
-                <w:rFonts w:asciiTheme="majorHAnsi" w:hAnsiTheme="majorHAnsi" w:cstheme="majorHAnsi"/>
-                <w:b/>
-                <w:bCs/>
-                <w:sz w:val="17"/>
-                <w:szCs w:val="17"/>
-              </w:rPr>
-              <w:t>Deantoni</w:t>
-            </w:r>
-            <w:proofErr w:type="spellEnd"/>
-            <w:r>
-              <w:rPr>
-                <w:rFonts w:asciiTheme="majorHAnsi" w:hAnsiTheme="majorHAnsi" w:cstheme="majorHAnsi"/>
-                <w:b/>
-                <w:bCs/>
-                <w:sz w:val="17"/>
-                <w:szCs w:val="17"/>
-              </w:rPr>
-              <w:t>,</w:t>
-            </w:r>
-            <w:r>
-              <w:rPr>
-                <w:rFonts w:asciiTheme="majorHAnsi" w:hAnsiTheme="majorHAnsi" w:cstheme="majorHAnsi"/>
-                <w:b/>
-                <w:bCs/>
-                <w:sz w:val="17"/>
-                <w:szCs w:val="17"/>
+                <w:lang w:val="en-GB"/>
+              </w:rPr>
+            </w:pPr>
+            <w:r>
+              <w:rPr>
+                <w:rFonts w:asciiTheme="majorHAnsi" w:hAnsiTheme="majorHAnsi" w:cstheme="majorHAnsi"/>
+                <w:b/>
+                <w:bCs/>
+                <w:sz w:val="17"/>
+                <w:szCs w:val="17"/>
+                <w:lang w:val="en-GB"/>
+              </w:rPr>
+              <w:t>Julien Deantoni,</w:t>
+            </w:r>
+            <w:r>
+              <w:rPr>
+                <w:rFonts w:asciiTheme="majorHAnsi" w:hAnsiTheme="majorHAnsi" w:cstheme="majorHAnsi"/>
+                <w:b/>
+                <w:bCs/>
+                <w:sz w:val="17"/>
+                <w:szCs w:val="17"/>
+                <w:lang w:val="en-GB"/>
               </w:rPr>
               <w:t xml:space="preserve"> </w:t>
             </w:r>
@@ -866,6 +811,7 @@
                 <w:bCs/>
                 <w:sz w:val="17"/>
                 <w:szCs w:val="17"/>
+                <w:lang w:val="en-GB"/>
               </w:rPr>
               <w:t>Université Nice - Sophia Antipolis</w:t>
             </w:r>
@@ -897,60 +843,28 @@
                 <w:szCs w:val="17"/>
                 <w:lang w:val="nl-BE"/>
               </w:rPr>
-              <w:t xml:space="preserve">Karlsruhe </w:t>
-            </w:r>
-            <w:proofErr w:type="spellStart"/>
-            <w:r>
+              <w:t>Karlsruhe Institute of Technology</w:t>
+            </w:r>
+          </w:p>
+          <w:p>
+            <w:pPr>
               <w:rPr>
                 <w:rFonts w:asciiTheme="majorHAnsi" w:hAnsiTheme="majorHAnsi"/>
                 <w:sz w:val="17"/>
                 <w:szCs w:val="17"/>
                 <w:lang w:val="nl-BE"/>
               </w:rPr>
-              <w:t>Institute</w:t>
-            </w:r>
-            <w:proofErr w:type="spellEnd"/>
-            <w:r>
-              <w:rPr>
-                <w:rFonts w:asciiTheme="majorHAnsi" w:hAnsiTheme="majorHAnsi"/>
+            </w:pPr>
+            <w:r>
+              <w:rPr>
+                <w:rFonts w:asciiTheme="majorHAnsi" w:hAnsiTheme="majorHAnsi"/>
+                <w:b/>
                 <w:sz w:val="17"/>
                 <w:szCs w:val="17"/>
                 <w:lang w:val="nl-BE"/>
               </w:rPr>
-              <w:t xml:space="preserve"> of Technology</w:t>
-            </w:r>
-          </w:p>
-          <w:p>
-            <w:pPr>
-              <w:rPr>
-                <w:rFonts w:asciiTheme="majorHAnsi" w:hAnsiTheme="majorHAnsi"/>
-                <w:sz w:val="17"/>
-                <w:szCs w:val="17"/>
-                <w:lang w:val="nl-BE"/>
-              </w:rPr>
-            </w:pPr>
-            <w:r>
-              <w:rPr>
-                <w:rFonts w:asciiTheme="majorHAnsi" w:hAnsiTheme="majorHAnsi"/>
-                <w:b/>
-                <w:sz w:val="17"/>
-                <w:szCs w:val="17"/>
-                <w:lang w:val="nl-BE"/>
-              </w:rPr>
-              <w:t xml:space="preserve">Manuel </w:t>
-            </w:r>
-            <w:proofErr w:type="spellStart"/>
-            <w:r>
-              <w:rPr>
-                <w:rFonts w:asciiTheme="majorHAnsi" w:hAnsiTheme="majorHAnsi"/>
-                <w:b/>
-                <w:sz w:val="17"/>
-                <w:szCs w:val="17"/>
-                <w:lang w:val="nl-BE"/>
-              </w:rPr>
-              <w:t>Wimmer</w:t>
-            </w:r>
-            <w:proofErr w:type="spellEnd"/>
+              <w:t>Manuel Wimmer</w:t>
+            </w:r>
             <w:r>
               <w:rPr>
                 <w:rFonts w:asciiTheme="majorHAnsi" w:hAnsiTheme="majorHAnsi"/>
@@ -1023,21 +937,8 @@
                 <w:szCs w:val="17"/>
                 <w:lang w:val="en-GB"/>
               </w:rPr>
-              <w:t xml:space="preserve">Hans </w:t>
-            </w:r>
-            <w:proofErr w:type="spellStart"/>
-            <w:r>
-              <w:rPr>
-                <w:rFonts w:asciiTheme="majorHAnsi" w:hAnsiTheme="majorHAnsi" w:cstheme="majorHAnsi"/>
-                <w:b/>
-                <w:bCs/>
-                <w:sz w:val="17"/>
-                <w:szCs w:val="17"/>
-                <w:lang w:val="en-GB"/>
-              </w:rPr>
-              <w:t>Vangheluwe</w:t>
-            </w:r>
-            <w:proofErr w:type="spellEnd"/>
+              <w:t>Hans Vangheluwe</w:t>
+            </w:r>
             <w:r>
               <w:rPr>
                 <w:rFonts w:asciiTheme="majorHAnsi" w:hAnsiTheme="majorHAnsi" w:cstheme="majorHAnsi"/>
@@ -1127,40 +1028,17 @@
                 <w:szCs w:val="17"/>
                 <w:lang w:val="en-US"/>
               </w:rPr>
-              <w:t xml:space="preserve">Pieter J. </w:t>
-            </w:r>
-            <w:proofErr w:type="spellStart"/>
-            <w:r>
-              <w:rPr>
-                <w:rFonts w:asciiTheme="majorHAnsi" w:hAnsiTheme="majorHAnsi"/>
-                <w:b/>
-                <w:sz w:val="17"/>
-                <w:szCs w:val="17"/>
-                <w:lang w:val="en-US"/>
-              </w:rPr>
-              <w:t>Mosterman</w:t>
-            </w:r>
-            <w:proofErr w:type="spellEnd"/>
-            <w:r>
-              <w:rPr>
-                <w:rFonts w:asciiTheme="majorHAnsi" w:hAnsiTheme="majorHAnsi"/>
-                <w:sz w:val="17"/>
-                <w:szCs w:val="17"/>
-                <w:lang w:val="en-US"/>
-              </w:rPr>
-              <w:t xml:space="preserve">, The </w:t>
-            </w:r>
-            <w:proofErr w:type="spellStart"/>
-            <w:r>
-              <w:rPr>
-                <w:rFonts w:asciiTheme="majorHAnsi" w:hAnsiTheme="majorHAnsi"/>
-                <w:sz w:val="17"/>
-                <w:szCs w:val="17"/>
-                <w:lang w:val="en-US"/>
-              </w:rPr>
-              <w:t>Mathworks</w:t>
-            </w:r>
-            <w:proofErr w:type="spellEnd"/>
+              <w:t>Pieter J. Mosterman</w:t>
+            </w:r>
+            <w:r>
+              <w:rPr>
+                <w:rFonts w:asciiTheme="majorHAnsi" w:hAnsiTheme="majorHAnsi"/>
+                <w:sz w:val="17"/>
+                <w:szCs w:val="17"/>
+                <w:lang w:val="en-US"/>
+              </w:rPr>
+              <w:t>, The Mathworks</w:t>
+            </w:r>
           </w:p>
           <w:p>
             <w:pPr>
@@ -1225,25 +1103,7 @@
                 <w:sz w:val="17"/>
                 <w:szCs w:val="17"/>
               </w:rPr>
-              <w:t xml:space="preserve">, </w:t>
-            </w:r>
-            <w:proofErr w:type="spellStart"/>
-            <w:r>
-              <w:rPr>
-                <w:rFonts w:asciiTheme="majorHAnsi" w:hAnsiTheme="majorHAnsi"/>
-                <w:sz w:val="17"/>
-                <w:szCs w:val="17"/>
-              </w:rPr>
-              <w:t>Universidade</w:t>
-            </w:r>
-            <w:proofErr w:type="spellEnd"/>
-            <w:r>
-              <w:rPr>
-                <w:rFonts w:asciiTheme="majorHAnsi" w:hAnsiTheme="majorHAnsi"/>
-                <w:sz w:val="17"/>
-                <w:szCs w:val="17"/>
-              </w:rPr>
-              <w:t xml:space="preserve"> Nova de Lisboa</w:t>
+              <w:t>, Universidade Nova de Lisboa</w:t>
             </w:r>
           </w:p>
           <w:p>
@@ -1355,51 +1215,26 @@
                 <w:lang w:val="en-GB"/>
               </w:rPr>
             </w:pPr>
-            <w:proofErr w:type="spellStart"/>
-            <w:r>
-              <w:rPr>
-                <w:rFonts w:asciiTheme="majorHAnsi" w:hAnsiTheme="majorHAnsi" w:cstheme="majorHAnsi"/>
-                <w:b/>
-                <w:bCs/>
-                <w:sz w:val="17"/>
-                <w:szCs w:val="17"/>
-                <w:lang w:val="en-GB"/>
-              </w:rPr>
-              <w:t>Shaukat</w:t>
-            </w:r>
-            <w:proofErr w:type="spellEnd"/>
-            <w:r>
-              <w:rPr>
-                <w:rFonts w:asciiTheme="majorHAnsi" w:hAnsiTheme="majorHAnsi" w:cstheme="majorHAnsi"/>
-                <w:b/>
-                <w:bCs/>
-                <w:sz w:val="17"/>
-                <w:szCs w:val="17"/>
-                <w:lang w:val="en-GB"/>
-              </w:rPr>
-              <w:t xml:space="preserve"> Ali, </w:t>
-            </w:r>
-            <w:proofErr w:type="spellStart"/>
-            <w:r>
-              <w:rPr>
-                <w:rFonts w:asciiTheme="majorHAnsi" w:hAnsiTheme="majorHAnsi" w:cstheme="majorHAnsi"/>
-                <w:bCs/>
-                <w:sz w:val="17"/>
-                <w:szCs w:val="17"/>
-                <w:lang w:val="en-GB"/>
-              </w:rPr>
-              <w:t>Simula</w:t>
-            </w:r>
-            <w:proofErr w:type="spellEnd"/>
-            <w:r>
-              <w:rPr>
-                <w:rFonts w:asciiTheme="majorHAnsi" w:hAnsiTheme="majorHAnsi" w:cstheme="majorHAnsi"/>
-                <w:bCs/>
-                <w:sz w:val="17"/>
-                <w:szCs w:val="17"/>
-                <w:lang w:val="en-GB"/>
-              </w:rPr>
-              <w:t xml:space="preserve"> Research Laboratory</w:t>
+            <w:r>
+              <w:rPr>
+                <w:rFonts w:asciiTheme="majorHAnsi" w:hAnsiTheme="majorHAnsi" w:cstheme="majorHAnsi"/>
+                <w:b/>
+                <w:bCs/>
+                <w:sz w:val="17"/>
+                <w:szCs w:val="17"/>
+                <w:lang w:val="en-GB"/>
+              </w:rPr>
+              <w:t xml:space="preserve">Shaukat Ali, </w:t>
+            </w:r>
+            <w:r>
+              <w:rPr>
+                <w:rFonts w:asciiTheme="majorHAnsi" w:hAnsiTheme="majorHAnsi" w:cstheme="majorHAnsi"/>
+                <w:bCs/>
+                <w:sz w:val="17"/>
+                <w:szCs w:val="17"/>
+                <w:lang w:val="en-GB"/>
+              </w:rPr>
+              <w:t>Simula Research Laboratory</w:t>
             </w:r>
           </w:p>
           <w:p>
@@ -1469,313 +1304,145 @@
               </w:rPr>
               <w:t xml:space="preserve">Frédéric Boulanger, </w:t>
             </w:r>
-            <w:proofErr w:type="spellStart"/>
-            <w:r>
-              <w:rPr>
-                <w:rFonts w:asciiTheme="majorHAnsi" w:hAnsiTheme="majorHAnsi" w:cstheme="majorHAnsi"/>
-                <w:bCs/>
-                <w:sz w:val="17"/>
-                <w:szCs w:val="17"/>
-              </w:rPr>
-              <w:t>CentraleSupélec</w:t>
-            </w:r>
-            <w:proofErr w:type="spellEnd"/>
-            <w:r>
-              <w:rPr>
-                <w:rFonts w:asciiTheme="majorHAnsi" w:hAnsiTheme="majorHAnsi" w:cstheme="majorHAnsi"/>
-                <w:bCs/>
-                <w:sz w:val="17"/>
-                <w:szCs w:val="17"/>
-              </w:rPr>
-              <w:t xml:space="preserve"> and Laboratoire de Recherche en Informatique (LRI)</w:t>
-            </w:r>
-          </w:p>
-          <w:p>
-            <w:pPr>
-              <w:rPr>
-                <w:rFonts w:asciiTheme="majorHAnsi" w:hAnsiTheme="majorHAnsi" w:cstheme="majorHAnsi"/>
-                <w:b/>
-                <w:bCs/>
-                <w:sz w:val="17"/>
-                <w:szCs w:val="17"/>
-                <w:lang w:val="en-GB"/>
-              </w:rPr>
-            </w:pPr>
-            <w:proofErr w:type="spellStart"/>
-            <w:r>
-              <w:rPr>
-                <w:rFonts w:asciiTheme="majorHAnsi" w:hAnsiTheme="majorHAnsi" w:cstheme="majorHAnsi"/>
-                <w:b/>
-                <w:bCs/>
-                <w:sz w:val="17"/>
-                <w:szCs w:val="17"/>
-                <w:lang w:val="en-GB"/>
-              </w:rPr>
-              <w:t>Loli</w:t>
-            </w:r>
-            <w:proofErr w:type="spellEnd"/>
-            <w:r>
-              <w:rPr>
-                <w:rFonts w:asciiTheme="majorHAnsi" w:hAnsiTheme="majorHAnsi" w:cstheme="majorHAnsi"/>
-                <w:b/>
-                <w:bCs/>
-                <w:sz w:val="17"/>
-                <w:szCs w:val="17"/>
-                <w:lang w:val="en-GB"/>
-              </w:rPr>
-              <w:t xml:space="preserve"> </w:t>
-            </w:r>
-            <w:proofErr w:type="spellStart"/>
-            <w:r>
-              <w:rPr>
-                <w:rFonts w:asciiTheme="majorHAnsi" w:hAnsiTheme="majorHAnsi" w:cstheme="majorHAnsi"/>
-                <w:b/>
-                <w:bCs/>
-                <w:sz w:val="17"/>
-                <w:szCs w:val="17"/>
-                <w:lang w:val="en-GB"/>
-              </w:rPr>
-              <w:t>Burgueño</w:t>
-            </w:r>
-            <w:proofErr w:type="spellEnd"/>
-            <w:r>
-              <w:rPr>
-                <w:rFonts w:asciiTheme="majorHAnsi" w:hAnsiTheme="majorHAnsi" w:cstheme="majorHAnsi"/>
-                <w:b/>
-                <w:bCs/>
-                <w:sz w:val="17"/>
-                <w:szCs w:val="17"/>
-                <w:lang w:val="en-GB"/>
-              </w:rPr>
-              <w:t xml:space="preserve">, </w:t>
-            </w:r>
-            <w:r>
-              <w:rPr>
-                <w:rFonts w:asciiTheme="majorHAnsi" w:hAnsiTheme="majorHAnsi" w:cstheme="majorHAnsi"/>
-                <w:bCs/>
-                <w:sz w:val="17"/>
-                <w:szCs w:val="17"/>
-                <w:lang w:val="en-GB"/>
-              </w:rPr>
-              <w:t xml:space="preserve">Open University of </w:t>
-            </w:r>
-            <w:proofErr w:type="spellStart"/>
-            <w:r>
-              <w:rPr>
-                <w:rFonts w:asciiTheme="majorHAnsi" w:hAnsiTheme="majorHAnsi" w:cstheme="majorHAnsi"/>
-                <w:bCs/>
-                <w:sz w:val="17"/>
-                <w:szCs w:val="17"/>
-                <w:lang w:val="en-GB"/>
-              </w:rPr>
-              <w:t>Catalunia</w:t>
-            </w:r>
-            <w:proofErr w:type="spellEnd"/>
-          </w:p>
-          <w:p>
-            <w:pPr>
-              <w:rPr>
-                <w:rFonts w:asciiTheme="majorHAnsi" w:hAnsiTheme="majorHAnsi" w:cstheme="majorHAnsi"/>
-                <w:bCs/>
-                <w:sz w:val="17"/>
-                <w:szCs w:val="17"/>
-                <w:lang w:val="en-GB"/>
-              </w:rPr>
-            </w:pPr>
-            <w:r>
-              <w:rPr>
-                <w:rFonts w:asciiTheme="majorHAnsi" w:hAnsiTheme="majorHAnsi" w:cstheme="majorHAnsi"/>
-                <w:b/>
-                <w:bCs/>
-                <w:sz w:val="17"/>
-                <w:szCs w:val="17"/>
-                <w:lang w:val="en-GB"/>
-              </w:rPr>
-              <w:t xml:space="preserve">Antonio </w:t>
-            </w:r>
-            <w:proofErr w:type="spellStart"/>
-            <w:r>
-              <w:rPr>
-                <w:rFonts w:asciiTheme="majorHAnsi" w:hAnsiTheme="majorHAnsi" w:cstheme="majorHAnsi"/>
-                <w:b/>
-                <w:bCs/>
-                <w:sz w:val="17"/>
-                <w:szCs w:val="17"/>
-                <w:lang w:val="en-GB"/>
-              </w:rPr>
-              <w:t>Cicchetti</w:t>
-            </w:r>
-            <w:proofErr w:type="spellEnd"/>
-            <w:r>
-              <w:rPr>
-                <w:rFonts w:asciiTheme="majorHAnsi" w:hAnsiTheme="majorHAnsi" w:cstheme="majorHAnsi"/>
-                <w:b/>
-                <w:bCs/>
-                <w:sz w:val="17"/>
-                <w:szCs w:val="17"/>
-                <w:lang w:val="en-GB"/>
-              </w:rPr>
-              <w:t xml:space="preserve">, </w:t>
-            </w:r>
-            <w:proofErr w:type="spellStart"/>
-            <w:r>
-              <w:rPr>
-                <w:rFonts w:asciiTheme="majorHAnsi" w:hAnsiTheme="majorHAnsi" w:cstheme="majorHAnsi"/>
-                <w:bCs/>
-                <w:sz w:val="17"/>
-                <w:szCs w:val="17"/>
-                <w:lang w:val="en-GB"/>
-              </w:rPr>
-              <w:t>Mälardalen</w:t>
-            </w:r>
-            <w:proofErr w:type="spellEnd"/>
-            <w:r>
-              <w:rPr>
-                <w:rFonts w:asciiTheme="majorHAnsi" w:hAnsiTheme="majorHAnsi" w:cstheme="majorHAnsi"/>
-                <w:bCs/>
-                <w:sz w:val="17"/>
-                <w:szCs w:val="17"/>
-                <w:lang w:val="en-GB"/>
-              </w:rPr>
-              <w:t xml:space="preserve"> Research and Technology Centre (MRTC)</w:t>
-            </w:r>
-          </w:p>
-          <w:p>
-            <w:pPr>
-              <w:rPr>
-                <w:rFonts w:asciiTheme="majorHAnsi" w:hAnsiTheme="majorHAnsi" w:cstheme="majorHAnsi"/>
-                <w:b/>
-                <w:bCs/>
-                <w:sz w:val="17"/>
-                <w:szCs w:val="17"/>
-                <w:lang w:val="en-GB"/>
-              </w:rPr>
-            </w:pPr>
-            <w:r>
-              <w:rPr>
-                <w:rFonts w:asciiTheme="majorHAnsi" w:hAnsiTheme="majorHAnsi" w:cstheme="majorHAnsi"/>
-                <w:b/>
-                <w:bCs/>
-                <w:sz w:val="17"/>
-                <w:szCs w:val="17"/>
-                <w:lang w:val="en-GB"/>
-              </w:rPr>
-              <w:t xml:space="preserve">Federico </w:t>
-            </w:r>
-            <w:proofErr w:type="spellStart"/>
-            <w:r>
-              <w:rPr>
-                <w:rFonts w:asciiTheme="majorHAnsi" w:hAnsiTheme="majorHAnsi" w:cstheme="majorHAnsi"/>
-                <w:b/>
-                <w:bCs/>
-                <w:sz w:val="17"/>
-                <w:szCs w:val="17"/>
-                <w:lang w:val="en-GB"/>
-              </w:rPr>
-              <w:t>Ciccozzi</w:t>
-            </w:r>
-            <w:proofErr w:type="spellEnd"/>
-            <w:r>
-              <w:rPr>
-                <w:rFonts w:asciiTheme="majorHAnsi" w:hAnsiTheme="majorHAnsi" w:cstheme="majorHAnsi"/>
-                <w:b/>
-                <w:bCs/>
-                <w:sz w:val="17"/>
-                <w:szCs w:val="17"/>
-                <w:lang w:val="en-GB"/>
-              </w:rPr>
-              <w:t xml:space="preserve">, </w:t>
-            </w:r>
-            <w:proofErr w:type="spellStart"/>
-            <w:r>
-              <w:rPr>
-                <w:rFonts w:asciiTheme="majorHAnsi" w:hAnsiTheme="majorHAnsi" w:cstheme="majorHAnsi"/>
-                <w:bCs/>
-                <w:sz w:val="17"/>
-                <w:szCs w:val="17"/>
-                <w:lang w:val="en-GB"/>
-              </w:rPr>
-              <w:t>Mälardalen</w:t>
-            </w:r>
-            <w:proofErr w:type="spellEnd"/>
-            <w:r>
-              <w:rPr>
-                <w:rFonts w:asciiTheme="majorHAnsi" w:hAnsiTheme="majorHAnsi" w:cstheme="majorHAnsi"/>
-                <w:bCs/>
-                <w:sz w:val="17"/>
-                <w:szCs w:val="17"/>
-                <w:lang w:val="en-GB"/>
-              </w:rPr>
-              <w:t xml:space="preserve"> University</w:t>
-            </w:r>
-          </w:p>
-          <w:p>
-            <w:pPr>
-              <w:rPr>
-                <w:rFonts w:asciiTheme="majorHAnsi" w:hAnsiTheme="majorHAnsi" w:cstheme="majorHAnsi"/>
-                <w:bCs/>
-                <w:sz w:val="17"/>
-                <w:szCs w:val="17"/>
-                <w:lang w:val="en-GB"/>
-              </w:rPr>
-            </w:pPr>
-            <w:r>
-              <w:rPr>
-                <w:rFonts w:asciiTheme="majorHAnsi" w:hAnsiTheme="majorHAnsi" w:cstheme="majorHAnsi"/>
-                <w:b/>
-                <w:bCs/>
-                <w:sz w:val="17"/>
-                <w:szCs w:val="17"/>
-                <w:lang w:val="en-GB"/>
-              </w:rPr>
-              <w:t xml:space="preserve">Andrea </w:t>
-            </w:r>
-            <w:proofErr w:type="spellStart"/>
-            <w:r>
-              <w:rPr>
-                <w:rFonts w:asciiTheme="majorHAnsi" w:hAnsiTheme="majorHAnsi" w:cstheme="majorHAnsi"/>
-                <w:b/>
-                <w:bCs/>
-                <w:sz w:val="17"/>
-                <w:szCs w:val="17"/>
-                <w:lang w:val="en-GB"/>
-              </w:rPr>
-              <w:t>d'Ambrogio</w:t>
-            </w:r>
-            <w:proofErr w:type="spellEnd"/>
-            <w:r>
-              <w:rPr>
-                <w:rFonts w:asciiTheme="majorHAnsi" w:hAnsiTheme="majorHAnsi" w:cstheme="majorHAnsi"/>
-                <w:b/>
-                <w:bCs/>
-                <w:sz w:val="17"/>
-                <w:szCs w:val="17"/>
-                <w:lang w:val="en-GB"/>
-              </w:rPr>
-              <w:t xml:space="preserve">, </w:t>
-            </w:r>
-            <w:r>
-              <w:rPr>
-                <w:rFonts w:asciiTheme="majorHAnsi" w:hAnsiTheme="majorHAnsi" w:cstheme="majorHAnsi"/>
-                <w:bCs/>
-                <w:sz w:val="17"/>
-                <w:szCs w:val="17"/>
-                <w:lang w:val="en-GB"/>
-              </w:rPr>
-              <w:t xml:space="preserve">University of Rome Tor </w:t>
-            </w:r>
-            <w:proofErr w:type="spellStart"/>
-            <w:r>
-              <w:rPr>
-                <w:rFonts w:asciiTheme="majorHAnsi" w:hAnsiTheme="majorHAnsi" w:cstheme="majorHAnsi"/>
-                <w:bCs/>
-                <w:sz w:val="17"/>
-                <w:szCs w:val="17"/>
-                <w:lang w:val="en-GB"/>
-              </w:rPr>
-              <w:t>Vergata</w:t>
-            </w:r>
-            <w:proofErr w:type="spellEnd"/>
+            <w:r>
+              <w:rPr>
+                <w:rFonts w:asciiTheme="majorHAnsi" w:hAnsiTheme="majorHAnsi" w:cstheme="majorHAnsi"/>
+                <w:bCs/>
+                <w:sz w:val="17"/>
+                <w:szCs w:val="17"/>
+              </w:rPr>
+              <w:t>CentraleSupélec and Laboratoire de Recherche en Informatique (LRI)</w:t>
+            </w:r>
+          </w:p>
+          <w:p>
+            <w:pPr>
+              <w:rPr>
+                <w:rFonts w:asciiTheme="majorHAnsi" w:hAnsiTheme="majorHAnsi" w:cstheme="majorHAnsi"/>
+                <w:b/>
+                <w:bCs/>
+                <w:sz w:val="17"/>
+                <w:szCs w:val="17"/>
+                <w:lang w:val="en-GB"/>
+              </w:rPr>
+            </w:pPr>
+            <w:r>
+              <w:rPr>
+                <w:rFonts w:asciiTheme="majorHAnsi" w:hAnsiTheme="majorHAnsi" w:cstheme="majorHAnsi"/>
+                <w:b/>
+                <w:bCs/>
+                <w:sz w:val="17"/>
+                <w:szCs w:val="17"/>
+                <w:lang w:val="en-GB"/>
+              </w:rPr>
+              <w:t xml:space="preserve">Loli Burgueño, </w:t>
+            </w:r>
+            <w:r>
+              <w:rPr>
+                <w:rFonts w:asciiTheme="majorHAnsi" w:hAnsiTheme="majorHAnsi" w:cstheme="majorHAnsi"/>
+                <w:bCs/>
+                <w:sz w:val="17"/>
+                <w:szCs w:val="17"/>
+                <w:lang w:val="en-GB"/>
+              </w:rPr>
+              <w:t>Open University of Catalunia</w:t>
+            </w:r>
+          </w:p>
+          <w:p>
+            <w:pPr>
+              <w:rPr>
+                <w:rFonts w:asciiTheme="majorHAnsi" w:hAnsiTheme="majorHAnsi" w:cstheme="majorHAnsi"/>
+                <w:bCs/>
+                <w:sz w:val="17"/>
+                <w:szCs w:val="17"/>
+                <w:lang w:val="en-GB"/>
+              </w:rPr>
+            </w:pPr>
+            <w:r>
+              <w:rPr>
+                <w:rFonts w:asciiTheme="majorHAnsi" w:hAnsiTheme="majorHAnsi" w:cstheme="majorHAnsi"/>
+                <w:b/>
+                <w:bCs/>
+                <w:sz w:val="17"/>
+                <w:szCs w:val="17"/>
+                <w:lang w:val="en-GB"/>
+              </w:rPr>
+              <w:t xml:space="preserve">Antonio Cicchetti, </w:t>
+            </w:r>
+            <w:r>
+              <w:rPr>
+                <w:rFonts w:asciiTheme="majorHAnsi" w:hAnsiTheme="majorHAnsi" w:cstheme="majorHAnsi"/>
+                <w:bCs/>
+                <w:sz w:val="17"/>
+                <w:szCs w:val="17"/>
+                <w:lang w:val="en-GB"/>
+              </w:rPr>
+              <w:t>Mälardalen Research and Technology Centre (MRTC)</w:t>
+            </w:r>
+          </w:p>
+          <w:p>
+            <w:pPr>
+              <w:rPr>
+                <w:rFonts w:asciiTheme="majorHAnsi" w:hAnsiTheme="majorHAnsi" w:cstheme="majorHAnsi"/>
+                <w:b/>
+                <w:bCs/>
+                <w:sz w:val="17"/>
+                <w:szCs w:val="17"/>
+                <w:lang w:val="en-GB"/>
+              </w:rPr>
+            </w:pPr>
+            <w:r>
+              <w:rPr>
+                <w:rFonts w:asciiTheme="majorHAnsi" w:hAnsiTheme="majorHAnsi" w:cstheme="majorHAnsi"/>
+                <w:b/>
+                <w:bCs/>
+                <w:sz w:val="17"/>
+                <w:szCs w:val="17"/>
+                <w:lang w:val="en-GB"/>
+              </w:rPr>
+              <w:t xml:space="preserve">Federico Ciccozzi, </w:t>
+            </w:r>
+            <w:r>
+              <w:rPr>
+                <w:rFonts w:asciiTheme="majorHAnsi" w:hAnsiTheme="majorHAnsi" w:cstheme="majorHAnsi"/>
+                <w:bCs/>
+                <w:sz w:val="17"/>
+                <w:szCs w:val="17"/>
+                <w:lang w:val="en-GB"/>
+              </w:rPr>
+              <w:t>Mälardalen University</w:t>
+            </w:r>
+          </w:p>
+          <w:p>
+            <w:pPr>
+              <w:rPr>
+                <w:rFonts w:asciiTheme="majorHAnsi" w:hAnsiTheme="majorHAnsi" w:cstheme="majorHAnsi"/>
+                <w:bCs/>
+                <w:sz w:val="17"/>
+                <w:szCs w:val="17"/>
+                <w:lang w:val="en-GB"/>
+              </w:rPr>
+            </w:pPr>
+            <w:r>
+              <w:rPr>
+                <w:rFonts w:asciiTheme="majorHAnsi" w:hAnsiTheme="majorHAnsi" w:cstheme="majorHAnsi"/>
+                <w:b/>
+                <w:bCs/>
+                <w:sz w:val="17"/>
+                <w:szCs w:val="17"/>
+                <w:lang w:val="en-GB"/>
+              </w:rPr>
+              <w:t xml:space="preserve">Andrea d'Ambrogio, </w:t>
+            </w:r>
+            <w:r>
+              <w:rPr>
+                <w:rFonts w:asciiTheme="majorHAnsi" w:hAnsiTheme="majorHAnsi" w:cstheme="majorHAnsi"/>
+                <w:bCs/>
+                <w:sz w:val="17"/>
+                <w:szCs w:val="17"/>
+                <w:lang w:val="en-GB"/>
+              </w:rPr>
+              <w:t>University of Rome Tor Vergata</w:t>
+            </w:r>
           </w:p>
           <w:p>
             <w:pPr>
@@ -1797,91 +1464,36 @@
               </w:rPr>
               <w:t xml:space="preserve">Juan de Lara, </w:t>
             </w:r>
-            <w:proofErr w:type="spellStart"/>
-            <w:r>
-              <w:rPr>
-                <w:rFonts w:asciiTheme="majorHAnsi" w:hAnsiTheme="majorHAnsi" w:cstheme="majorHAnsi"/>
-                <w:bCs/>
-                <w:sz w:val="17"/>
-                <w:szCs w:val="17"/>
-              </w:rPr>
-              <w:t>Universidad</w:t>
-            </w:r>
-            <w:proofErr w:type="spellEnd"/>
-            <w:r>
-              <w:rPr>
-                <w:rFonts w:asciiTheme="majorHAnsi" w:hAnsiTheme="majorHAnsi" w:cstheme="majorHAnsi"/>
-                <w:bCs/>
-                <w:sz w:val="17"/>
-                <w:szCs w:val="17"/>
-              </w:rPr>
-              <w:t xml:space="preserve"> </w:t>
-            </w:r>
-            <w:proofErr w:type="spellStart"/>
-            <w:r>
-              <w:rPr>
-                <w:rFonts w:asciiTheme="majorHAnsi" w:hAnsiTheme="majorHAnsi" w:cstheme="majorHAnsi"/>
-                <w:bCs/>
-                <w:sz w:val="17"/>
-                <w:szCs w:val="17"/>
-              </w:rPr>
-              <w:t>Autónoma</w:t>
-            </w:r>
-            <w:proofErr w:type="spellEnd"/>
-            <w:r>
-              <w:rPr>
-                <w:rFonts w:asciiTheme="majorHAnsi" w:hAnsiTheme="majorHAnsi" w:cstheme="majorHAnsi"/>
-                <w:bCs/>
-                <w:sz w:val="17"/>
-                <w:szCs w:val="17"/>
-              </w:rPr>
-              <w:t xml:space="preserve"> de Madrid</w:t>
-            </w:r>
-          </w:p>
-          <w:p>
-            <w:pPr>
-              <w:rPr>
-                <w:rFonts w:asciiTheme="majorHAnsi" w:hAnsiTheme="majorHAnsi" w:cstheme="majorHAnsi"/>
-                <w:bCs/>
-                <w:sz w:val="17"/>
-                <w:szCs w:val="17"/>
-                <w:lang w:val="en-GB"/>
-              </w:rPr>
-            </w:pPr>
-            <w:r>
-              <w:rPr>
-                <w:rFonts w:asciiTheme="majorHAnsi" w:hAnsiTheme="majorHAnsi" w:cstheme="majorHAnsi"/>
-                <w:b/>
-                <w:bCs/>
-                <w:sz w:val="17"/>
-                <w:szCs w:val="17"/>
-                <w:lang w:val="en-GB"/>
-              </w:rPr>
-              <w:t xml:space="preserve">Joachim </w:t>
-            </w:r>
-            <w:proofErr w:type="spellStart"/>
-            <w:r>
-              <w:rPr>
-                <w:rFonts w:asciiTheme="majorHAnsi" w:hAnsiTheme="majorHAnsi" w:cstheme="majorHAnsi"/>
-                <w:b/>
-                <w:bCs/>
-                <w:sz w:val="17"/>
-                <w:szCs w:val="17"/>
-                <w:lang w:val="en-GB"/>
-              </w:rPr>
-              <w:t>Denil</w:t>
-            </w:r>
-            <w:proofErr w:type="spellEnd"/>
-            <w:r>
-              <w:rPr>
-                <w:rFonts w:asciiTheme="majorHAnsi" w:hAnsiTheme="majorHAnsi" w:cstheme="majorHAnsi"/>
-                <w:b/>
-                <w:bCs/>
-                <w:sz w:val="17"/>
-                <w:szCs w:val="17"/>
-                <w:lang w:val="en-GB"/>
-              </w:rPr>
-              <w:t xml:space="preserve">, </w:t>
+            <w:r>
+              <w:rPr>
+                <w:rFonts w:asciiTheme="majorHAnsi" w:hAnsiTheme="majorHAnsi" w:cstheme="majorHAnsi"/>
+                <w:bCs/>
+                <w:sz w:val="17"/>
+                <w:szCs w:val="17"/>
+              </w:rPr>
+              <w:t>Universidad Autónoma de Madrid</w:t>
+            </w:r>
+          </w:p>
+          <w:p>
+            <w:pPr>
+              <w:rPr>
+                <w:rFonts w:asciiTheme="majorHAnsi" w:hAnsiTheme="majorHAnsi" w:cstheme="majorHAnsi"/>
+                <w:bCs/>
+                <w:sz w:val="17"/>
+                <w:szCs w:val="17"/>
+                <w:lang w:val="en-GB"/>
+              </w:rPr>
+            </w:pPr>
+            <w:r>
+              <w:rPr>
+                <w:rFonts w:asciiTheme="majorHAnsi" w:hAnsiTheme="majorHAnsi" w:cstheme="majorHAnsi"/>
+                <w:b/>
+                <w:bCs/>
+                <w:sz w:val="17"/>
+                <w:szCs w:val="17"/>
+                <w:lang w:val="en-GB"/>
+              </w:rPr>
+              <w:t xml:space="preserve">Joachim Denil, </w:t>
             </w:r>
             <w:r>
               <w:rPr>
@@ -1898,139 +1510,23 @@
             <w:pPr>
               <w:rPr>
                 <w:rFonts w:asciiTheme="majorHAnsi" w:hAnsiTheme="majorHAnsi" w:cstheme="majorHAnsi"/>
-                <w:bCs/>
-                <w:sz w:val="17"/>
-                <w:szCs w:val="17"/>
-                <w:lang w:val="en-GB"/>
-              </w:rPr>
-            </w:pPr>
-            <w:r>
-              <w:rPr>
-                <w:rFonts w:asciiTheme="majorHAnsi" w:hAnsiTheme="majorHAnsi" w:cstheme="majorHAnsi"/>
-                <w:b/>
-                <w:bCs/>
-                <w:sz w:val="17"/>
-                <w:szCs w:val="17"/>
-                <w:lang w:val="en-GB"/>
-              </w:rPr>
-              <w:t xml:space="preserve">Ada </w:t>
-            </w:r>
-            <w:proofErr w:type="spellStart"/>
-            <w:r>
-              <w:rPr>
-                <w:rFonts w:asciiTheme="majorHAnsi" w:hAnsiTheme="majorHAnsi" w:cstheme="majorHAnsi"/>
-                <w:b/>
-                <w:bCs/>
-                <w:sz w:val="17"/>
-                <w:szCs w:val="17"/>
-                <w:lang w:val="en-GB"/>
-              </w:rPr>
-              <w:t>Diaconescu</w:t>
-            </w:r>
-            <w:proofErr w:type="spellEnd"/>
-            <w:r>
-              <w:rPr>
-                <w:rFonts w:asciiTheme="majorHAnsi" w:hAnsiTheme="majorHAnsi" w:cstheme="majorHAnsi"/>
-                <w:bCs/>
-                <w:sz w:val="17"/>
-                <w:szCs w:val="17"/>
-                <w:lang w:val="en-GB"/>
-              </w:rPr>
-              <w:t xml:space="preserve">, </w:t>
-            </w:r>
-            <w:proofErr w:type="spellStart"/>
-            <w:r>
-              <w:rPr>
-                <w:rFonts w:asciiTheme="majorHAnsi" w:hAnsiTheme="majorHAnsi" w:cstheme="majorHAnsi"/>
-                <w:bCs/>
-                <w:sz w:val="17"/>
-                <w:szCs w:val="17"/>
-                <w:lang w:val="en-GB"/>
-              </w:rPr>
-              <w:t>Télécom</w:t>
-            </w:r>
-            <w:proofErr w:type="spellEnd"/>
-            <w:r>
-              <w:rPr>
-                <w:rFonts w:asciiTheme="majorHAnsi" w:hAnsiTheme="majorHAnsi" w:cstheme="majorHAnsi"/>
-                <w:bCs/>
-                <w:sz w:val="17"/>
-                <w:szCs w:val="17"/>
-                <w:lang w:val="en-GB"/>
-              </w:rPr>
-              <w:t xml:space="preserve"> </w:t>
-            </w:r>
-            <w:proofErr w:type="spellStart"/>
-            <w:r>
-              <w:rPr>
-                <w:rFonts w:asciiTheme="majorHAnsi" w:hAnsiTheme="majorHAnsi" w:cstheme="majorHAnsi"/>
-                <w:bCs/>
-                <w:sz w:val="17"/>
-                <w:szCs w:val="17"/>
-                <w:lang w:val="en-GB"/>
-              </w:rPr>
-              <w:t>ParisTech</w:t>
-            </w:r>
-            <w:proofErr w:type="spellEnd"/>
-          </w:p>
-          <w:p>
-            <w:pPr>
-              <w:rPr>
-                <w:rFonts w:asciiTheme="majorHAnsi" w:hAnsiTheme="majorHAnsi" w:cstheme="majorHAnsi"/>
-                <w:b/>
-                <w:bCs/>
-                <w:sz w:val="17"/>
-                <w:szCs w:val="17"/>
-                <w:lang w:val="en-GB"/>
-              </w:rPr>
-            </w:pPr>
-            <w:proofErr w:type="spellStart"/>
-            <w:r>
-              <w:rPr>
-                <w:rFonts w:asciiTheme="majorHAnsi" w:hAnsiTheme="majorHAnsi" w:cstheme="majorHAnsi"/>
-                <w:b/>
-                <w:bCs/>
-                <w:sz w:val="17"/>
-                <w:szCs w:val="17"/>
-                <w:lang w:val="en-GB"/>
-              </w:rPr>
-              <w:t>Juergen</w:t>
-            </w:r>
-            <w:proofErr w:type="spellEnd"/>
-            <w:r>
-              <w:rPr>
-                <w:rFonts w:asciiTheme="majorHAnsi" w:hAnsiTheme="majorHAnsi" w:cstheme="majorHAnsi"/>
-                <w:b/>
-                <w:bCs/>
-                <w:sz w:val="17"/>
-                <w:szCs w:val="17"/>
-                <w:lang w:val="en-GB"/>
-              </w:rPr>
-              <w:t xml:space="preserve"> </w:t>
-            </w:r>
-            <w:proofErr w:type="spellStart"/>
-            <w:r>
-              <w:rPr>
-                <w:rFonts w:asciiTheme="majorHAnsi" w:hAnsiTheme="majorHAnsi" w:cstheme="majorHAnsi"/>
-                <w:b/>
-                <w:bCs/>
-                <w:sz w:val="17"/>
-                <w:szCs w:val="17"/>
-                <w:lang w:val="en-GB"/>
-              </w:rPr>
-              <w:t>Dingel</w:t>
-            </w:r>
-            <w:proofErr w:type="spellEnd"/>
-            <w:r>
-              <w:rPr>
-                <w:rFonts w:asciiTheme="majorHAnsi" w:hAnsiTheme="majorHAnsi" w:cstheme="majorHAnsi"/>
-                <w:b/>
-                <w:bCs/>
-                <w:sz w:val="17"/>
-                <w:szCs w:val="17"/>
-                <w:lang w:val="en-GB"/>
-              </w:rPr>
-              <w:t xml:space="preserve">, </w:t>
+                <w:b/>
+                <w:bCs/>
+                <w:sz w:val="17"/>
+                <w:szCs w:val="17"/>
+                <w:lang w:val="en-GB"/>
+              </w:rPr>
+            </w:pPr>
+            <w:r>
+              <w:rPr>
+                <w:rFonts w:asciiTheme="majorHAnsi" w:hAnsiTheme="majorHAnsi" w:cstheme="majorHAnsi"/>
+                <w:b/>
+                <w:bCs/>
+                <w:sz w:val="17"/>
+                <w:szCs w:val="17"/>
+                <w:lang w:val="en-GB"/>
+              </w:rPr>
+              <w:t xml:space="preserve">Juergen Dingel, </w:t>
             </w:r>
             <w:r>
               <w:rPr>
@@ -2053,53 +1549,16 @@
                 <w:lang w:val="en-GB"/>
               </w:rPr>
             </w:pPr>
-            <w:proofErr w:type="spellStart"/>
-            <w:r>
-              <w:rPr>
-                <w:rFonts w:asciiTheme="majorHAnsi" w:hAnsiTheme="majorHAnsi" w:cstheme="majorHAnsi"/>
-                <w:b/>
-                <w:bCs/>
-                <w:sz w:val="17"/>
-                <w:szCs w:val="17"/>
-                <w:lang w:val="en-GB"/>
-              </w:rPr>
-              <w:t>Ferhat</w:t>
-            </w:r>
-            <w:proofErr w:type="spellEnd"/>
-            <w:r>
-              <w:rPr>
-                <w:rFonts w:asciiTheme="majorHAnsi" w:hAnsiTheme="majorHAnsi" w:cstheme="majorHAnsi"/>
-                <w:b/>
-                <w:bCs/>
-                <w:sz w:val="17"/>
-                <w:szCs w:val="17"/>
-                <w:lang w:val="en-GB"/>
-              </w:rPr>
-              <w:t xml:space="preserve"> </w:t>
-            </w:r>
-            <w:proofErr w:type="spellStart"/>
-            <w:r>
-              <w:rPr>
-                <w:rFonts w:asciiTheme="majorHAnsi" w:hAnsiTheme="majorHAnsi" w:cstheme="majorHAnsi"/>
-                <w:b/>
-                <w:bCs/>
-                <w:sz w:val="17"/>
-                <w:szCs w:val="17"/>
-                <w:lang w:val="en-GB"/>
-              </w:rPr>
-              <w:t>Erata</w:t>
-            </w:r>
-            <w:proofErr w:type="spellEnd"/>
-            <w:r>
-              <w:rPr>
-                <w:rFonts w:asciiTheme="majorHAnsi" w:hAnsiTheme="majorHAnsi" w:cstheme="majorHAnsi"/>
-                <w:b/>
-                <w:bCs/>
-                <w:sz w:val="17"/>
-                <w:szCs w:val="17"/>
-                <w:lang w:val="en-GB"/>
-              </w:rPr>
-              <w:t xml:space="preserve">, </w:t>
+            <w:r>
+              <w:rPr>
+                <w:rFonts w:asciiTheme="majorHAnsi" w:hAnsiTheme="majorHAnsi" w:cstheme="majorHAnsi"/>
+                <w:b/>
+                <w:bCs/>
+                <w:sz w:val="17"/>
+                <w:szCs w:val="17"/>
+                <w:lang w:val="en-GB"/>
+              </w:rPr>
+              <w:t xml:space="preserve">Ferhat Erata, </w:t>
             </w:r>
             <w:r>
               <w:rPr>
@@ -2142,53 +1601,16 @@
                 <w:lang w:val="en-GB"/>
               </w:rPr>
             </w:pPr>
-            <w:proofErr w:type="spellStart"/>
-            <w:r>
-              <w:rPr>
-                <w:rFonts w:asciiTheme="majorHAnsi" w:hAnsiTheme="majorHAnsi" w:cstheme="majorHAnsi"/>
-                <w:b/>
-                <w:bCs/>
-                <w:sz w:val="17"/>
-                <w:szCs w:val="17"/>
-                <w:lang w:val="en-GB"/>
-              </w:rPr>
-              <w:t>Rahele</w:t>
-            </w:r>
-            <w:proofErr w:type="spellEnd"/>
-            <w:r>
-              <w:rPr>
-                <w:rFonts w:asciiTheme="majorHAnsi" w:hAnsiTheme="majorHAnsi" w:cstheme="majorHAnsi"/>
-                <w:b/>
-                <w:bCs/>
-                <w:sz w:val="17"/>
-                <w:szCs w:val="17"/>
-                <w:lang w:val="en-GB"/>
-              </w:rPr>
-              <w:t xml:space="preserve"> </w:t>
-            </w:r>
-            <w:proofErr w:type="spellStart"/>
-            <w:r>
-              <w:rPr>
-                <w:rFonts w:asciiTheme="majorHAnsi" w:hAnsiTheme="majorHAnsi" w:cstheme="majorHAnsi"/>
-                <w:b/>
-                <w:bCs/>
-                <w:sz w:val="17"/>
-                <w:szCs w:val="17"/>
-                <w:lang w:val="en-GB"/>
-              </w:rPr>
-              <w:t>Eslampanah</w:t>
-            </w:r>
-            <w:proofErr w:type="spellEnd"/>
-            <w:r>
-              <w:rPr>
-                <w:rFonts w:asciiTheme="majorHAnsi" w:hAnsiTheme="majorHAnsi" w:cstheme="majorHAnsi"/>
-                <w:b/>
-                <w:bCs/>
-                <w:sz w:val="17"/>
-                <w:szCs w:val="17"/>
-                <w:lang w:val="en-GB"/>
-              </w:rPr>
-              <w:t xml:space="preserve">, </w:t>
+            <w:r>
+              <w:rPr>
+                <w:rFonts w:asciiTheme="majorHAnsi" w:hAnsiTheme="majorHAnsi" w:cstheme="majorHAnsi"/>
+                <w:b/>
+                <w:bCs/>
+                <w:sz w:val="17"/>
+                <w:szCs w:val="17"/>
+                <w:lang w:val="en-GB"/>
+              </w:rPr>
+              <w:t xml:space="preserve">Rahele Eslampanah, </w:t>
             </w:r>
             <w:r>
               <w:rPr>
@@ -2222,96 +1644,38 @@
               </w:rPr>
               <w:t xml:space="preserve">Holger Giese, </w:t>
             </w:r>
-            <w:proofErr w:type="spellStart"/>
-            <w:r>
-              <w:rPr>
-                <w:rFonts w:asciiTheme="majorHAnsi" w:hAnsiTheme="majorHAnsi" w:cstheme="majorHAnsi"/>
-                <w:bCs/>
-                <w:sz w:val="17"/>
-                <w:szCs w:val="17"/>
-                <w:lang w:val="en-GB"/>
-              </w:rPr>
-              <w:t>Hasso</w:t>
-            </w:r>
-            <w:proofErr w:type="spellEnd"/>
-            <w:r>
-              <w:rPr>
-                <w:rFonts w:asciiTheme="majorHAnsi" w:hAnsiTheme="majorHAnsi" w:cstheme="majorHAnsi"/>
-                <w:bCs/>
-                <w:sz w:val="17"/>
-                <w:szCs w:val="17"/>
-                <w:lang w:val="en-GB"/>
-              </w:rPr>
-              <w:t xml:space="preserve"> </w:t>
-            </w:r>
-            <w:proofErr w:type="spellStart"/>
-            <w:r>
-              <w:rPr>
-                <w:rFonts w:asciiTheme="majorHAnsi" w:hAnsiTheme="majorHAnsi" w:cstheme="majorHAnsi"/>
-                <w:bCs/>
-                <w:sz w:val="17"/>
-                <w:szCs w:val="17"/>
-                <w:lang w:val="en-GB"/>
-              </w:rPr>
-              <w:t>Plattner</w:t>
-            </w:r>
-            <w:proofErr w:type="spellEnd"/>
-            <w:r>
-              <w:rPr>
-                <w:rFonts w:asciiTheme="majorHAnsi" w:hAnsiTheme="majorHAnsi" w:cstheme="majorHAnsi"/>
-                <w:bCs/>
-                <w:sz w:val="17"/>
-                <w:szCs w:val="17"/>
-                <w:lang w:val="en-GB"/>
-              </w:rPr>
-              <w:t xml:space="preserve"> Institute for Digital Engineering </w:t>
-            </w:r>
-          </w:p>
-          <w:p>
-            <w:pPr>
-              <w:rPr>
-                <w:rFonts w:asciiTheme="majorHAnsi" w:hAnsiTheme="majorHAnsi" w:cstheme="majorHAnsi"/>
-                <w:b/>
-                <w:bCs/>
-                <w:sz w:val="17"/>
-                <w:szCs w:val="17"/>
-                <w:lang w:val="en-GB"/>
-              </w:rPr>
-            </w:pPr>
-            <w:r>
-              <w:rPr>
-                <w:rFonts w:asciiTheme="majorHAnsi" w:hAnsiTheme="majorHAnsi" w:cstheme="majorHAnsi"/>
-                <w:b/>
-                <w:bCs/>
-                <w:sz w:val="17"/>
-                <w:szCs w:val="17"/>
-                <w:lang w:val="en-GB"/>
-              </w:rPr>
-              <w:t xml:space="preserve">Martin </w:t>
-            </w:r>
-            <w:proofErr w:type="spellStart"/>
-            <w:r>
-              <w:rPr>
-                <w:rFonts w:asciiTheme="majorHAnsi" w:hAnsiTheme="majorHAnsi" w:cstheme="majorHAnsi"/>
-                <w:b/>
-                <w:bCs/>
-                <w:sz w:val="17"/>
-                <w:szCs w:val="17"/>
-                <w:lang w:val="en-GB"/>
-              </w:rPr>
-              <w:t>Gogolla</w:t>
-            </w:r>
-            <w:proofErr w:type="spellEnd"/>
-            <w:r>
-              <w:rPr>
-                <w:rFonts w:asciiTheme="majorHAnsi" w:hAnsiTheme="majorHAnsi" w:cstheme="majorHAnsi"/>
-                <w:b/>
-                <w:bCs/>
-                <w:sz w:val="17"/>
-                <w:szCs w:val="17"/>
-                <w:lang w:val="en-GB"/>
-              </w:rPr>
-              <w:t xml:space="preserve">, </w:t>
+            <w:r>
+              <w:rPr>
+                <w:rFonts w:asciiTheme="majorHAnsi" w:hAnsiTheme="majorHAnsi" w:cstheme="majorHAnsi"/>
+                <w:bCs/>
+                <w:sz w:val="17"/>
+                <w:szCs w:val="17"/>
+                <w:lang w:val="en-GB"/>
+              </w:rPr>
+              <w:t>Hasso Plattner Institute for Digital Engineering </w:t>
+            </w:r>
+          </w:p>
+          <w:p>
+            <w:pPr>
+              <w:rPr>
+                <w:rFonts w:asciiTheme="majorHAnsi" w:hAnsiTheme="majorHAnsi" w:cstheme="majorHAnsi"/>
+                <w:b/>
+                <w:bCs/>
+                <w:sz w:val="17"/>
+                <w:szCs w:val="17"/>
+                <w:lang w:val="en-GB"/>
+              </w:rPr>
+            </w:pPr>
+            <w:r>
+              <w:rPr>
+                <w:rFonts w:asciiTheme="majorHAnsi" w:hAnsiTheme="majorHAnsi" w:cstheme="majorHAnsi"/>
+                <w:b/>
+                <w:bCs/>
+                <w:sz w:val="17"/>
+                <w:szCs w:val="17"/>
+                <w:lang w:val="en-GB"/>
+              </w:rPr>
+              <w:t xml:space="preserve">Martin Gogolla, </w:t>
             </w:r>
             <w:r>
               <w:rPr>
@@ -2354,76 +1718,30 @@
                 <w:szCs w:val="17"/>
                 <w:lang w:val="en-GB"/>
               </w:rPr>
-              <w:t xml:space="preserve">Universidad </w:t>
-            </w:r>
-            <w:proofErr w:type="spellStart"/>
-            <w:r>
-              <w:rPr>
-                <w:rFonts w:asciiTheme="majorHAnsi" w:hAnsiTheme="majorHAnsi" w:cstheme="majorHAnsi"/>
-                <w:bCs/>
-                <w:sz w:val="17"/>
-                <w:szCs w:val="17"/>
-                <w:lang w:val="en-GB"/>
-              </w:rPr>
-              <w:t>Autónoma</w:t>
-            </w:r>
-            <w:proofErr w:type="spellEnd"/>
-            <w:r>
-              <w:rPr>
-                <w:rFonts w:asciiTheme="majorHAnsi" w:hAnsiTheme="majorHAnsi" w:cstheme="majorHAnsi"/>
-                <w:bCs/>
-                <w:sz w:val="17"/>
-                <w:szCs w:val="17"/>
-                <w:lang w:val="en-GB"/>
-              </w:rPr>
-              <w:t xml:space="preserve"> de Madrid</w:t>
-            </w:r>
-          </w:p>
-          <w:p>
-            <w:pPr>
-              <w:rPr>
-                <w:rFonts w:asciiTheme="majorHAnsi" w:hAnsiTheme="majorHAnsi" w:cstheme="majorHAnsi"/>
-                <w:b/>
-                <w:bCs/>
-                <w:sz w:val="17"/>
-                <w:szCs w:val="17"/>
-                <w:lang w:val="en-GB"/>
-              </w:rPr>
-            </w:pPr>
-            <w:r>
-              <w:rPr>
-                <w:rFonts w:asciiTheme="majorHAnsi" w:hAnsiTheme="majorHAnsi" w:cstheme="majorHAnsi"/>
-                <w:b/>
-                <w:bCs/>
-                <w:sz w:val="17"/>
-                <w:szCs w:val="17"/>
-                <w:lang w:val="en-GB"/>
-              </w:rPr>
-              <w:t xml:space="preserve">Sebastian </w:t>
-            </w:r>
-            <w:proofErr w:type="spellStart"/>
-            <w:r>
-              <w:rPr>
-                <w:rFonts w:asciiTheme="majorHAnsi" w:hAnsiTheme="majorHAnsi" w:cstheme="majorHAnsi"/>
-                <w:b/>
-                <w:bCs/>
-                <w:sz w:val="17"/>
-                <w:szCs w:val="17"/>
-                <w:lang w:val="en-GB"/>
-              </w:rPr>
-              <w:t>Herzig</w:t>
-            </w:r>
-            <w:proofErr w:type="spellEnd"/>
-            <w:r>
-              <w:rPr>
-                <w:rFonts w:asciiTheme="majorHAnsi" w:hAnsiTheme="majorHAnsi" w:cstheme="majorHAnsi"/>
-                <w:b/>
-                <w:bCs/>
-                <w:sz w:val="17"/>
-                <w:szCs w:val="17"/>
-                <w:lang w:val="en-GB"/>
-              </w:rPr>
-              <w:t xml:space="preserve">, </w:t>
+              <w:t>Universidad Autónoma de Madrid</w:t>
+            </w:r>
+          </w:p>
+          <w:p>
+            <w:pPr>
+              <w:rPr>
+                <w:rFonts w:asciiTheme="majorHAnsi" w:hAnsiTheme="majorHAnsi" w:cstheme="majorHAnsi"/>
+                <w:b/>
+                <w:bCs/>
+                <w:sz w:val="17"/>
+                <w:szCs w:val="17"/>
+                <w:lang w:val="en-GB"/>
+              </w:rPr>
+            </w:pPr>
+            <w:r>
+              <w:rPr>
+                <w:rFonts w:asciiTheme="majorHAnsi" w:hAnsiTheme="majorHAnsi" w:cstheme="majorHAnsi"/>
+                <w:b/>
+                <w:bCs/>
+                <w:sz w:val="17"/>
+                <w:szCs w:val="17"/>
+                <w:lang w:val="en-GB"/>
+              </w:rPr>
+              <w:t xml:space="preserve">Sebastian Herzig, </w:t>
             </w:r>
             <w:r>
               <w:rPr>
@@ -2456,31 +1774,7 @@
                 <w:szCs w:val="17"/>
                 <w:lang w:val="en-GB"/>
               </w:rPr>
-              <w:t xml:space="preserve">Gabor </w:t>
-            </w:r>
-            <w:proofErr w:type="spellStart"/>
-            <w:r>
-              <w:rPr>
-                <w:rFonts w:asciiTheme="majorHAnsi" w:hAnsiTheme="majorHAnsi" w:cstheme="majorHAnsi"/>
-                <w:b/>
-                <w:bCs/>
-                <w:sz w:val="17"/>
-                <w:szCs w:val="17"/>
-                <w:lang w:val="en-GB"/>
-              </w:rPr>
-              <w:t>Karsai</w:t>
-            </w:r>
-            <w:proofErr w:type="spellEnd"/>
-            <w:r>
-              <w:rPr>
-                <w:rFonts w:asciiTheme="majorHAnsi" w:hAnsiTheme="majorHAnsi" w:cstheme="majorHAnsi"/>
-                <w:b/>
-                <w:bCs/>
-                <w:sz w:val="17"/>
-                <w:szCs w:val="17"/>
-                <w:lang w:val="en-GB"/>
-              </w:rPr>
-              <w:t xml:space="preserve">, </w:t>
+              <w:t xml:space="preserve">Gabor Karsai, </w:t>
             </w:r>
             <w:r>
               <w:rPr>
@@ -2512,31 +1806,7 @@
                 <w:szCs w:val="17"/>
                 <w:lang w:val="en-GB"/>
               </w:rPr>
-              <w:t xml:space="preserve">Thomas </w:t>
-            </w:r>
-            <w:proofErr w:type="spellStart"/>
-            <w:r>
-              <w:rPr>
-                <w:rFonts w:asciiTheme="majorHAnsi" w:hAnsiTheme="majorHAnsi" w:cstheme="majorHAnsi"/>
-                <w:b/>
-                <w:bCs/>
-                <w:sz w:val="17"/>
-                <w:szCs w:val="17"/>
-                <w:lang w:val="en-GB"/>
-              </w:rPr>
-              <w:t>Kühne</w:t>
-            </w:r>
-            <w:proofErr w:type="spellEnd"/>
-            <w:r>
-              <w:rPr>
-                <w:rFonts w:asciiTheme="majorHAnsi" w:hAnsiTheme="majorHAnsi" w:cstheme="majorHAnsi"/>
-                <w:b/>
-                <w:bCs/>
-                <w:sz w:val="17"/>
-                <w:szCs w:val="17"/>
-                <w:lang w:val="en-GB"/>
-              </w:rPr>
-              <w:t xml:space="preserve">, </w:t>
+              <w:t xml:space="preserve">Thomas Kühne, </w:t>
             </w:r>
             <w:r>
               <w:rPr>
@@ -2601,33 +1871,8 @@
                 <w:szCs w:val="17"/>
                 <w:lang w:val="en-GB"/>
               </w:rPr>
-              <w:t xml:space="preserve">Levi </w:t>
-            </w:r>
-            <w:proofErr w:type="spellStart"/>
-            <w:r>
-              <w:rPr>
-                <w:rFonts w:asciiTheme="majorHAnsi" w:hAnsiTheme="majorHAnsi" w:cstheme="majorHAnsi"/>
-                <w:b/>
-                <w:bCs/>
-                <w:sz w:val="17"/>
-                <w:szCs w:val="17"/>
-                <w:lang w:val="en-GB"/>
-              </w:rPr>
-              <w:t>Lúcio</w:t>
-            </w:r>
-            <w:proofErr w:type="spellEnd"/>
-            <w:r>
-              <w:rPr>
-                <w:rFonts w:asciiTheme="majorHAnsi" w:hAnsiTheme="majorHAnsi" w:cstheme="majorHAnsi"/>
-                <w:b/>
-                <w:bCs/>
-                <w:sz w:val="17"/>
-                <w:szCs w:val="17"/>
-                <w:lang w:val="en-GB"/>
-              </w:rPr>
-              <w:t xml:space="preserve">, </w:t>
-            </w:r>
-            <w:proofErr w:type="spellStart"/>
+              <w:t xml:space="preserve">Levi Lúcio, </w:t>
+            </w:r>
             <w:r>
               <w:rPr>
                 <w:rFonts w:asciiTheme="majorHAnsi" w:hAnsiTheme="majorHAnsi" w:cstheme="majorHAnsi"/>
@@ -2638,7 +1883,6 @@
               </w:rPr>
               <w:t>Fortiss</w:t>
             </w:r>
-            <w:proofErr w:type="spellEnd"/>
           </w:p>
           <w:p>
             <w:pPr>
@@ -2692,31 +1936,7 @@
                 <w:szCs w:val="17"/>
                 <w:lang w:val="en-GB"/>
               </w:rPr>
-              <w:t xml:space="preserve">Oksana </w:t>
-            </w:r>
-            <w:proofErr w:type="spellStart"/>
-            <w:r>
-              <w:rPr>
-                <w:rFonts w:asciiTheme="majorHAnsi" w:hAnsiTheme="majorHAnsi" w:cstheme="majorHAnsi"/>
-                <w:b/>
-                <w:bCs/>
-                <w:sz w:val="17"/>
-                <w:szCs w:val="17"/>
-                <w:lang w:val="en-GB"/>
-              </w:rPr>
-              <w:t>Nikiforova</w:t>
-            </w:r>
-            <w:proofErr w:type="spellEnd"/>
-            <w:r>
-              <w:rPr>
-                <w:rFonts w:asciiTheme="majorHAnsi" w:hAnsiTheme="majorHAnsi" w:cstheme="majorHAnsi"/>
-                <w:b/>
-                <w:bCs/>
-                <w:sz w:val="17"/>
-                <w:szCs w:val="17"/>
-                <w:lang w:val="en-GB"/>
-              </w:rPr>
-              <w:t xml:space="preserve">, </w:t>
+              <w:t xml:space="preserve">Oksana Nikiforova, </w:t>
             </w:r>
             <w:r>
               <w:rPr>
@@ -2748,21 +1968,8 @@
                 <w:szCs w:val="17"/>
                 <w:lang w:val="en-GB"/>
               </w:rPr>
-              <w:t xml:space="preserve">Patrizio </w:t>
-            </w:r>
-            <w:proofErr w:type="spellStart"/>
-            <w:r>
-              <w:rPr>
-                <w:rFonts w:asciiTheme="majorHAnsi" w:hAnsiTheme="majorHAnsi" w:cstheme="majorHAnsi"/>
-                <w:b/>
-                <w:bCs/>
-                <w:sz w:val="17"/>
-                <w:szCs w:val="17"/>
-                <w:lang w:val="en-GB"/>
-              </w:rPr>
-              <w:t>Pelliccione</w:t>
-            </w:r>
-            <w:proofErr w:type="spellEnd"/>
+              <w:t>Patrizio Pelliccione</w:t>
+            </w:r>
             <w:r>
               <w:rPr>
                 <w:rFonts w:asciiTheme="majorHAnsi" w:hAnsiTheme="majorHAnsi" w:cstheme="majorHAnsi"/>
@@ -2803,31 +2010,7 @@
                 <w:szCs w:val="17"/>
                 <w:lang w:val="en-GB"/>
               </w:rPr>
-              <w:t xml:space="preserve">Ahsan </w:t>
-            </w:r>
-            <w:proofErr w:type="spellStart"/>
-            <w:r>
-              <w:rPr>
-                <w:rFonts w:asciiTheme="majorHAnsi" w:hAnsiTheme="majorHAnsi" w:cstheme="majorHAnsi"/>
-                <w:b/>
-                <w:bCs/>
-                <w:sz w:val="17"/>
-                <w:szCs w:val="17"/>
-                <w:lang w:val="en-GB"/>
-              </w:rPr>
-              <w:t>Qamar</w:t>
-            </w:r>
-            <w:proofErr w:type="spellEnd"/>
-            <w:r>
-              <w:rPr>
-                <w:rFonts w:asciiTheme="majorHAnsi" w:hAnsiTheme="majorHAnsi" w:cstheme="majorHAnsi"/>
-                <w:b/>
-                <w:bCs/>
-                <w:sz w:val="17"/>
-                <w:szCs w:val="17"/>
-                <w:lang w:val="en-GB"/>
-              </w:rPr>
-              <w:t xml:space="preserve">, </w:t>
+              <w:t xml:space="preserve">Ahsan Qamar, </w:t>
             </w:r>
             <w:r>
               <w:rPr>
@@ -2851,216 +2034,82 @@
                 <w:lang w:val="en-GB"/>
               </w:rPr>
             </w:pPr>
-            <w:proofErr w:type="spellStart"/>
-            <w:r>
-              <w:rPr>
-                <w:rFonts w:asciiTheme="majorHAnsi" w:hAnsiTheme="majorHAnsi" w:cstheme="majorHAnsi"/>
-                <w:b/>
-                <w:bCs/>
-                <w:sz w:val="17"/>
-                <w:szCs w:val="17"/>
-                <w:lang w:val="en-GB"/>
-              </w:rPr>
-              <w:t>Akshay</w:t>
-            </w:r>
-            <w:proofErr w:type="spellEnd"/>
-            <w:r>
-              <w:rPr>
-                <w:rFonts w:asciiTheme="majorHAnsi" w:hAnsiTheme="majorHAnsi" w:cstheme="majorHAnsi"/>
-                <w:b/>
-                <w:bCs/>
-                <w:sz w:val="17"/>
-                <w:szCs w:val="17"/>
-                <w:lang w:val="en-GB"/>
-              </w:rPr>
-              <w:t xml:space="preserve"> </w:t>
-            </w:r>
-            <w:proofErr w:type="spellStart"/>
-            <w:r>
-              <w:rPr>
-                <w:rFonts w:asciiTheme="majorHAnsi" w:hAnsiTheme="majorHAnsi" w:cstheme="majorHAnsi"/>
-                <w:b/>
-                <w:bCs/>
-                <w:sz w:val="17"/>
-                <w:szCs w:val="17"/>
-                <w:lang w:val="en-GB"/>
-              </w:rPr>
-              <w:t>Rajhans</w:t>
-            </w:r>
-            <w:proofErr w:type="spellEnd"/>
-            <w:r>
-              <w:rPr>
-                <w:rFonts w:asciiTheme="majorHAnsi" w:hAnsiTheme="majorHAnsi" w:cstheme="majorHAnsi"/>
-                <w:b/>
-                <w:bCs/>
-                <w:sz w:val="17"/>
-                <w:szCs w:val="17"/>
-                <w:lang w:val="en-GB"/>
-              </w:rPr>
-              <w:t xml:space="preserve">, </w:t>
-            </w:r>
-            <w:r>
-              <w:rPr>
-                <w:rFonts w:asciiTheme="majorHAnsi" w:hAnsiTheme="majorHAnsi" w:cstheme="majorHAnsi"/>
-                <w:bCs/>
-                <w:sz w:val="17"/>
-                <w:szCs w:val="17"/>
-                <w:lang w:val="en-GB"/>
-              </w:rPr>
-              <w:t xml:space="preserve">The </w:t>
-            </w:r>
-            <w:proofErr w:type="spellStart"/>
-            <w:r>
-              <w:rPr>
-                <w:rFonts w:asciiTheme="majorHAnsi" w:hAnsiTheme="majorHAnsi" w:cstheme="majorHAnsi"/>
-                <w:bCs/>
-                <w:sz w:val="17"/>
-                <w:szCs w:val="17"/>
-                <w:lang w:val="en-GB"/>
-              </w:rPr>
-              <w:t>Mathworks</w:t>
-            </w:r>
-            <w:proofErr w:type="spellEnd"/>
-          </w:p>
-          <w:p>
-            <w:pPr>
-              <w:rPr>
-                <w:rFonts w:asciiTheme="majorHAnsi" w:hAnsiTheme="majorHAnsi" w:cstheme="majorHAnsi"/>
-                <w:b/>
-                <w:bCs/>
-                <w:sz w:val="17"/>
-                <w:szCs w:val="17"/>
-                <w:lang w:val="en-GB"/>
-              </w:rPr>
-            </w:pPr>
-            <w:proofErr w:type="spellStart"/>
-            <w:r>
-              <w:rPr>
-                <w:rFonts w:asciiTheme="majorHAnsi" w:hAnsiTheme="majorHAnsi" w:cstheme="majorHAnsi"/>
-                <w:b/>
-                <w:bCs/>
-                <w:sz w:val="17"/>
-                <w:szCs w:val="17"/>
-                <w:lang w:val="en-GB"/>
-              </w:rPr>
-              <w:t>Arend</w:t>
-            </w:r>
-            <w:proofErr w:type="spellEnd"/>
-            <w:r>
-              <w:rPr>
-                <w:rFonts w:asciiTheme="majorHAnsi" w:hAnsiTheme="majorHAnsi" w:cstheme="majorHAnsi"/>
-                <w:b/>
-                <w:bCs/>
-                <w:sz w:val="17"/>
-                <w:szCs w:val="17"/>
-                <w:lang w:val="en-GB"/>
-              </w:rPr>
-              <w:t xml:space="preserve"> </w:t>
-            </w:r>
-            <w:proofErr w:type="spellStart"/>
-            <w:r>
-              <w:rPr>
-                <w:rFonts w:asciiTheme="majorHAnsi" w:hAnsiTheme="majorHAnsi" w:cstheme="majorHAnsi"/>
-                <w:b/>
-                <w:bCs/>
-                <w:sz w:val="17"/>
-                <w:szCs w:val="17"/>
-                <w:lang w:val="en-GB"/>
-              </w:rPr>
-              <w:t>Rensink</w:t>
-            </w:r>
-            <w:proofErr w:type="spellEnd"/>
-            <w:r>
-              <w:rPr>
-                <w:rFonts w:asciiTheme="majorHAnsi" w:hAnsiTheme="majorHAnsi" w:cstheme="majorHAnsi"/>
-                <w:b/>
-                <w:bCs/>
-                <w:sz w:val="17"/>
-                <w:szCs w:val="17"/>
-                <w:lang w:val="en-GB"/>
-              </w:rPr>
-              <w:t xml:space="preserve">, </w:t>
-            </w:r>
-            <w:proofErr w:type="spellStart"/>
-            <w:r>
-              <w:rPr>
-                <w:rFonts w:asciiTheme="majorHAnsi" w:hAnsiTheme="majorHAnsi" w:cstheme="majorHAnsi"/>
-                <w:bCs/>
-                <w:sz w:val="17"/>
-                <w:szCs w:val="17"/>
-                <w:lang w:val="en-GB"/>
-              </w:rPr>
-              <w:t>Universiteit</w:t>
-            </w:r>
-            <w:proofErr w:type="spellEnd"/>
-            <w:r>
-              <w:rPr>
-                <w:rFonts w:asciiTheme="majorHAnsi" w:hAnsiTheme="majorHAnsi" w:cstheme="majorHAnsi"/>
-                <w:bCs/>
-                <w:sz w:val="17"/>
-                <w:szCs w:val="17"/>
-                <w:lang w:val="en-GB"/>
-              </w:rPr>
-              <w:t xml:space="preserve"> </w:t>
-            </w:r>
-            <w:proofErr w:type="spellStart"/>
-            <w:r>
-              <w:rPr>
-                <w:rFonts w:asciiTheme="majorHAnsi" w:hAnsiTheme="majorHAnsi" w:cstheme="majorHAnsi"/>
-                <w:bCs/>
-                <w:sz w:val="17"/>
-                <w:szCs w:val="17"/>
-                <w:lang w:val="en-GB"/>
-              </w:rPr>
-              <w:t>Twente</w:t>
-            </w:r>
-            <w:proofErr w:type="spellEnd"/>
-          </w:p>
-          <w:p>
-            <w:pPr>
-              <w:rPr>
-                <w:rFonts w:asciiTheme="majorHAnsi" w:hAnsiTheme="majorHAnsi" w:cstheme="majorHAnsi"/>
-                <w:b/>
-                <w:bCs/>
-                <w:sz w:val="17"/>
-                <w:szCs w:val="17"/>
-                <w:lang w:val="en-GB"/>
-              </w:rPr>
-            </w:pPr>
-            <w:r>
-              <w:rPr>
-                <w:rFonts w:asciiTheme="majorHAnsi" w:hAnsiTheme="majorHAnsi" w:cstheme="majorHAnsi"/>
-                <w:b/>
-                <w:bCs/>
-                <w:sz w:val="17"/>
-                <w:szCs w:val="17"/>
-                <w:lang w:val="en-GB"/>
-              </w:rPr>
-              <w:t xml:space="preserve">Rick </w:t>
-            </w:r>
-            <w:proofErr w:type="spellStart"/>
-            <w:r>
-              <w:rPr>
-                <w:rFonts w:asciiTheme="majorHAnsi" w:hAnsiTheme="majorHAnsi" w:cstheme="majorHAnsi"/>
-                <w:b/>
-                <w:bCs/>
-                <w:sz w:val="17"/>
-                <w:szCs w:val="17"/>
-                <w:lang w:val="en-GB"/>
-              </w:rPr>
-              <w:t>Salay</w:t>
-            </w:r>
-            <w:proofErr w:type="spellEnd"/>
-            <w:r>
-              <w:rPr>
-                <w:rFonts w:asciiTheme="majorHAnsi" w:hAnsiTheme="majorHAnsi" w:cstheme="majorHAnsi"/>
-                <w:b/>
-                <w:bCs/>
-                <w:sz w:val="17"/>
-                <w:szCs w:val="17"/>
-                <w:lang w:val="en-GB"/>
-              </w:rPr>
-              <w:t xml:space="preserve">, </w:t>
+            <w:r>
+              <w:rPr>
+                <w:rFonts w:asciiTheme="majorHAnsi" w:hAnsiTheme="majorHAnsi" w:cstheme="majorHAnsi"/>
+                <w:b/>
+                <w:bCs/>
+                <w:sz w:val="17"/>
+                <w:szCs w:val="17"/>
+                <w:lang w:val="en-GB"/>
+              </w:rPr>
+              <w:t xml:space="preserve">Akshay Rajhans, </w:t>
+            </w:r>
+            <w:r>
+              <w:rPr>
+                <w:rFonts w:asciiTheme="majorHAnsi" w:hAnsiTheme="majorHAnsi" w:cstheme="majorHAnsi"/>
+                <w:bCs/>
+                <w:sz w:val="17"/>
+                <w:szCs w:val="17"/>
+                <w:lang w:val="en-GB"/>
+              </w:rPr>
+              <w:t>The Mathworks</w:t>
+            </w:r>
+          </w:p>
+          <w:p>
+            <w:pPr>
+              <w:rPr>
+                <w:rFonts w:asciiTheme="majorHAnsi" w:hAnsiTheme="majorHAnsi" w:cstheme="majorHAnsi"/>
+                <w:b/>
+                <w:bCs/>
+                <w:sz w:val="17"/>
+                <w:szCs w:val="17"/>
+                <w:lang w:val="en-GB"/>
+              </w:rPr>
+            </w:pPr>
+            <w:r>
+              <w:rPr>
+                <w:rFonts w:asciiTheme="majorHAnsi" w:hAnsiTheme="majorHAnsi" w:cstheme="majorHAnsi"/>
+                <w:b/>
+                <w:bCs/>
+                <w:sz w:val="17"/>
+                <w:szCs w:val="17"/>
+                <w:lang w:val="en-GB"/>
+              </w:rPr>
+              <w:t xml:space="preserve">Arend Rensink, </w:t>
+            </w:r>
+            <w:r>
+              <w:rPr>
+                <w:rFonts w:asciiTheme="majorHAnsi" w:hAnsiTheme="majorHAnsi" w:cstheme="majorHAnsi"/>
+                <w:bCs/>
+                <w:sz w:val="17"/>
+                <w:szCs w:val="17"/>
+                <w:lang w:val="en-GB"/>
+              </w:rPr>
+              <w:t>Universiteit Twente</w:t>
+            </w:r>
+          </w:p>
+          <w:p>
+            <w:pPr>
+              <w:rPr>
+                <w:rFonts w:asciiTheme="majorHAnsi" w:hAnsiTheme="majorHAnsi" w:cstheme="majorHAnsi"/>
+                <w:b/>
+                <w:bCs/>
+                <w:sz w:val="17"/>
+                <w:szCs w:val="17"/>
+                <w:lang w:val="en-GB"/>
+              </w:rPr>
+            </w:pPr>
+            <w:r>
+              <w:rPr>
+                <w:rFonts w:asciiTheme="majorHAnsi" w:hAnsiTheme="majorHAnsi" w:cstheme="majorHAnsi"/>
+                <w:b/>
+                <w:bCs/>
+                <w:sz w:val="17"/>
+                <w:szCs w:val="17"/>
+                <w:lang w:val="en-GB"/>
+              </w:rPr>
+              <w:t xml:space="preserve">Rick Salay, </w:t>
             </w:r>
             <w:r>
               <w:rPr>
@@ -3092,99 +2141,39 @@
                 <w:szCs w:val="17"/>
                 <w:lang w:val="en-GB"/>
               </w:rPr>
-              <w:t xml:space="preserve">Bran </w:t>
-            </w:r>
-            <w:proofErr w:type="spellStart"/>
-            <w:r>
-              <w:rPr>
-                <w:rFonts w:asciiTheme="majorHAnsi" w:hAnsiTheme="majorHAnsi" w:cstheme="majorHAnsi"/>
-                <w:b/>
-                <w:bCs/>
-                <w:sz w:val="17"/>
-                <w:szCs w:val="17"/>
-                <w:lang w:val="en-GB"/>
-              </w:rPr>
-              <w:t>Selic</w:t>
-            </w:r>
-            <w:proofErr w:type="spellEnd"/>
-            <w:r>
-              <w:rPr>
-                <w:rFonts w:asciiTheme="majorHAnsi" w:hAnsiTheme="majorHAnsi" w:cstheme="majorHAnsi"/>
-                <w:b/>
-                <w:bCs/>
-                <w:sz w:val="17"/>
-                <w:szCs w:val="17"/>
-                <w:lang w:val="en-GB"/>
-              </w:rPr>
-              <w:t xml:space="preserve">, </w:t>
-            </w:r>
-            <w:proofErr w:type="spellStart"/>
-            <w:r>
-              <w:rPr>
-                <w:rFonts w:asciiTheme="majorHAnsi" w:hAnsiTheme="majorHAnsi" w:cstheme="majorHAnsi"/>
-                <w:bCs/>
-                <w:sz w:val="17"/>
-                <w:szCs w:val="17"/>
-                <w:lang w:val="en-GB"/>
-              </w:rPr>
-              <w:t>Malina</w:t>
-            </w:r>
-            <w:proofErr w:type="spellEnd"/>
-            <w:r>
-              <w:rPr>
-                <w:rFonts w:asciiTheme="majorHAnsi" w:hAnsiTheme="majorHAnsi" w:cstheme="majorHAnsi"/>
-                <w:bCs/>
-                <w:sz w:val="17"/>
-                <w:szCs w:val="17"/>
-                <w:lang w:val="en-GB"/>
-              </w:rPr>
-              <w:t xml:space="preserve"> Software Corporation</w:t>
-            </w:r>
-          </w:p>
-          <w:p>
-            <w:pPr>
-              <w:rPr>
-                <w:rFonts w:asciiTheme="majorHAnsi" w:hAnsiTheme="majorHAnsi" w:cstheme="majorHAnsi"/>
-                <w:bCs/>
-                <w:sz w:val="17"/>
-                <w:szCs w:val="17"/>
-                <w:lang w:val="en-GB"/>
-              </w:rPr>
-            </w:pPr>
-            <w:r>
-              <w:rPr>
-                <w:rFonts w:asciiTheme="majorHAnsi" w:hAnsiTheme="majorHAnsi" w:cstheme="majorHAnsi"/>
-                <w:b/>
-                <w:bCs/>
-                <w:sz w:val="17"/>
-                <w:szCs w:val="17"/>
-                <w:lang w:val="en-GB"/>
-              </w:rPr>
-              <w:t xml:space="preserve">Martin </w:t>
-            </w:r>
-            <w:proofErr w:type="spellStart"/>
-            <w:r>
-              <w:rPr>
-                <w:rFonts w:asciiTheme="majorHAnsi" w:hAnsiTheme="majorHAnsi" w:cstheme="majorHAnsi"/>
-                <w:b/>
-                <w:bCs/>
-                <w:sz w:val="17"/>
-                <w:szCs w:val="17"/>
-                <w:lang w:val="en-GB"/>
-              </w:rPr>
-              <w:t>Törngren</w:t>
-            </w:r>
-            <w:proofErr w:type="spellEnd"/>
-            <w:r>
-              <w:rPr>
-                <w:rFonts w:asciiTheme="majorHAnsi" w:hAnsiTheme="majorHAnsi" w:cstheme="majorHAnsi"/>
-                <w:b/>
-                <w:bCs/>
-                <w:sz w:val="17"/>
-                <w:szCs w:val="17"/>
-                <w:lang w:val="en-GB"/>
-              </w:rPr>
-              <w:t xml:space="preserve">, </w:t>
+              <w:t xml:space="preserve">Bran Selic, </w:t>
+            </w:r>
+            <w:r>
+              <w:rPr>
+                <w:rFonts w:asciiTheme="majorHAnsi" w:hAnsiTheme="majorHAnsi" w:cstheme="majorHAnsi"/>
+                <w:bCs/>
+                <w:sz w:val="17"/>
+                <w:szCs w:val="17"/>
+                <w:lang w:val="en-GB"/>
+              </w:rPr>
+              <w:t>Malina Software Corporation</w:t>
+            </w:r>
+          </w:p>
+          <w:p>
+            <w:pPr>
+              <w:rPr>
+                <w:rFonts w:asciiTheme="majorHAnsi" w:hAnsiTheme="majorHAnsi" w:cstheme="majorHAnsi"/>
+                <w:bCs/>
+                <w:sz w:val="17"/>
+                <w:szCs w:val="17"/>
+                <w:lang w:val="en-GB"/>
+              </w:rPr>
+            </w:pPr>
+            <w:r>
+              <w:rPr>
+                <w:rFonts w:asciiTheme="majorHAnsi" w:hAnsiTheme="majorHAnsi" w:cstheme="majorHAnsi"/>
+                <w:b/>
+                <w:bCs/>
+                <w:sz w:val="17"/>
+                <w:szCs w:val="17"/>
+                <w:lang w:val="en-GB"/>
+              </w:rPr>
+              <w:t xml:space="preserve">Martin Törngren, </w:t>
             </w:r>
             <w:r>
               <w:rPr>
@@ -3217,88 +2206,39 @@
                 <w:szCs w:val="17"/>
                 <w:lang w:val="en-GB"/>
               </w:rPr>
-              <w:t xml:space="preserve">Antonio </w:t>
-            </w:r>
-            <w:proofErr w:type="spellStart"/>
-            <w:r>
-              <w:rPr>
-                <w:rFonts w:asciiTheme="majorHAnsi" w:hAnsiTheme="majorHAnsi" w:cstheme="majorHAnsi"/>
-                <w:b/>
-                <w:bCs/>
-                <w:sz w:val="17"/>
-                <w:szCs w:val="17"/>
-                <w:lang w:val="en-GB"/>
-              </w:rPr>
-              <w:t>Vallecillo</w:t>
-            </w:r>
-            <w:proofErr w:type="spellEnd"/>
-            <w:r>
-              <w:rPr>
-                <w:rFonts w:asciiTheme="majorHAnsi" w:hAnsiTheme="majorHAnsi" w:cstheme="majorHAnsi"/>
-                <w:b/>
-                <w:bCs/>
-                <w:sz w:val="17"/>
-                <w:szCs w:val="17"/>
-                <w:lang w:val="en-GB"/>
-              </w:rPr>
-              <w:t xml:space="preserve">, </w:t>
-            </w:r>
-            <w:r>
-              <w:rPr>
-                <w:rFonts w:asciiTheme="majorHAnsi" w:hAnsiTheme="majorHAnsi" w:cstheme="majorHAnsi"/>
-                <w:bCs/>
-                <w:sz w:val="17"/>
-                <w:szCs w:val="17"/>
-                <w:lang w:val="en-GB"/>
-              </w:rPr>
-              <w:t xml:space="preserve">Universidad de </w:t>
-            </w:r>
-            <w:proofErr w:type="spellStart"/>
-            <w:r>
-              <w:rPr>
-                <w:rFonts w:asciiTheme="majorHAnsi" w:hAnsiTheme="majorHAnsi" w:cstheme="majorHAnsi"/>
-                <w:bCs/>
-                <w:sz w:val="17"/>
-                <w:szCs w:val="17"/>
-                <w:lang w:val="en-GB"/>
-              </w:rPr>
-              <w:t>Málaga</w:t>
-            </w:r>
-            <w:proofErr w:type="spellEnd"/>
-          </w:p>
-          <w:p>
-            <w:pPr>
-              <w:rPr>
-                <w:rFonts w:asciiTheme="majorHAnsi" w:hAnsiTheme="majorHAnsi" w:cstheme="majorHAnsi"/>
-                <w:bCs/>
-                <w:sz w:val="17"/>
-                <w:szCs w:val="17"/>
-                <w:lang w:val="en-GB"/>
-              </w:rPr>
-            </w:pPr>
-            <w:proofErr w:type="spellStart"/>
-            <w:r>
-              <w:rPr>
-                <w:rFonts w:asciiTheme="majorHAnsi" w:hAnsiTheme="majorHAnsi" w:cstheme="majorHAnsi"/>
-                <w:b/>
-                <w:bCs/>
-                <w:sz w:val="17"/>
-                <w:szCs w:val="17"/>
-                <w:lang w:val="en-GB"/>
-              </w:rPr>
-              <w:t>Tijs</w:t>
-            </w:r>
-            <w:proofErr w:type="spellEnd"/>
-            <w:r>
-              <w:rPr>
-                <w:rFonts w:asciiTheme="majorHAnsi" w:hAnsiTheme="majorHAnsi" w:cstheme="majorHAnsi"/>
-                <w:b/>
-                <w:bCs/>
-                <w:sz w:val="17"/>
-                <w:szCs w:val="17"/>
-                <w:lang w:val="en-GB"/>
-              </w:rPr>
-              <w:t xml:space="preserve"> van der Storm, </w:t>
+              <w:t xml:space="preserve">Antonio Vallecillo, </w:t>
+            </w:r>
+            <w:r>
+              <w:rPr>
+                <w:rFonts w:asciiTheme="majorHAnsi" w:hAnsiTheme="majorHAnsi" w:cstheme="majorHAnsi"/>
+                <w:bCs/>
+                <w:sz w:val="17"/>
+                <w:szCs w:val="17"/>
+                <w:lang w:val="en-GB"/>
+              </w:rPr>
+              <w:t>Universidad de Málaga</w:t>
+            </w:r>
+          </w:p>
+          <w:p>
+            <w:pPr>
+              <w:rPr>
+                <w:rFonts w:asciiTheme="majorHAnsi" w:hAnsiTheme="majorHAnsi" w:cstheme="majorHAnsi"/>
+                <w:bCs/>
+                <w:sz w:val="17"/>
+                <w:szCs w:val="17"/>
+                <w:lang w:val="en-GB"/>
+              </w:rPr>
+            </w:pPr>
+            <w:r>
+              <w:rPr>
+                <w:rFonts w:asciiTheme="majorHAnsi" w:hAnsiTheme="majorHAnsi" w:cstheme="majorHAnsi"/>
+                <w:b/>
+                <w:bCs/>
+                <w:sz w:val="17"/>
+                <w:szCs w:val="17"/>
+                <w:lang w:val="en-GB"/>
+              </w:rPr>
+              <w:t xml:space="preserve">Tijs van der Storm, </w:t>
             </w:r>
             <w:r>
               <w:rPr>
@@ -3331,31 +2271,7 @@
                 <w:szCs w:val="17"/>
                 <w:lang w:val="en-GB"/>
               </w:rPr>
-              <w:t xml:space="preserve">Daniel </w:t>
-            </w:r>
-            <w:proofErr w:type="spellStart"/>
-            <w:r>
-              <w:rPr>
-                <w:rFonts w:asciiTheme="majorHAnsi" w:hAnsiTheme="majorHAnsi" w:cstheme="majorHAnsi"/>
-                <w:b/>
-                <w:bCs/>
-                <w:sz w:val="17"/>
-                <w:szCs w:val="17"/>
-                <w:lang w:val="en-GB"/>
-              </w:rPr>
-              <w:t>Varró</w:t>
-            </w:r>
-            <w:proofErr w:type="spellEnd"/>
-            <w:r>
-              <w:rPr>
-                <w:rFonts w:asciiTheme="majorHAnsi" w:hAnsiTheme="majorHAnsi" w:cstheme="majorHAnsi"/>
-                <w:b/>
-                <w:bCs/>
-                <w:sz w:val="17"/>
-                <w:szCs w:val="17"/>
-                <w:lang w:val="en-GB"/>
-              </w:rPr>
-              <w:t xml:space="preserve">, </w:t>
+              <w:t xml:space="preserve">Daniel Varró, </w:t>
             </w:r>
             <w:r>
               <w:rPr>
@@ -3387,31 +2303,7 @@
                 <w:szCs w:val="17"/>
                 <w:lang w:val="en-GB"/>
               </w:rPr>
-              <w:t xml:space="preserve">Clark </w:t>
-            </w:r>
-            <w:proofErr w:type="spellStart"/>
-            <w:r>
-              <w:rPr>
-                <w:rFonts w:asciiTheme="majorHAnsi" w:hAnsiTheme="majorHAnsi" w:cstheme="majorHAnsi"/>
-                <w:b/>
-                <w:bCs/>
-                <w:sz w:val="17"/>
-                <w:szCs w:val="17"/>
-                <w:lang w:val="en-GB"/>
-              </w:rPr>
-              <w:t>Verbrugge</w:t>
-            </w:r>
-            <w:proofErr w:type="spellEnd"/>
-            <w:r>
-              <w:rPr>
-                <w:rFonts w:asciiTheme="majorHAnsi" w:hAnsiTheme="majorHAnsi" w:cstheme="majorHAnsi"/>
-                <w:b/>
-                <w:bCs/>
-                <w:sz w:val="17"/>
-                <w:szCs w:val="17"/>
-                <w:lang w:val="en-GB"/>
-              </w:rPr>
-              <w:t xml:space="preserve">, </w:t>
+              <w:t xml:space="preserve">Clark Verbrugge, </w:t>
             </w:r>
             <w:r>
               <w:rPr>
@@ -3444,31 +2336,7 @@
                 <w:szCs w:val="17"/>
                 <w:lang w:val="en-GB"/>
               </w:rPr>
-              <w:t xml:space="preserve">Andreas </w:t>
-            </w:r>
-            <w:proofErr w:type="spellStart"/>
-            <w:r>
-              <w:rPr>
-                <w:rFonts w:asciiTheme="majorHAnsi" w:hAnsiTheme="majorHAnsi" w:cstheme="majorHAnsi"/>
-                <w:b/>
-                <w:bCs/>
-                <w:sz w:val="17"/>
-                <w:szCs w:val="17"/>
-                <w:lang w:val="en-GB"/>
-              </w:rPr>
-              <w:t>Wortmann</w:t>
-            </w:r>
-            <w:proofErr w:type="spellEnd"/>
-            <w:r>
-              <w:rPr>
-                <w:rFonts w:asciiTheme="majorHAnsi" w:hAnsiTheme="majorHAnsi" w:cstheme="majorHAnsi"/>
-                <w:b/>
-                <w:bCs/>
-                <w:sz w:val="17"/>
-                <w:szCs w:val="17"/>
-                <w:lang w:val="en-GB"/>
-              </w:rPr>
-              <w:t xml:space="preserve">, </w:t>
+              <w:t xml:space="preserve">Andreas Wortmann, </w:t>
             </w:r>
             <w:r>
               <w:rPr>
@@ -3503,27 +2371,15 @@
               </w:rPr>
               <w:t xml:space="preserve">Tao Yue, </w:t>
             </w:r>
-            <w:proofErr w:type="spellStart"/>
-            <w:r>
-              <w:rPr>
-                <w:rFonts w:asciiTheme="majorHAnsi" w:hAnsiTheme="majorHAnsi" w:cstheme="majorHAnsi"/>
-                <w:bCs/>
-                <w:sz w:val="17"/>
-                <w:szCs w:val="17"/>
-                <w:lang w:val="en-GB"/>
-              </w:rPr>
-              <w:t>Simula</w:t>
-            </w:r>
-            <w:proofErr w:type="spellEnd"/>
-            <w:r>
-              <w:rPr>
-                <w:rFonts w:asciiTheme="majorHAnsi" w:hAnsiTheme="majorHAnsi" w:cstheme="majorHAnsi"/>
-                <w:bCs/>
-                <w:sz w:val="17"/>
-                <w:szCs w:val="17"/>
-                <w:lang w:val="en-GB"/>
-              </w:rPr>
-              <w:t xml:space="preserve"> Research Laboratory</w:t>
+            <w:r>
+              <w:rPr>
+                <w:rFonts w:asciiTheme="majorHAnsi" w:hAnsiTheme="majorHAnsi" w:cstheme="majorHAnsi"/>
+                <w:bCs/>
+                <w:sz w:val="17"/>
+                <w:szCs w:val="17"/>
+                <w:lang w:val="en-GB"/>
+              </w:rPr>
+              <w:t>Simula Research Laboratory</w:t>
             </w:r>
           </w:p>
           <w:p>
@@ -3536,29 +2392,16 @@
                 <w:lang w:val="en-GB"/>
               </w:rPr>
             </w:pPr>
-            <w:proofErr w:type="spellStart"/>
-            <w:r>
-              <w:rPr>
-                <w:rFonts w:asciiTheme="majorHAnsi" w:hAnsiTheme="majorHAnsi" w:cstheme="majorHAnsi"/>
-                <w:b/>
-                <w:bCs/>
-                <w:sz w:val="17"/>
-                <w:szCs w:val="17"/>
-                <w:lang w:val="en-GB"/>
-              </w:rPr>
-              <w:t>Justyna</w:t>
-            </w:r>
-            <w:proofErr w:type="spellEnd"/>
-            <w:r>
-              <w:rPr>
-                <w:rFonts w:asciiTheme="majorHAnsi" w:hAnsiTheme="majorHAnsi" w:cstheme="majorHAnsi"/>
-                <w:b/>
-                <w:bCs/>
-                <w:sz w:val="17"/>
-                <w:szCs w:val="17"/>
-                <w:lang w:val="en-GB"/>
-              </w:rPr>
-              <w:t xml:space="preserve"> Zander, </w:t>
+            <w:r>
+              <w:rPr>
+                <w:rFonts w:asciiTheme="majorHAnsi" w:hAnsiTheme="majorHAnsi" w:cstheme="majorHAnsi"/>
+                <w:b/>
+                <w:bCs/>
+                <w:sz w:val="17"/>
+                <w:szCs w:val="17"/>
+                <w:lang w:val="en-GB"/>
+              </w:rPr>
+              <w:t xml:space="preserve">Justyna Zander, </w:t>
             </w:r>
             <w:r>
               <w:rPr>
@@ -4676,7 +3519,6 @@
               </w:rPr>
               <w:t xml:space="preserve"> </w:t>
             </w:r>
-            <w:proofErr w:type="spellStart"/>
             <w:r>
               <w:rPr>
                 <w:rFonts w:asciiTheme="majorHAnsi" w:hAnsiTheme="majorHAnsi"/>
@@ -4695,7 +3537,6 @@
               </w:rPr>
               <w:t>air</w:t>
             </w:r>
-            <w:proofErr w:type="spellEnd"/>
             <w:r>
               <w:rPr>
                 <w:rFonts w:asciiTheme="majorHAnsi" w:hAnsiTheme="majorHAnsi"/>
@@ -4783,6 +3624,15 @@
                 <w:szCs w:val="20"/>
                 <w:lang w:val="en-GB"/>
               </w:rPr>
+              <w:t xml:space="preserve"> max</w:t>
+            </w:r>
+            <w:r>
+              <w:rPr>
+                <w:rFonts w:asciiTheme="majorHAnsi" w:hAnsiTheme="majorHAnsi"/>
+                <w:sz w:val="18"/>
+                <w:szCs w:val="20"/>
+                <w:lang w:val="en-GB"/>
+              </w:rPr>
               <w:t>)</w:t>
             </w:r>
             <w:r>
@@ -4874,6 +3724,15 @@
                 <w:lang w:val="en-GB"/>
               </w:rPr>
               <w:t>pages</w:t>
+            </w:r>
+            <w:r>
+              <w:rPr>
+                <w:rFonts w:asciiTheme="majorHAnsi" w:hAnsiTheme="majorHAnsi"/>
+                <w:sz w:val="18"/>
+                <w:szCs w:val="20"/>
+                <w:lang w:val="en-GB"/>
+              </w:rPr>
+              <w:t xml:space="preserve"> max</w:t>
             </w:r>
             <w:r>
               <w:rPr>
@@ -5071,29 +3930,7 @@
                 <w:szCs w:val="20"/>
                 <w:lang w:val="en-US"/>
               </w:rPr>
-              <w:t xml:space="preserve"> </w:t>
-            </w:r>
-            <w:proofErr w:type="spellStart"/>
-            <w:r>
-              <w:rPr>
-                <w:rFonts w:asciiTheme="majorHAnsi" w:hAnsiTheme="majorHAnsi"/>
-                <w:b/>
-                <w:sz w:val="18"/>
-                <w:szCs w:val="20"/>
-                <w:lang w:val="en-US"/>
-              </w:rPr>
-              <w:t>Examplar</w:t>
-            </w:r>
-            <w:proofErr w:type="spellEnd"/>
-            <w:r>
-              <w:rPr>
-                <w:rFonts w:asciiTheme="majorHAnsi" w:hAnsiTheme="majorHAnsi"/>
-                <w:b/>
-                <w:sz w:val="18"/>
-                <w:szCs w:val="20"/>
-                <w:lang w:val="en-US"/>
-              </w:rPr>
-              <w:t xml:space="preserve"> description</w:t>
+              <w:t xml:space="preserve"> Examplar description</w:t>
             </w:r>
             <w:r>
               <w:rPr>
@@ -5112,7 +3949,27 @@
                 <w:szCs w:val="20"/>
                 <w:lang w:val="en-US"/>
               </w:rPr>
-              <w:t xml:space="preserve"> (10 pages) describing a CPS Engineering practice, highlighting both the processes at play and the formalisms, languages and/or tools used to support these activities, all expressed using the language described in the Workshop’s webpage.</w:t>
+              <w:t xml:space="preserve"> (10 pages</w:t>
+            </w:r>
+            <w:r>
+              <w:rPr>
+                <w:rFonts w:asciiTheme="majorHAnsi" w:hAnsiTheme="majorHAnsi"/>
+                <w:sz w:val="18"/>
+                <w:szCs w:val="20"/>
+                <w:lang w:val="en-US"/>
+              </w:rPr>
+              <w:t xml:space="preserve"> max</w:t>
+            </w:r>
+            <w:bookmarkStart w:id="0" w:name="_GoBack"/>
+            <w:bookmarkEnd w:id="0"/>
+            <w:r>
+              <w:rPr>
+                <w:rFonts w:asciiTheme="majorHAnsi" w:hAnsiTheme="majorHAnsi"/>
+                <w:sz w:val="18"/>
+                <w:szCs w:val="20"/>
+                <w:lang w:val="en-US"/>
+              </w:rPr>
+              <w:t>) describing a CPS Engineering practice, highlighting both the processes at play and the formalisms, languages and/or tools used to support these activities, all expressed using the language described in the Workshop’s webpage.</w:t>
             </w:r>
           </w:p>
           <w:p>
@@ -5158,27 +4015,7 @@
                 <w:szCs w:val="20"/>
                 <w:lang w:val="en-US"/>
               </w:rPr>
-              <w:t xml:space="preserve">; authors submitting </w:t>
-            </w:r>
-            <w:proofErr w:type="spellStart"/>
-            <w:r>
-              <w:rPr>
-                <w:rFonts w:asciiTheme="majorHAnsi" w:hAnsiTheme="majorHAnsi"/>
-                <w:sz w:val="18"/>
-                <w:szCs w:val="20"/>
-                <w:lang w:val="en-US"/>
-              </w:rPr>
-              <w:t>examplars</w:t>
-            </w:r>
-            <w:proofErr w:type="spellEnd"/>
-            <w:r>
-              <w:rPr>
-                <w:rFonts w:asciiTheme="majorHAnsi" w:hAnsiTheme="majorHAnsi"/>
-                <w:sz w:val="18"/>
-                <w:szCs w:val="20"/>
-                <w:lang w:val="en-US"/>
-              </w:rPr>
-              <w:t xml:space="preserve"> will eventually be invited to contribute to a Special Issue</w:t>
+              <w:t>; authors submitting examplars will eventually be invited to contribute to a Special Issue</w:t>
             </w:r>
             <w:r>
               <w:rPr>
@@ -5212,7 +4049,7 @@
 </file>
 
 <file path=word/endnotes.xml><?xml version="1.0" encoding="utf-8"?>
-<w:endnotes xmlns:wpc="http://schemas.microsoft.com/office/word/2010/wordprocessingCanvas" xmlns:cx="http://schemas.microsoft.com/office/drawing/2014/chartex" xmlns:cx1="http://schemas.microsoft.com/office/drawing/2015/9/8/chartex" xmlns:mc="http://schemas.openxmlformats.org/markup-compatibility/2006" xmlns:o="urn:schemas-microsoft-com:office:office" xmlns:r="http://schemas.openxmlformats.org/officeDocument/2006/relationships" xmlns:m="http://schemas.openxmlformats.org/officeDocument/2006/math" xmlns:v="urn:schemas-microsoft-com:vml" xmlns:wp14="http://schemas.microsoft.com/office/word/2010/wordprocessingDrawing" xmlns:wp="http://schemas.openxmlformats.org/drawingml/2006/wordprocessingDrawing" xmlns:w10="urn:schemas-microsoft-com:office:word" xmlns:w="http://schemas.openxmlformats.org/wordprocessingml/2006/main" xmlns:w14="http://schemas.microsoft.com/office/word/2010/wordml" xmlns:w15="http://schemas.microsoft.com/office/word/2012/wordml" xmlns:w16se="http://schemas.microsoft.com/office/word/2015/wordml/symex" xmlns:wpg="http://schemas.microsoft.com/office/word/2010/wordprocessingGroup" xmlns:wpi="http://schemas.microsoft.com/office/word/2010/wordprocessingInk" xmlns:wne="http://schemas.microsoft.com/office/word/2006/wordml" xmlns:wps="http://schemas.microsoft.com/office/word/2010/wordprocessingShape" mc:Ignorable="w14 w15 w16se wp14">
+<w:endnotes xmlns:wpc="http://schemas.microsoft.com/office/word/2010/wordprocessingCanvas" xmlns:cx="http://schemas.microsoft.com/office/drawing/2014/chartex" xmlns:mc="http://schemas.openxmlformats.org/markup-compatibility/2006" xmlns:o="urn:schemas-microsoft-com:office:office" xmlns:r="http://schemas.openxmlformats.org/officeDocument/2006/relationships" xmlns:m="http://schemas.openxmlformats.org/officeDocument/2006/math" xmlns:v="urn:schemas-microsoft-com:vml" xmlns:wp14="http://schemas.microsoft.com/office/word/2010/wordprocessingDrawing" xmlns:wp="http://schemas.openxmlformats.org/drawingml/2006/wordprocessingDrawing" xmlns:w10="urn:schemas-microsoft-com:office:word" xmlns:w="http://schemas.openxmlformats.org/wordprocessingml/2006/main" xmlns:w14="http://schemas.microsoft.com/office/word/2010/wordml" xmlns:w15="http://schemas.microsoft.com/office/word/2012/wordml" xmlns:w16se="http://schemas.microsoft.com/office/word/2015/wordml/symex" xmlns:wpg="http://schemas.microsoft.com/office/word/2010/wordprocessingGroup" xmlns:wpi="http://schemas.microsoft.com/office/word/2010/wordprocessingInk" xmlns:wne="http://schemas.microsoft.com/office/word/2006/wordml" xmlns:wps="http://schemas.microsoft.com/office/word/2010/wordprocessingShape" mc:Ignorable="w14 w15 w16se wp14">
   <w:endnote w:type="separator" w:id="-1">
     <w:p>
       <w:r>
@@ -5231,7 +4068,7 @@
 </file>
 
 <file path=word/footnotes.xml><?xml version="1.0" encoding="utf-8"?>
-<w:footnotes xmlns:wpc="http://schemas.microsoft.com/office/word/2010/wordprocessingCanvas" xmlns:cx="http://schemas.microsoft.com/office/drawing/2014/chartex" xmlns:cx1="http://schemas.microsoft.com/office/drawing/2015/9/8/chartex" xmlns:mc="http://schemas.openxmlformats.org/markup-compatibility/2006" xmlns:o="urn:schemas-microsoft-com:office:office" xmlns:r="http://schemas.openxmlformats.org/officeDocument/2006/relationships" xmlns:m="http://schemas.openxmlformats.org/officeDocument/2006/math" xmlns:v="urn:schemas-microsoft-com:vml" xmlns:wp14="http://schemas.microsoft.com/office/word/2010/wordprocessingDrawing" xmlns:wp="http://schemas.openxmlformats.org/drawingml/2006/wordprocessingDrawing" xmlns:w10="urn:schemas-microsoft-com:office:word" xmlns:w="http://schemas.openxmlformats.org/wordprocessingml/2006/main" xmlns:w14="http://schemas.microsoft.com/office/word/2010/wordml" xmlns:w15="http://schemas.microsoft.com/office/word/2012/wordml" xmlns:w16se="http://schemas.microsoft.com/office/word/2015/wordml/symex" xmlns:wpg="http://schemas.microsoft.com/office/word/2010/wordprocessingGroup" xmlns:wpi="http://schemas.microsoft.com/office/word/2010/wordprocessingInk" xmlns:wne="http://schemas.microsoft.com/office/word/2006/wordml" xmlns:wps="http://schemas.microsoft.com/office/word/2010/wordprocessingShape" mc:Ignorable="w14 w15 w16se wp14">
+<w:footnotes xmlns:wpc="http://schemas.microsoft.com/office/word/2010/wordprocessingCanvas" xmlns:cx="http://schemas.microsoft.com/office/drawing/2014/chartex" xmlns:mc="http://schemas.openxmlformats.org/markup-compatibility/2006" xmlns:o="urn:schemas-microsoft-com:office:office" xmlns:r="http://schemas.openxmlformats.org/officeDocument/2006/relationships" xmlns:m="http://schemas.openxmlformats.org/officeDocument/2006/math" xmlns:v="urn:schemas-microsoft-com:vml" xmlns:wp14="http://schemas.microsoft.com/office/word/2010/wordprocessingDrawing" xmlns:wp="http://schemas.openxmlformats.org/drawingml/2006/wordprocessingDrawing" xmlns:w10="urn:schemas-microsoft-com:office:word" xmlns:w="http://schemas.openxmlformats.org/wordprocessingml/2006/main" xmlns:w14="http://schemas.microsoft.com/office/word/2010/wordml" xmlns:w15="http://schemas.microsoft.com/office/word/2012/wordml" xmlns:w16se="http://schemas.microsoft.com/office/word/2015/wordml/symex" xmlns:wpg="http://schemas.microsoft.com/office/word/2010/wordprocessingGroup" xmlns:wpi="http://schemas.microsoft.com/office/word/2010/wordprocessingInk" xmlns:wne="http://schemas.microsoft.com/office/word/2006/wordml" xmlns:wps="http://schemas.microsoft.com/office/word/2010/wordprocessingShape" mc:Ignorable="w14 w15 w16se wp14">
   <w:footnote w:type="separator" w:id="-1">
     <w:p>
       <w:r>
@@ -5250,7 +4087,7 @@
 </file>
 
 <file path=word/header1.xml><?xml version="1.0" encoding="utf-8"?>
-<w:hdr xmlns:wpc="http://schemas.microsoft.com/office/word/2010/wordprocessingCanvas" xmlns:cx="http://schemas.microsoft.com/office/drawing/2014/chartex" xmlns:cx1="http://schemas.microsoft.com/office/drawing/2015/9/8/chartex" xmlns:mc="http://schemas.openxmlformats.org/markup-compatibility/2006" xmlns:o="urn:schemas-microsoft-com:office:office" xmlns:r="http://schemas.openxmlformats.org/officeDocument/2006/relationships" xmlns:m="http://schemas.openxmlformats.org/officeDocument/2006/math" xmlns:v="urn:schemas-microsoft-com:vml" xmlns:wp14="http://schemas.microsoft.com/office/word/2010/wordprocessingDrawing" xmlns:wp="http://schemas.openxmlformats.org/drawingml/2006/wordprocessingDrawing" xmlns:w10="urn:schemas-microsoft-com:office:word" xmlns:w="http://schemas.openxmlformats.org/wordprocessingml/2006/main" xmlns:w14="http://schemas.microsoft.com/office/word/2010/wordml" xmlns:w15="http://schemas.microsoft.com/office/word/2012/wordml" xmlns:w16se="http://schemas.microsoft.com/office/word/2015/wordml/symex" xmlns:wpg="http://schemas.microsoft.com/office/word/2010/wordprocessingGroup" xmlns:wpi="http://schemas.microsoft.com/office/word/2010/wordprocessingInk" xmlns:wne="http://schemas.microsoft.com/office/word/2006/wordml" xmlns:wps="http://schemas.microsoft.com/office/word/2010/wordprocessingShape" mc:Ignorable="w14 w15 w16se wp14">
+<w:hdr xmlns:wpc="http://schemas.microsoft.com/office/word/2010/wordprocessingCanvas" xmlns:cx="http://schemas.microsoft.com/office/drawing/2014/chartex" xmlns:mc="http://schemas.openxmlformats.org/markup-compatibility/2006" xmlns:o="urn:schemas-microsoft-com:office:office" xmlns:r="http://schemas.openxmlformats.org/officeDocument/2006/relationships" xmlns:m="http://schemas.openxmlformats.org/officeDocument/2006/math" xmlns:v="urn:schemas-microsoft-com:vml" xmlns:wp14="http://schemas.microsoft.com/office/word/2010/wordprocessingDrawing" xmlns:wp="http://schemas.openxmlformats.org/drawingml/2006/wordprocessingDrawing" xmlns:w10="urn:schemas-microsoft-com:office:word" xmlns:w="http://schemas.openxmlformats.org/wordprocessingml/2006/main" xmlns:w14="http://schemas.microsoft.com/office/word/2010/wordml" xmlns:w15="http://schemas.microsoft.com/office/word/2012/wordml" xmlns:w16se="http://schemas.microsoft.com/office/word/2015/wordml/symex" xmlns:wpg="http://schemas.microsoft.com/office/word/2010/wordprocessingGroup" xmlns:wpi="http://schemas.microsoft.com/office/word/2010/wordprocessingInk" xmlns:wne="http://schemas.microsoft.com/office/word/2006/wordml" xmlns:wps="http://schemas.microsoft.com/office/word/2010/wordprocessingShape" mc:Ignorable="w14 w15 w16se wp14">
   <w:p>
     <w:pPr>
       <w:pStyle w:val="Header"/>
@@ -5319,7 +4156,7 @@
 </file>
 
 <file path=word/numbering.xml><?xml version="1.0" encoding="utf-8"?>
-<w:numbering xmlns:wpc="http://schemas.microsoft.com/office/word/2010/wordprocessingCanvas" xmlns:cx="http://schemas.microsoft.com/office/drawing/2014/chartex" xmlns:cx1="http://schemas.microsoft.com/office/drawing/2015/9/8/chartex" xmlns:mc="http://schemas.openxmlformats.org/markup-compatibility/2006" xmlns:o="urn:schemas-microsoft-com:office:office" xmlns:r="http://schemas.openxmlformats.org/officeDocument/2006/relationships" xmlns:m="http://schemas.openxmlformats.org/officeDocument/2006/math" xmlns:v="urn:schemas-microsoft-com:vml" xmlns:wp14="http://schemas.microsoft.com/office/word/2010/wordprocessingDrawing" xmlns:wp="http://schemas.openxmlformats.org/drawingml/2006/wordprocessingDrawing" xmlns:w10="urn:schemas-microsoft-com:office:word" xmlns:w="http://schemas.openxmlformats.org/wordprocessingml/2006/main" xmlns:w14="http://schemas.microsoft.com/office/word/2010/wordml" xmlns:w15="http://schemas.microsoft.com/office/word/2012/wordml" xmlns:w16se="http://schemas.microsoft.com/office/word/2015/wordml/symex" xmlns:wpg="http://schemas.microsoft.com/office/word/2010/wordprocessingGroup" xmlns:wpi="http://schemas.microsoft.com/office/word/2010/wordprocessingInk" xmlns:wne="http://schemas.microsoft.com/office/word/2006/wordml" xmlns:wps="http://schemas.microsoft.com/office/word/2010/wordprocessingShape" mc:Ignorable="w14 w15 w16se wp14">
+<w:numbering xmlns:wpc="http://schemas.microsoft.com/office/word/2010/wordprocessingCanvas" xmlns:cx="http://schemas.microsoft.com/office/drawing/2014/chartex" xmlns:mc="http://schemas.openxmlformats.org/markup-compatibility/2006" xmlns:o="urn:schemas-microsoft-com:office:office" xmlns:r="http://schemas.openxmlformats.org/officeDocument/2006/relationships" xmlns:m="http://schemas.openxmlformats.org/officeDocument/2006/math" xmlns:v="urn:schemas-microsoft-com:vml" xmlns:wp14="http://schemas.microsoft.com/office/word/2010/wordprocessingDrawing" xmlns:wp="http://schemas.openxmlformats.org/drawingml/2006/wordprocessingDrawing" xmlns:w10="urn:schemas-microsoft-com:office:word" xmlns:w="http://schemas.openxmlformats.org/wordprocessingml/2006/main" xmlns:w14="http://schemas.microsoft.com/office/word/2010/wordml" xmlns:w15="http://schemas.microsoft.com/office/word/2012/wordml" xmlns:w16se="http://schemas.microsoft.com/office/word/2015/wordml/symex" xmlns:wpg="http://schemas.microsoft.com/office/word/2010/wordprocessingGroup" xmlns:wpi="http://schemas.microsoft.com/office/word/2010/wordprocessingInk" xmlns:wne="http://schemas.microsoft.com/office/word/2006/wordml" xmlns:wps="http://schemas.microsoft.com/office/word/2010/wordprocessingShape" mc:Ignorable="w14 w15 w16se wp14">
   <w:abstractNum w:abstractNumId="0" w15:restartNumberingAfterBreak="0">
     <w:nsid w:val="02065726"/>
     <w:multiLevelType w:val="hybridMultilevel"/>
@@ -6784,7 +5621,7 @@
 </file>
 
 <file path=word/glossary/document.xml><?xml version="1.0" encoding="utf-8"?>
-<w:glossaryDocument xmlns:wpc="http://schemas.microsoft.com/office/word/2010/wordprocessingCanvas" xmlns:cx="http://schemas.microsoft.com/office/drawing/2014/chartex" xmlns:cx1="http://schemas.microsoft.com/office/drawing/2015/9/8/chartex" xmlns:mc="http://schemas.openxmlformats.org/markup-compatibility/2006" xmlns:o="urn:schemas-microsoft-com:office:office" xmlns:r="http://schemas.openxmlformats.org/officeDocument/2006/relationships" xmlns:m="http://schemas.openxmlformats.org/officeDocument/2006/math" xmlns:v="urn:schemas-microsoft-com:vml" xmlns:wp14="http://schemas.microsoft.com/office/word/2010/wordprocessingDrawing" xmlns:wp="http://schemas.openxmlformats.org/drawingml/2006/wordprocessingDrawing" xmlns:w10="urn:schemas-microsoft-com:office:word" xmlns:w="http://schemas.openxmlformats.org/wordprocessingml/2006/main" xmlns:w14="http://schemas.microsoft.com/office/word/2010/wordml" xmlns:w15="http://schemas.microsoft.com/office/word/2012/wordml" xmlns:w16se="http://schemas.microsoft.com/office/word/2015/wordml/symex" xmlns:wpg="http://schemas.microsoft.com/office/word/2010/wordprocessingGroup" xmlns:wpi="http://schemas.microsoft.com/office/word/2010/wordprocessingInk" xmlns:wne="http://schemas.microsoft.com/office/word/2006/wordml" xmlns:wps="http://schemas.microsoft.com/office/word/2010/wordprocessingShape" mc:Ignorable="w14 w15 w16se wp14">
+<w:glossaryDocument xmlns:wpc="http://schemas.microsoft.com/office/word/2010/wordprocessingCanvas" xmlns:cx="http://schemas.microsoft.com/office/drawing/2014/chartex" xmlns:mc="http://schemas.openxmlformats.org/markup-compatibility/2006" xmlns:o="urn:schemas-microsoft-com:office:office" xmlns:r="http://schemas.openxmlformats.org/officeDocument/2006/relationships" xmlns:m="http://schemas.openxmlformats.org/officeDocument/2006/math" xmlns:v="urn:schemas-microsoft-com:vml" xmlns:wp14="http://schemas.microsoft.com/office/word/2010/wordprocessingDrawing" xmlns:wp="http://schemas.openxmlformats.org/drawingml/2006/wordprocessingDrawing" xmlns:w10="urn:schemas-microsoft-com:office:word" xmlns:w="http://schemas.openxmlformats.org/wordprocessingml/2006/main" xmlns:w14="http://schemas.microsoft.com/office/word/2010/wordml" xmlns:w15="http://schemas.microsoft.com/office/word/2012/wordml" xmlns:w16se="http://schemas.microsoft.com/office/word/2015/wordml/symex" xmlns:wpg="http://schemas.microsoft.com/office/word/2010/wordprocessingGroup" xmlns:wpi="http://schemas.microsoft.com/office/word/2010/wordprocessingInk" xmlns:wne="http://schemas.microsoft.com/office/word/2006/wordml" xmlns:wps="http://schemas.microsoft.com/office/word/2010/wordprocessingShape" mc:Ignorable="w14 w15 w16se wp14">
   <w:docParts>
     <w:docPart>
       <w:docPartPr>
@@ -6882,14 +5719,14 @@
     <w:charset w:val="00"/>
     <w:family w:val="roman"/>
     <w:pitch w:val="variable"/>
-    <w:sig w:usb0="E0002EFF" w:usb1="C000785B" w:usb2="00000009" w:usb3="00000000" w:csb0="000001FF" w:csb1="00000000"/>
+    <w:sig w:usb0="E0002EFF" w:usb1="C0007843" w:usb2="00000009" w:usb3="00000000" w:csb0="000001FF" w:csb1="00000000"/>
   </w:font>
   <w:font w:name="Courier New">
     <w:panose1 w:val="02070309020205020404"/>
     <w:charset w:val="00"/>
     <w:family w:val="modern"/>
     <w:pitch w:val="fixed"/>
-    <w:sig w:usb0="E0002EFF" w:usb1="C0007843" w:usb2="00000009" w:usb3="00000000" w:csb0="000001FF" w:csb1="00000000"/>
+    <w:sig w:usb0="E0002AFF" w:usb1="C0007843" w:usb2="00000009" w:usb3="00000000" w:csb0="000001FF" w:csb1="00000000"/>
   </w:font>
   <w:font w:name="Symbol">
     <w:panose1 w:val="05050102010706020507"/>
@@ -6903,10 +5740,10 @@
     <w:charset w:val="00"/>
     <w:family w:val="swiss"/>
     <w:pitch w:val="variable"/>
-    <w:sig w:usb0="E0002EFF" w:usb1="C000247B" w:usb2="00000009" w:usb3="00000000" w:csb0="000001FF" w:csb1="00000000"/>
+    <w:sig w:usb0="E00002FF" w:usb1="4000ACFF" w:usb2="00000001" w:usb3="00000000" w:csb0="0000019F" w:csb1="00000000"/>
   </w:font>
   <w:font w:name="MS Mincho">
-    <w:altName w:val="Yu Gothic UI"/>
+    <w:altName w:val="ＭＳ 明朝"/>
     <w:panose1 w:val="02020609040205080304"/>
     <w:charset w:val="80"/>
     <w:family w:val="modern"/>
@@ -6918,14 +5755,14 @@
     <w:charset w:val="00"/>
     <w:family w:val="swiss"/>
     <w:pitch w:val="variable"/>
-    <w:sig w:usb0="E0002EFF" w:usb1="C000785B" w:usb2="00000009" w:usb3="00000000" w:csb0="000001FF" w:csb1="00000000"/>
+    <w:sig w:usb0="E0002AFF" w:usb1="C0007843" w:usb2="00000009" w:usb3="00000000" w:csb0="000001FF" w:csb1="00000000"/>
   </w:font>
   <w:font w:name="Cambria">
     <w:panose1 w:val="02040503050406030204"/>
     <w:charset w:val="00"/>
     <w:family w:val="roman"/>
     <w:pitch w:val="variable"/>
-    <w:sig w:usb0="E00006FF" w:usb1="420024FF" w:usb2="02000000" w:usb3="00000000" w:csb0="0000019F" w:csb1="00000000"/>
+    <w:sig w:usb0="E00002FF" w:usb1="400004FF" w:usb2="00000000" w:usb3="00000000" w:csb0="0000019F" w:csb1="00000000"/>
   </w:font>
   <w:font w:name="Lucida Grande">
     <w:charset w:val="01"/>
@@ -6942,6 +5779,7 @@
   </w:font>
   <w:font w:name="Yu Mincho">
     <w:altName w:val="游明朝"/>
+    <w:panose1 w:val="02020400000000000000"/>
     <w:charset w:val="80"/>
     <w:family w:val="roman"/>
     <w:pitch w:val="variable"/>
@@ -6960,7 +5798,7 @@
     <w:charset w:val="00"/>
     <w:family w:val="swiss"/>
     <w:pitch w:val="variable"/>
-    <w:sig w:usb0="E0002AFF" w:usb1="C000247B" w:usb2="00000009" w:usb3="00000000" w:csb0="000001FF" w:csb1="00000000"/>
+    <w:sig w:usb0="A00002EF" w:usb1="4000207B" w:usb2="00000000" w:usb3="00000000" w:csb0="0000019F" w:csb1="00000000"/>
   </w:font>
 </w:fonts>
 </file>
@@ -6997,6 +5835,7 @@
     <w:rsid w:val="00BA3311"/>
     <w:rsid w:val="00C450A2"/>
     <w:rsid w:val="00C56662"/>
+    <w:rsid w:val="00CE592C"/>
     <w:rsid w:val="00D407F6"/>
     <w:rsid w:val="00DC564A"/>
     <w:rsid w:val="00F106C7"/>
@@ -7790,7 +6629,7 @@
 </file>
 
 <file path=customXml/itemProps1.xml><?xml version="1.0" encoding="utf-8"?>
-<ds:datastoreItem xmlns:ds="http://schemas.openxmlformats.org/officeDocument/2006/customXml" ds:itemID="{6D651AE0-37C8-4E58-BC96-53BC3D3EAB38}">
+<ds:datastoreItem xmlns:ds="http://schemas.openxmlformats.org/officeDocument/2006/customXml" ds:itemID="{2E5D67DB-73DA-41B5-B492-8B25778449E2}">
   <ds:schemaRefs>
     <ds:schemaRef ds:uri="http://schemas.openxmlformats.org/officeDocument/2006/bibliography"/>
   </ds:schemaRefs>

</xml_diff>